<commit_message>
URS v1.0 - Table of contents, Intro, Background
</commit_message>
<xml_diff>
--- a/URS Doc/URS Document.docx
+++ b/URS Doc/URS Document.docx
@@ -434,7 +434,12 @@
           </w:tcPr>
           <w:p>
             <w:r>
-              <w:t>17.02.2020</w:t>
+              <w:t>19</w:t>
+            </w:r>
+            <w:bookmarkStart w:id="0" w:name="_GoBack"/>
+            <w:bookmarkEnd w:id="0"/>
+            <w:r>
+              <w:t>.02.2020</w:t>
             </w:r>
           </w:p>
         </w:tc>
@@ -510,12 +515,12 @@
           <w:numId w:val="0"/>
         </w:numPr>
       </w:pPr>
-      <w:bookmarkStart w:id="0" w:name="_Toc32142994"/>
+      <w:bookmarkStart w:id="1" w:name="_Toc32142994"/>
       <w:r>
         <w:lastRenderedPageBreak/>
         <w:t>Definitions, Acronyms and Abbreviations</w:t>
       </w:r>
-      <w:bookmarkEnd w:id="0"/>
+      <w:bookmarkEnd w:id="1"/>
     </w:p>
     <w:tbl>
       <w:tblPr>
@@ -1914,25 +1919,25 @@
       <w:pPr>
         <w:pStyle w:val="Heading1"/>
       </w:pPr>
-      <w:bookmarkStart w:id="1" w:name="_Toc32142995"/>
+      <w:bookmarkStart w:id="2" w:name="_Toc32142995"/>
       <w:r>
         <w:lastRenderedPageBreak/>
         <w:t>Introduction</w:t>
       </w:r>
-      <w:bookmarkEnd w:id="1"/>
+      <w:bookmarkEnd w:id="2"/>
     </w:p>
     <w:p>
       <w:pPr>
         <w:pStyle w:val="Heading2"/>
       </w:pPr>
-      <w:bookmarkStart w:id="2" w:name="_Toc32142996"/>
+      <w:bookmarkStart w:id="3" w:name="_Toc32142996"/>
       <w:r>
         <w:t xml:space="preserve">Document </w:t>
       </w:r>
       <w:r>
         <w:t>Purpose</w:t>
       </w:r>
-      <w:bookmarkEnd w:id="2"/>
+      <w:bookmarkEnd w:id="3"/>
     </w:p>
     <w:p>
       <w:r>
@@ -1967,11 +1972,11 @@
       <w:pPr>
         <w:pStyle w:val="Heading2"/>
       </w:pPr>
-      <w:bookmarkStart w:id="3" w:name="_Toc32142997"/>
+      <w:bookmarkStart w:id="4" w:name="_Toc32142997"/>
       <w:r>
         <w:t>Document Overview</w:t>
       </w:r>
-      <w:bookmarkEnd w:id="3"/>
+      <w:bookmarkEnd w:id="4"/>
       <w:r>
         <w:tab/>
       </w:r>
@@ -2008,37 +2013,68 @@
       <w:pPr>
         <w:pStyle w:val="Heading1"/>
       </w:pPr>
-      <w:bookmarkStart w:id="4" w:name="_Toc32142998"/>
+      <w:bookmarkStart w:id="5" w:name="_Toc32142998"/>
       <w:r>
         <w:lastRenderedPageBreak/>
         <w:t>Background</w:t>
       </w:r>
-      <w:bookmarkEnd w:id="4"/>
+      <w:bookmarkEnd w:id="5"/>
+    </w:p>
+    <w:p>
+      <w:pPr>
+        <w:rPr>
+          <w:rFonts w:cstheme="minorHAnsi"/>
+        </w:rPr>
+      </w:pPr>
+      <w:r>
+        <w:rPr>
+          <w:rFonts w:cstheme="minorHAnsi"/>
+        </w:rPr>
+        <w:t>Media Bazaar</w:t>
+      </w:r>
+      <w:r>
+        <w:rPr>
+          <w:rFonts w:cstheme="minorHAnsi"/>
+          <w:b/>
+        </w:rPr>
+        <w:t xml:space="preserve"> </w:t>
+      </w:r>
+      <w:r>
+        <w:rPr>
+          <w:rFonts w:cstheme="minorHAnsi"/>
+        </w:rPr>
+        <w:t>is a new hardware store funded by the parent company Jupiter</w:t>
+      </w:r>
+      <w:r>
+        <w:rPr>
+          <w:rFonts w:cstheme="minorHAnsi"/>
+          <w:b/>
+        </w:rPr>
+        <w:t xml:space="preserve">. </w:t>
+      </w:r>
+      <w:r>
+        <w:rPr>
+          <w:rFonts w:cstheme="minorHAnsi"/>
+        </w:rPr>
+        <w:t>They are opening a new shop in Eindhoven and want to be as prepared as possible when it comes to keeping track of management and stocks. Because the administration is the backbone of that manages all aspects of the company, management would like to hire a team of software developers to implement an administrative system.</w:t>
+      </w:r>
+    </w:p>
+    <w:p>
+      <w:pPr>
+        <w:pStyle w:val="Heading2"/>
+      </w:pPr>
+      <w:bookmarkStart w:id="6" w:name="_Toc32142999"/>
+      <w:r>
+        <w:t>Scope and Objectives</w:t>
+      </w:r>
+      <w:bookmarkEnd w:id="6"/>
     </w:p>
     <w:p>
       <w:r>
-        <w:t>[Describe the project briefly, include factors that affect the product and its requirements]</w:t>
-      </w:r>
-    </w:p>
-    <w:p>
-      <w:pPr>
-        <w:pStyle w:val="Heading2"/>
-      </w:pPr>
-      <w:bookmarkStart w:id="5" w:name="_Toc32142999"/>
-      <w:r>
-        <w:t>Scope and Objectives</w:t>
-      </w:r>
-      <w:bookmarkEnd w:id="5"/>
-    </w:p>
-    <w:p>
-      <w:r>
-        <w:t>[Describe the scope and object</w:t>
+        <w:t xml:space="preserve">The scope of the project includes developing a complete system which consists of a database, a website and a C# application, all of which should work together in order to let the client </w:t>
       </w:r>
       <w:r>
-        <w:t>ives of the project</w:t>
-      </w:r>
-      <w:r>
-        <w:t>]</w:t>
+        <w:t>manage their stocks and employees.</w:t>
       </w:r>
     </w:p>
     <w:p>
@@ -2054,8 +2090,6 @@
       <w:r>
         <w:br w:type="page"/>
       </w:r>
-      <w:bookmarkStart w:id="6" w:name="_GoBack"/>
-      <w:bookmarkEnd w:id="6"/>
     </w:p>
     <w:p>
       <w:pPr>
@@ -3948,7 +3982,7 @@
             <w:noProof/>
             <w:lang w:val="nl-NL"/>
           </w:rPr>
-          <w:t>6</w:t>
+          <w:t>12</w:t>
         </w:r>
         <w:r>
           <w:fldChar w:fldCharType="end"/>
@@ -6191,6 +6225,7 @@
     <w:rsidRoot w:val="00CA7BB1"/>
     <w:rsid w:val="001F2F4A"/>
     <w:rsid w:val="005421D1"/>
+    <w:rsid w:val="006E4D54"/>
     <w:rsid w:val="00CA7BB1"/>
   </w:rsids>
   <m:mathPr>
@@ -6962,15 +6997,6 @@
 </file>
 
 <file path=customXml/item3.xml><?xml version="1.0" encoding="utf-8"?>
-<?mso-contentType ?>
-<FormTemplates xmlns="http://schemas.microsoft.com/sharepoint/v3/contenttype/forms">
-  <Display>DocumentLibraryForm</Display>
-  <Edit>DocumentLibraryForm</Edit>
-  <New>DocumentLibraryForm</New>
-</FormTemplates>
-</file>
-
-<file path=customXml/item4.xml><?xml version="1.0" encoding="utf-8"?>
 <ct:contentTypeSchema xmlns:ct="http://schemas.microsoft.com/office/2006/metadata/contentType" xmlns:ma="http://schemas.microsoft.com/office/2006/metadata/properties/metaAttributes" ct:_="" ma:_="" ma:contentTypeName="Document" ma:contentTypeID="0x010100A53A5291D235674BA41FCCC5C7BF9225" ma:contentTypeVersion="13" ma:contentTypeDescription="Een nieuw document maken." ma:contentTypeScope="" ma:versionID="782c2d1d3fd6000ba607ee0637d08f98">
   <xsd:schema xmlns:xsd="http://www.w3.org/2001/XMLSchema" xmlns:xs="http://www.w3.org/2001/XMLSchema" xmlns:p="http://schemas.microsoft.com/office/2006/metadata/properties" xmlns:ns3="b85e7145-5d17-489a-9659-1beb765e2fce" xmlns:ns4="ca7ac28e-eeaf-4457-90d4-2278398e531e" targetNamespace="http://schemas.microsoft.com/office/2006/metadata/properties" ma:root="true" ma:fieldsID="73353381fa0bf6a58211966b847e9527" ns3:_="" ns4:_="">
     <xsd:import namespace="b85e7145-5d17-489a-9659-1beb765e2fce"/>
@@ -7193,6 +7219,15 @@
 </ct:contentTypeSchema>
 </file>
 
+<file path=customXml/item4.xml><?xml version="1.0" encoding="utf-8"?>
+<?mso-contentType ?>
+<FormTemplates xmlns="http://schemas.microsoft.com/sharepoint/v3/contenttype/forms">
+  <Display>DocumentLibraryForm</Display>
+  <Edit>DocumentLibraryForm</Edit>
+  <New>DocumentLibraryForm</New>
+</FormTemplates>
+</file>
+
 <file path=customXml/item5.xml><?xml version="1.0" encoding="utf-8"?>
 <b:Sources xmlns:b="http://schemas.openxmlformats.org/officeDocument/2006/bibliography" xmlns="http://schemas.openxmlformats.org/officeDocument/2006/bibliography" SelectedStyle="\APASixthEditionOfficeOnline.xsl" StyleName="APA" Version="6"/>
 </file>
@@ -7215,14 +7250,6 @@
 </file>
 
 <file path=customXml/itemProps3.xml><?xml version="1.0" encoding="utf-8"?>
-<ds:datastoreItem xmlns:ds="http://schemas.openxmlformats.org/officeDocument/2006/customXml" ds:itemID="{B58AF498-6A51-4E05-9DFE-D23F181CA660}">
-  <ds:schemaRefs>
-    <ds:schemaRef ds:uri="http://schemas.microsoft.com/sharepoint/v3/contenttype/forms"/>
-  </ds:schemaRefs>
-</ds:datastoreItem>
-</file>
-
-<file path=customXml/itemProps4.xml><?xml version="1.0" encoding="utf-8"?>
 <ds:datastoreItem xmlns:ds="http://schemas.openxmlformats.org/officeDocument/2006/customXml" ds:itemID="{765B04A1-2CDA-4C20-BBA2-E5ACE4908151}">
   <ds:schemaRefs>
     <ds:schemaRef ds:uri="http://schemas.microsoft.com/office/2006/metadata/contentType"/>
@@ -7241,8 +7268,16 @@
 </ds:datastoreItem>
 </file>
 
+<file path=customXml/itemProps4.xml><?xml version="1.0" encoding="utf-8"?>
+<ds:datastoreItem xmlns:ds="http://schemas.openxmlformats.org/officeDocument/2006/customXml" ds:itemID="{B58AF498-6A51-4E05-9DFE-D23F181CA660}">
+  <ds:schemaRefs>
+    <ds:schemaRef ds:uri="http://schemas.microsoft.com/sharepoint/v3/contenttype/forms"/>
+  </ds:schemaRefs>
+</ds:datastoreItem>
+</file>
+
 <file path=customXml/itemProps5.xml><?xml version="1.0" encoding="utf-8"?>
-<ds:datastoreItem xmlns:ds="http://schemas.openxmlformats.org/officeDocument/2006/customXml" ds:itemID="{231F2EDF-3553-4730-82D1-53A93063C6EF}">
+<ds:datastoreItem xmlns:ds="http://schemas.openxmlformats.org/officeDocument/2006/customXml" ds:itemID="{D792036B-311F-40AB-B116-D5A935B085CB}">
   <ds:schemaRefs>
     <ds:schemaRef ds:uri="http://schemas.openxmlformats.org/officeDocument/2006/bibliography"/>
   </ds:schemaRefs>

</xml_diff>

<commit_message>
Fixed the Stakeholder, FRs
</commit_message>
<xml_diff>
--- a/URS Doc/URS Document.docx
+++ b/URS Doc/URS Document.docx
@@ -2112,8 +2112,6 @@
       <w:pPr>
         <w:jc w:val="both"/>
       </w:pPr>
-      <w:bookmarkStart w:id="7" w:name="_GoBack"/>
-      <w:bookmarkEnd w:id="7"/>
       <w:r>
         <w:tab/>
         <w:t xml:space="preserve">The stakeholders </w:t>
@@ -2138,28 +2136,7 @@
         <w:t>” by the Administration and Management departments as well as the Depo-workers and the employees that work in the store.</w:t>
       </w:r>
       <w:r>
-        <w:t xml:space="preserve"> Each of the users will have access to a specific part of the application while everyone will be able to log into the website. The most frequent users would be the employees in the shop and the depo workers. That is because they are the ones that would need to check for stock availability and send restock requests. The </w:t>
-      </w:r>
-      <w:r>
-        <w:t>Management</w:t>
-      </w:r>
-      <w:r>
-        <w:t xml:space="preserve"> would also use the application quite frequently in order to schedule employee’s shifts for each month and to resolve problems when it comes to an employee being unavailable or sick. </w:t>
-      </w:r>
-      <w:r>
-        <w:t>Administration</w:t>
-      </w:r>
-      <w:r>
-        <w:t xml:space="preserve"> would </w:t>
-      </w:r>
-      <w:r>
-        <w:t>check the statistics of the store, separate employees and stock</w:t>
-      </w:r>
-      <w:r>
-        <w:t xml:space="preserve"> a couple of times per month, </w:t>
-      </w:r>
-      <w:r>
-        <w:t>which means they would use the system the least.</w:t>
+        <w:t xml:space="preserve"> </w:t>
       </w:r>
     </w:p>
     <w:p>
@@ -2180,7 +2157,7 @@
       <w:pPr>
         <w:pStyle w:val="Heading1"/>
       </w:pPr>
-      <w:bookmarkStart w:id="8" w:name="_Toc32143001"/>
+      <w:bookmarkStart w:id="7" w:name="_Toc32143001"/>
       <w:r>
         <w:lastRenderedPageBreak/>
         <w:t>User</w:t>
@@ -2188,17 +2165,17 @@
       <w:r>
         <w:t xml:space="preserve"> Requirements</w:t>
       </w:r>
-      <w:bookmarkEnd w:id="8"/>
+      <w:bookmarkEnd w:id="7"/>
     </w:p>
     <w:p>
       <w:pPr>
         <w:pStyle w:val="Heading2"/>
       </w:pPr>
-      <w:bookmarkStart w:id="9" w:name="_Toc32143002"/>
+      <w:bookmarkStart w:id="8" w:name="_Toc32143002"/>
       <w:r>
         <w:t>Functional Requirements</w:t>
       </w:r>
-      <w:bookmarkEnd w:id="9"/>
+      <w:bookmarkEnd w:id="8"/>
     </w:p>
     <w:p/>
     <w:tbl>
@@ -2308,6 +2285,9 @@
           </w:tcPr>
           <w:p>
             <w:r>
+              <w:t xml:space="preserve">Management - </w:t>
+            </w:r>
+            <w:r>
               <w:t>Adding employees to the system.</w:t>
             </w:r>
           </w:p>
@@ -2341,6 +2321,9 @@
           </w:tcPr>
           <w:p>
             <w:r>
+              <w:t xml:space="preserve">Management - </w:t>
+            </w:r>
+            <w:r>
               <w:t>Assigning employees to different departments.</w:t>
             </w:r>
           </w:p>
@@ -2371,6 +2354,9 @@
           </w:tcPr>
           <w:p>
             <w:r>
+              <w:t xml:space="preserve">Management - </w:t>
+            </w:r>
+            <w:r>
               <w:t>Removing employees from the system.</w:t>
             </w:r>
           </w:p>
@@ -2399,6 +2385,9 @@
             <w:tcW w:w="6660" w:type="dxa"/>
           </w:tcPr>
           <w:p>
+            <w:r>
+              <w:t xml:space="preserve">Management - </w:t>
+            </w:r>
             <w:r>
               <w:t>Schedule shifts for each employee.</w:t>
             </w:r>
@@ -2435,6 +2424,15 @@
           </w:tcPr>
           <w:p>
             <w:r>
+              <w:t>Management</w:t>
+            </w:r>
+            <w:r>
+              <w:t>, Employees</w:t>
+            </w:r>
+            <w:r>
+              <w:t xml:space="preserve"> - </w:t>
+            </w:r>
+            <w:r>
               <w:t>Change employee information.</w:t>
             </w:r>
           </w:p>
@@ -2471,6 +2469,9 @@
           </w:tcPr>
           <w:p>
             <w:r>
+              <w:t xml:space="preserve">Administration - </w:t>
+            </w:r>
+            <w:r>
               <w:t>View statistics.</w:t>
             </w:r>
           </w:p>
@@ -2504,6 +2505,12 @@
           </w:tcPr>
           <w:p>
             <w:r>
+              <w:t>Administration</w:t>
+            </w:r>
+            <w:r>
+              <w:t xml:space="preserve">, Employees - </w:t>
+            </w:r>
+            <w:r>
               <w:t>View employee information.</w:t>
             </w:r>
           </w:p>
@@ -2530,6 +2537,9 @@
           </w:tcPr>
           <w:p>
             <w:r>
+              <w:t xml:space="preserve">Everyone - </w:t>
+            </w:r>
+            <w:r>
               <w:t>View stock information.</w:t>
             </w:r>
           </w:p>
@@ -2558,6 +2568,9 @@
             <w:tcW w:w="6660" w:type="dxa"/>
           </w:tcPr>
           <w:p>
+            <w:r>
+              <w:t xml:space="preserve">Depo- Workers - </w:t>
+            </w:r>
             <w:r>
               <w:t>Send restock requests.</w:t>
             </w:r>
@@ -2744,7 +2757,7 @@
               <w:jc w:val="center"/>
             </w:pPr>
             <w:r>
-              <w:t>M</w:t>
+              <w:t>C</w:t>
             </w:r>
           </w:p>
         </w:tc>
@@ -2779,7 +2792,7 @@
               <w:jc w:val="center"/>
             </w:pPr>
             <w:r>
-              <w:t>M</w:t>
+              <w:t>C</w:t>
             </w:r>
           </w:p>
         </w:tc>
@@ -2814,7 +2827,7 @@
               <w:jc w:val="center"/>
             </w:pPr>
             <w:r>
-              <w:t>M</w:t>
+              <w:t>C</w:t>
             </w:r>
           </w:p>
         </w:tc>
@@ -2919,7 +2932,7 @@
               <w:jc w:val="center"/>
             </w:pPr>
             <w:r>
-              <w:t>M</w:t>
+              <w:t>C</w:t>
             </w:r>
           </w:p>
         </w:tc>
@@ -2946,16 +2959,30 @@
       </w:tr>
     </w:tbl>
     <w:p/>
-    <w:p/>
+    <w:p>
+      <w:bookmarkStart w:id="9" w:name="_GoBack"/>
+      <w:bookmarkEnd w:id="9"/>
+    </w:p>
     <w:p>
       <w:pPr>
         <w:pStyle w:val="Heading2"/>
       </w:pPr>
       <w:bookmarkStart w:id="10" w:name="_Toc32143003"/>
       <w:r>
-        <w:t>Non-Functional Requirements</w:t>
+        <w:t xml:space="preserve">Non-Functional </w:t>
+      </w:r>
+      <w:proofErr w:type="gramStart"/>
+      <w:r>
+        <w:t>Requirements</w:t>
       </w:r>
       <w:bookmarkEnd w:id="10"/>
+      <w:r>
+        <w:t>(</w:t>
+      </w:r>
+      <w:proofErr w:type="gramEnd"/>
+      <w:r>
+        <w:t>TO BE DISCUSSED)</w:t>
+      </w:r>
     </w:p>
     <w:p>
       <w:r>
@@ -3240,7 +3267,15 @@
         <w:t>[Describe all constraints/assumptions for the project</w:t>
       </w:r>
       <w:r>
-        <w:t xml:space="preserve"> that the specific requirements; for example as the number of users, reliability of online interaction</w:t>
+        <w:t xml:space="preserve"> that the specific requirements; for </w:t>
+      </w:r>
+      <w:proofErr w:type="gramStart"/>
+      <w:r>
+        <w:t>example</w:t>
+      </w:r>
+      <w:proofErr w:type="gramEnd"/>
+      <w:r>
+        <w:t xml:space="preserve"> as the number of users, reliability of online interaction</w:t>
       </w:r>
       <w:r>
         <w:t>]</w:t>
@@ -6714,6 +6749,7 @@
     <w:rsid w:val="001F2F4A"/>
     <w:rsid w:val="003241E5"/>
     <w:rsid w:val="005421D1"/>
+    <w:rsid w:val="00635B15"/>
     <w:rsid w:val="006C73FD"/>
     <w:rsid w:val="006E4D54"/>
     <w:rsid w:val="008B5324"/>
@@ -7490,21 +7526,6 @@
 </file>
 
 <file path=customXml/item2.xml><?xml version="1.0" encoding="utf-8"?>
-<p:properties xmlns:p="http://schemas.microsoft.com/office/2006/metadata/properties" xmlns:xsi="http://www.w3.org/2001/XMLSchema-instance" xmlns:pc="http://schemas.microsoft.com/office/infopath/2007/PartnerControls">
-  <documentManagement/>
-</p:properties>
-</file>
-
-<file path=customXml/item3.xml><?xml version="1.0" encoding="utf-8"?>
-<?mso-contentType ?>
-<FormTemplates xmlns="http://schemas.microsoft.com/sharepoint/v3/contenttype/forms">
-  <Display>DocumentLibraryForm</Display>
-  <Edit>DocumentLibraryForm</Edit>
-  <New>DocumentLibraryForm</New>
-</FormTemplates>
-</file>
-
-<file path=customXml/item4.xml><?xml version="1.0" encoding="utf-8"?>
 <ct:contentTypeSchema xmlns:ct="http://schemas.microsoft.com/office/2006/metadata/contentType" xmlns:ma="http://schemas.microsoft.com/office/2006/metadata/properties/metaAttributes" ct:_="" ma:_="" ma:contentTypeName="Document" ma:contentTypeID="0x010100A53A5291D235674BA41FCCC5C7BF9225" ma:contentTypeVersion="13" ma:contentTypeDescription="Een nieuw document maken." ma:contentTypeScope="" ma:versionID="782c2d1d3fd6000ba607ee0637d08f98">
   <xsd:schema xmlns:xsd="http://www.w3.org/2001/XMLSchema" xmlns:xs="http://www.w3.org/2001/XMLSchema" xmlns:p="http://schemas.microsoft.com/office/2006/metadata/properties" xmlns:ns3="b85e7145-5d17-489a-9659-1beb765e2fce" xmlns:ns4="ca7ac28e-eeaf-4457-90d4-2278398e531e" targetNamespace="http://schemas.microsoft.com/office/2006/metadata/properties" ma:root="true" ma:fieldsID="73353381fa0bf6a58211966b847e9527" ns3:_="" ns4:_="">
     <xsd:import namespace="b85e7145-5d17-489a-9659-1beb765e2fce"/>
@@ -7727,6 +7748,21 @@
 </ct:contentTypeSchema>
 </file>
 
+<file path=customXml/item3.xml><?xml version="1.0" encoding="utf-8"?>
+<?mso-contentType ?>
+<FormTemplates xmlns="http://schemas.microsoft.com/sharepoint/v3/contenttype/forms">
+  <Display>DocumentLibraryForm</Display>
+  <Edit>DocumentLibraryForm</Edit>
+  <New>DocumentLibraryForm</New>
+</FormTemplates>
+</file>
+
+<file path=customXml/item4.xml><?xml version="1.0" encoding="utf-8"?>
+<p:properties xmlns:p="http://schemas.microsoft.com/office/2006/metadata/properties" xmlns:xsi="http://www.w3.org/2001/XMLSchema-instance" xmlns:pc="http://schemas.microsoft.com/office/infopath/2007/PartnerControls">
+  <documentManagement/>
+</p:properties>
+</file>
+
 <file path=customXml/item5.xml><?xml version="1.0" encoding="utf-8"?>
 <b:Sources xmlns:b="http://schemas.openxmlformats.org/officeDocument/2006/bibliography" xmlns="http://schemas.openxmlformats.org/officeDocument/2006/bibliography" SelectedStyle="\APASixthEditionOfficeOnline.xsl" StyleName="APA" Version="6"/>
 </file>
@@ -7740,23 +7776,6 @@
 </file>
 
 <file path=customXml/itemProps2.xml><?xml version="1.0" encoding="utf-8"?>
-<ds:datastoreItem xmlns:ds="http://schemas.openxmlformats.org/officeDocument/2006/customXml" ds:itemID="{F4035C12-6B24-4FEA-BA29-0B88CCFC933E}">
-  <ds:schemaRefs>
-    <ds:schemaRef ds:uri="http://schemas.microsoft.com/office/2006/metadata/properties"/>
-    <ds:schemaRef ds:uri="http://schemas.microsoft.com/office/infopath/2007/PartnerControls"/>
-  </ds:schemaRefs>
-</ds:datastoreItem>
-</file>
-
-<file path=customXml/itemProps3.xml><?xml version="1.0" encoding="utf-8"?>
-<ds:datastoreItem xmlns:ds="http://schemas.openxmlformats.org/officeDocument/2006/customXml" ds:itemID="{B58AF498-6A51-4E05-9DFE-D23F181CA660}">
-  <ds:schemaRefs>
-    <ds:schemaRef ds:uri="http://schemas.microsoft.com/sharepoint/v3/contenttype/forms"/>
-  </ds:schemaRefs>
-</ds:datastoreItem>
-</file>
-
-<file path=customXml/itemProps4.xml><?xml version="1.0" encoding="utf-8"?>
 <ds:datastoreItem xmlns:ds="http://schemas.openxmlformats.org/officeDocument/2006/customXml" ds:itemID="{765B04A1-2CDA-4C20-BBA2-E5ACE4908151}">
   <ds:schemaRefs>
     <ds:schemaRef ds:uri="http://schemas.microsoft.com/office/2006/metadata/contentType"/>
@@ -7775,8 +7794,25 @@
 </ds:datastoreItem>
 </file>
 
+<file path=customXml/itemProps3.xml><?xml version="1.0" encoding="utf-8"?>
+<ds:datastoreItem xmlns:ds="http://schemas.openxmlformats.org/officeDocument/2006/customXml" ds:itemID="{B58AF498-6A51-4E05-9DFE-D23F181CA660}">
+  <ds:schemaRefs>
+    <ds:schemaRef ds:uri="http://schemas.microsoft.com/sharepoint/v3/contenttype/forms"/>
+  </ds:schemaRefs>
+</ds:datastoreItem>
+</file>
+
+<file path=customXml/itemProps4.xml><?xml version="1.0" encoding="utf-8"?>
+<ds:datastoreItem xmlns:ds="http://schemas.openxmlformats.org/officeDocument/2006/customXml" ds:itemID="{F4035C12-6B24-4FEA-BA29-0B88CCFC933E}">
+  <ds:schemaRefs>
+    <ds:schemaRef ds:uri="http://schemas.microsoft.com/office/2006/metadata/properties"/>
+    <ds:schemaRef ds:uri="http://schemas.microsoft.com/office/infopath/2007/PartnerControls"/>
+  </ds:schemaRefs>
+</ds:datastoreItem>
+</file>
+
 <file path=customXml/itemProps5.xml><?xml version="1.0" encoding="utf-8"?>
-<ds:datastoreItem xmlns:ds="http://schemas.openxmlformats.org/officeDocument/2006/customXml" ds:itemID="{32E420AF-AF8D-49F9-90CF-D929DA9E202B}">
+<ds:datastoreItem xmlns:ds="http://schemas.openxmlformats.org/officeDocument/2006/customXml" ds:itemID="{66CEDE43-1E89-400E-8EA6-BFF74C4353E0}">
   <ds:schemaRefs>
     <ds:schemaRef ds:uri="http://schemas.openxmlformats.org/officeDocument/2006/bibliography"/>
   </ds:schemaRefs>

</xml_diff>

<commit_message>
Use cases in URS
</commit_message>
<xml_diff>
--- a/URS Doc/URS Document.docx
+++ b/URS Doc/URS Document.docx
@@ -1,6 +1,6 @@
 
 <file path=word/document.xml><?xml version="1.0" encoding="utf-8"?>
-<w:document xmlns:wpc="http://schemas.microsoft.com/office/word/2010/wordprocessingCanvas" xmlns:cx="http://schemas.microsoft.com/office/drawing/2014/chartex" xmlns:cx1="http://schemas.microsoft.com/office/drawing/2015/9/8/chartex" xmlns:cx2="http://schemas.microsoft.com/office/drawing/2015/10/21/chartex" xmlns:cx3="http://schemas.microsoft.com/office/drawing/2016/5/9/chartex" xmlns:cx4="http://schemas.microsoft.com/office/drawing/2016/5/10/chartex" xmlns:cx5="http://schemas.microsoft.com/office/drawing/2016/5/11/chartex" xmlns:cx6="http://schemas.microsoft.com/office/drawing/2016/5/12/chartex" xmlns:cx7="http://schemas.microsoft.com/office/drawing/2016/5/13/chartex" xmlns:cx8="http://schemas.microsoft.com/office/drawing/2016/5/14/chartex" xmlns:mc="http://schemas.openxmlformats.org/markup-compatibility/2006" xmlns:aink="http://schemas.microsoft.com/office/drawing/2016/ink" xmlns:am3d="http://schemas.microsoft.com/office/drawing/2017/model3d" xmlns:o="urn:schemas-microsoft-com:office:office" xmlns:r="http://schemas.openxmlformats.org/officeDocument/2006/relationships" xmlns:m="http://schemas.openxmlformats.org/officeDocument/2006/math" xmlns:v="urn:schemas-microsoft-com:vml" xmlns:wp14="http://schemas.microsoft.com/office/word/2010/wordprocessingDrawing" xmlns:wp="http://schemas.openxmlformats.org/drawingml/2006/wordprocessingDrawing" xmlns:w10="urn:schemas-microsoft-com:office:word" xmlns:w="http://schemas.openxmlformats.org/wordprocessingml/2006/main" xmlns:w14="http://schemas.microsoft.com/office/word/2010/wordml" xmlns:w15="http://schemas.microsoft.com/office/word/2012/wordml" xmlns:w16cex="http://schemas.microsoft.com/office/word/2018/wordml/cex" xmlns:w16cid="http://schemas.microsoft.com/office/word/2016/wordml/cid" xmlns:w16="http://schemas.microsoft.com/office/word/2018/wordml" xmlns:w16se="http://schemas.microsoft.com/office/word/2015/wordml/symex" xmlns:wpg="http://schemas.microsoft.com/office/word/2010/wordprocessingGroup" xmlns:wpi="http://schemas.microsoft.com/office/word/2010/wordprocessingInk" xmlns:wne="http://schemas.microsoft.com/office/word/2006/wordml" xmlns:wps="http://schemas.microsoft.com/office/word/2010/wordprocessingShape" mc:Ignorable="w14 w15 w16se w16cid w16 w16cex wp14">
+<w:document xmlns:wpc="http://schemas.microsoft.com/office/word/2010/wordprocessingCanvas" xmlns:mc="http://schemas.openxmlformats.org/markup-compatibility/2006" xmlns:o="urn:schemas-microsoft-com:office:office" xmlns:r="http://schemas.openxmlformats.org/officeDocument/2006/relationships" xmlns:m="http://schemas.openxmlformats.org/officeDocument/2006/math" xmlns:v="urn:schemas-microsoft-com:vml" xmlns:wp14="http://schemas.microsoft.com/office/word/2010/wordprocessingDrawing" xmlns:wp="http://schemas.openxmlformats.org/drawingml/2006/wordprocessingDrawing" xmlns:w10="urn:schemas-microsoft-com:office:word" xmlns:w="http://schemas.openxmlformats.org/wordprocessingml/2006/main" xmlns:w14="http://schemas.microsoft.com/office/word/2010/wordml" xmlns:w15="http://schemas.microsoft.com/office/word/2012/wordml" xmlns:wpg="http://schemas.microsoft.com/office/word/2010/wordprocessingGroup" xmlns:wpi="http://schemas.microsoft.com/office/word/2010/wordprocessingInk" xmlns:wne="http://schemas.microsoft.com/office/word/2006/wordml" xmlns:wps="http://schemas.microsoft.com/office/word/2010/wordprocessingShape" mc:Ignorable="w14 w15 wp14">
   <w:body>
     <w:sdt>
       <w:sdtPr>
@@ -67,12 +67,21 @@
                         <w:sz w:val="24"/>
                       </w:rPr>
                     </w:pPr>
+                    <w:proofErr w:type="spellStart"/>
                     <w:r>
                       <w:rPr>
                         <w:sz w:val="24"/>
                         <w:szCs w:val="24"/>
                       </w:rPr>
-                      <w:t xml:space="preserve">Fontys </w:t>
+                      <w:t>Fontys</w:t>
+                    </w:r>
+                    <w:proofErr w:type="spellEnd"/>
+                    <w:r>
+                      <w:rPr>
+                        <w:sz w:val="24"/>
+                        <w:szCs w:val="24"/>
+                      </w:rPr>
+                      <w:t xml:space="preserve"> </w:t>
                     </w:r>
                     <w:proofErr w:type="spellStart"/>
                     <w:r>
@@ -454,19 +463,9 @@
             <w:tcW w:w="2070" w:type="dxa"/>
           </w:tcPr>
           <w:p>
-            <w:proofErr w:type="spellStart"/>
-            <w:r>
-              <w:t>Kaloyan</w:t>
-            </w:r>
-            <w:proofErr w:type="spellEnd"/>
-            <w:r>
-              <w:t xml:space="preserve"> </w:t>
-            </w:r>
-            <w:proofErr w:type="spellStart"/>
-            <w:r>
-              <w:t>Aleksiev</w:t>
-            </w:r>
-            <w:proofErr w:type="spellEnd"/>
+            <w:r>
+              <w:t>Kaloyan Aleksiev</w:t>
+            </w:r>
           </w:p>
         </w:tc>
         <w:tc>
@@ -2132,10 +2131,31 @@
       </w:r>
       <w:proofErr w:type="spellEnd"/>
       <w:r>
-        <w:t>” by the Administration and Management departments as well as the Depo-workers and the employees that work in the store</w:t>
-      </w:r>
-      <w:r>
-        <w:t>.</w:t>
+        <w:t>” by the Administration and Management departments as well as the Depo-workers and the employees that work in the store.</w:t>
+      </w:r>
+      <w:r>
+        <w:t xml:space="preserve"> Each of the users will have access to a specific part of the application while everyone will be able to log into the website. The most frequent users would be the employees in the shop and the depo workers. That is because they are the ones that would need to check for stock availability and send restock requests. The </w:t>
+      </w:r>
+      <w:r>
+        <w:t>Management</w:t>
+      </w:r>
+      <w:r>
+        <w:t xml:space="preserve"> would also use the application quite frequently in order to schedule employee’s shifts for each month and to resolve problems when it comes to an employee being unavailable or sick. </w:t>
+      </w:r>
+      <w:r>
+        <w:t>Administration</w:t>
+      </w:r>
+      <w:r>
+        <w:t xml:space="preserve"> would </w:t>
+      </w:r>
+      <w:r>
+        <w:t>check the statistics of the store, separate employees and stock</w:t>
+      </w:r>
+      <w:r>
+        <w:t xml:space="preserve"> a couple of times per month, </w:t>
+      </w:r>
+      <w:r>
+        <w:t>which means they would use the system the least.</w:t>
       </w:r>
     </w:p>
     <w:p>
@@ -2176,7 +2196,22 @@
       </w:r>
       <w:bookmarkEnd w:id="8"/>
     </w:p>
-    <w:p/>
+    <w:p>
+      <w:r>
+        <w:t>[All functional requirements</w:t>
+      </w:r>
+      <w:r>
+        <w:t>; if multiple stand-alone apps, either desktop or web, make sure to separate the requirements per app</w:t>
+      </w:r>
+    </w:p>
+    <w:p>
+      <w:r>
+        <w:t>Make sure to order them on priority</w:t>
+      </w:r>
+      <w:r>
+        <w:t>]</w:t>
+      </w:r>
+    </w:p>
     <w:tbl>
       <w:tblPr>
         <w:tblStyle w:val="TableGrid"/>
@@ -2284,9 +2319,6 @@
           </w:tcPr>
           <w:p>
             <w:r>
-              <w:t xml:space="preserve">Management - </w:t>
-            </w:r>
-            <w:r>
               <w:t>Adding employees to the system.</w:t>
             </w:r>
           </w:p>
@@ -2320,9 +2352,6 @@
           </w:tcPr>
           <w:p>
             <w:r>
-              <w:t xml:space="preserve">Management - </w:t>
-            </w:r>
-            <w:r>
               <w:t>Assigning employees to different departments.</w:t>
             </w:r>
           </w:p>
@@ -2353,9 +2382,6 @@
           </w:tcPr>
           <w:p>
             <w:r>
-              <w:t xml:space="preserve">Management - </w:t>
-            </w:r>
-            <w:r>
               <w:t>Removing employees from the system.</w:t>
             </w:r>
           </w:p>
@@ -2385,9 +2411,6 @@
           </w:tcPr>
           <w:p>
             <w:r>
-              <w:t xml:space="preserve">Management - </w:t>
-            </w:r>
-            <w:r>
               <w:t>Schedule shifts for each employee.</w:t>
             </w:r>
           </w:p>
@@ -2423,9 +2446,6 @@
           </w:tcPr>
           <w:p>
             <w:r>
-              <w:t xml:space="preserve">Management, Employee - </w:t>
-            </w:r>
-            <w:r>
               <w:t>Change employee information.</w:t>
             </w:r>
           </w:p>
@@ -2462,9 +2482,6 @@
           </w:tcPr>
           <w:p>
             <w:r>
-              <w:t xml:space="preserve">Administration - </w:t>
-            </w:r>
-            <w:r>
               <w:t>View statistics.</w:t>
             </w:r>
           </w:p>
@@ -2498,9 +2515,6 @@
           </w:tcPr>
           <w:p>
             <w:r>
-              <w:t xml:space="preserve">Administration - </w:t>
-            </w:r>
-            <w:r>
               <w:t>View employee information.</w:t>
             </w:r>
           </w:p>
@@ -2527,9 +2541,6 @@
           </w:tcPr>
           <w:p>
             <w:r>
-              <w:t xml:space="preserve">Administration, Employee - </w:t>
-            </w:r>
-            <w:r>
               <w:t>View stock information.</w:t>
             </w:r>
           </w:p>
@@ -2558,9 +2569,6 @@
             <w:tcW w:w="6660" w:type="dxa"/>
           </w:tcPr>
           <w:p>
-            <w:r>
-              <w:t xml:space="preserve">Depo-worker - </w:t>
-            </w:r>
             <w:r>
               <w:t>Send restock requests.</w:t>
             </w:r>
@@ -2762,7 +2770,7 @@
               <w:jc w:val="center"/>
             </w:pPr>
             <w:r>
-              <w:t>W</w:t>
+              <w:t>M</w:t>
             </w:r>
           </w:p>
         </w:tc>
@@ -2797,7 +2805,7 @@
               <w:jc w:val="center"/>
             </w:pPr>
             <w:r>
-              <w:t>W</w:t>
+              <w:t>M</w:t>
             </w:r>
           </w:p>
         </w:tc>
@@ -2832,7 +2840,7 @@
               <w:jc w:val="center"/>
             </w:pPr>
             <w:r>
-              <w:t>W</w:t>
+              <w:t>M</w:t>
             </w:r>
           </w:p>
         </w:tc>
@@ -2867,7 +2875,7 @@
               <w:jc w:val="center"/>
             </w:pPr>
             <w:r>
-              <w:t>W</w:t>
+              <w:t>S</w:t>
             </w:r>
           </w:p>
         </w:tc>
@@ -2902,7 +2910,7 @@
               <w:jc w:val="center"/>
             </w:pPr>
             <w:r>
-              <w:t>W</w:t>
+              <w:t>C</w:t>
             </w:r>
           </w:p>
         </w:tc>
@@ -2937,7 +2945,7 @@
               <w:jc w:val="center"/>
             </w:pPr>
             <w:r>
-              <w:t>W</w:t>
+              <w:t>M</w:t>
             </w:r>
           </w:p>
         </w:tc>
@@ -3258,15 +3266,7 @@
         <w:t>[Describe all constraints/assumptions for the project</w:t>
       </w:r>
       <w:r>
-        <w:t xml:space="preserve"> that the specific requirements; for </w:t>
-      </w:r>
-      <w:proofErr w:type="gramStart"/>
-      <w:r>
-        <w:t>example</w:t>
-      </w:r>
-      <w:proofErr w:type="gramEnd"/>
-      <w:r>
-        <w:t xml:space="preserve"> as the number of users, reliability of online interaction</w:t>
+        <w:t xml:space="preserve"> that the specific requirements; for example as the number of users, reliability of online interaction</w:t>
       </w:r>
       <w:r>
         <w:t>]</w:t>
@@ -3524,7 +3524,21 @@
                 <w:shd w:val="clear" w:color="auto" w:fill="FFFFFF"/>
                 <w:lang w:val="nl-NL"/>
               </w:rPr>
-              <w:t>1. Worker presses the button</w:t>
+              <w:t>1. Worker presses the</w:t>
+            </w:r>
+            <w:r>
+              <w:rPr>
+                <w:shd w:val="clear" w:color="auto" w:fill="FFFFFF"/>
+                <w:lang w:val="nl-NL"/>
+              </w:rPr>
+              <w:t xml:space="preserve"> </w:t>
+            </w:r>
+            <w:r>
+              <w:rPr>
+                <w:shd w:val="clear" w:color="auto" w:fill="FFFFFF"/>
+                <w:lang w:val="en-GB"/>
+              </w:rPr>
+              <w:t>‘View Stock’ button</w:t>
             </w:r>
           </w:p>
           <w:p>
@@ -3808,7 +3822,14 @@
                 <w:shd w:val="clear" w:color="auto" w:fill="FFFFFF"/>
                 <w:lang w:val="en-GB"/>
               </w:rPr>
-              <w:t>Depot worker must be logged in, Store needs to be low on stock</w:t>
+              <w:t xml:space="preserve">Depot worker must be logged in, </w:t>
+            </w:r>
+            <w:r>
+              <w:rPr>
+                <w:shd w:val="clear" w:color="auto" w:fill="FFFFFF"/>
+                <w:lang w:val="en-GB"/>
+              </w:rPr>
+              <w:t>an item needs to be low on stock</w:t>
             </w:r>
           </w:p>
         </w:tc>
@@ -3845,6 +3866,13 @@
                 <w:lang w:val="en-GB"/>
               </w:rPr>
             </w:pPr>
+            <w:r>
+              <w:rPr>
+                <w:shd w:val="clear" w:color="auto" w:fill="FFFFFF"/>
+                <w:lang w:val="en-GB"/>
+              </w:rPr>
+              <w:t>Press ‘Make Stock Request’ Button</w:t>
+            </w:r>
           </w:p>
         </w:tc>
       </w:tr>
@@ -3887,41 +3915,43 @@
               </w:rPr>
               <w:t xml:space="preserve">1. Worker </w:t>
             </w:r>
-          </w:p>
-        </w:tc>
-      </w:tr>
-      <w:tr>
-        <w:tc>
-          <w:tcPr>
-            <w:tcW w:w="1885" w:type="dxa"/>
-          </w:tcPr>
-          <w:p>
-            <w:pPr>
-              <w:rPr>
-                <w:shd w:val="clear" w:color="auto" w:fill="FFFFFF"/>
-                <w:lang w:val="en-GB"/>
-              </w:rPr>
-            </w:pPr>
-            <w:r>
-              <w:rPr>
-                <w:shd w:val="clear" w:color="auto" w:fill="FFFFFF"/>
-                <w:lang w:val="en-GB"/>
-              </w:rPr>
-              <w:t>Extensions:</w:t>
-            </w:r>
-          </w:p>
-        </w:tc>
-        <w:tc>
-          <w:tcPr>
-            <w:tcW w:w="7177" w:type="dxa"/>
-          </w:tcPr>
-          <w:p>
-            <w:pPr>
-              <w:rPr>
-                <w:shd w:val="clear" w:color="auto" w:fill="FFFFFF"/>
-                <w:lang w:val="en-GB"/>
-              </w:rPr>
-            </w:pPr>
+            <w:r>
+              <w:rPr>
+                <w:shd w:val="clear" w:color="auto" w:fill="FFFFFF"/>
+                <w:lang w:val="nl-NL"/>
+              </w:rPr>
+              <w:t>inputs the ID of the item that needs to be restocked</w:t>
+            </w:r>
+          </w:p>
+          <w:p>
+            <w:pPr>
+              <w:rPr>
+                <w:shd w:val="clear" w:color="auto" w:fill="FFFFFF"/>
+                <w:lang w:val="nl-NL"/>
+              </w:rPr>
+            </w:pPr>
+            <w:r>
+              <w:rPr>
+                <w:shd w:val="clear" w:color="auto" w:fill="FFFFFF"/>
+                <w:lang w:val="nl-NL"/>
+              </w:rPr>
+              <w:t>2. Worker presses the ‘Make Stock Request’ button</w:t>
+            </w:r>
+          </w:p>
+          <w:p>
+            <w:pPr>
+              <w:rPr>
+                <w:shd w:val="clear" w:color="auto" w:fill="FFFFFF"/>
+                <w:lang w:val="nl-NL"/>
+              </w:rPr>
+            </w:pPr>
+            <w:r>
+              <w:rPr>
+                <w:shd w:val="clear" w:color="auto" w:fill="FFFFFF"/>
+                <w:lang w:val="nl-NL"/>
+              </w:rPr>
+              <w:t>3. The request gets sent to the database</w:t>
+            </w:r>
           </w:p>
         </w:tc>
       </w:tr>
@@ -3936,6 +3966,7 @@
     </w:p>
     <w:p>
       <w:pPr>
+        <w:spacing w:before="240"/>
         <w:rPr>
           <w:shd w:val="clear" w:color="auto" w:fill="FFFFFF"/>
           <w:lang w:val="en-GB"/>
@@ -3946,17 +3977,22 @@
           <w:shd w:val="clear" w:color="auto" w:fill="FFFFFF"/>
           <w:lang w:val="en-GB"/>
         </w:rPr>
-        <w:t>3. UC: See st</w:t>
+        <w:t xml:space="preserve">3. </w:t>
       </w:r>
       <w:r>
         <w:rPr>
           <w:shd w:val="clear" w:color="auto" w:fill="FFFFFF"/>
           <w:lang w:val="en-GB"/>
         </w:rPr>
-        <w:t>atistics</w:t>
-      </w:r>
-      <w:bookmarkStart w:id="12" w:name="_GoBack"/>
-      <w:bookmarkEnd w:id="12"/>
+        <w:t xml:space="preserve">UC: </w:t>
+      </w:r>
+      <w:r>
+        <w:rPr>
+          <w:shd w:val="clear" w:color="auto" w:fill="FFFFFF"/>
+          <w:lang w:val="en-GB"/>
+        </w:rPr>
+        <w:t>View restock requests</w:t>
+      </w:r>
     </w:p>
     <w:tbl>
       <w:tblPr>
@@ -4005,14 +4041,7 @@
                 <w:shd w:val="clear" w:color="auto" w:fill="FFFFFF"/>
                 <w:lang w:val="en-GB"/>
               </w:rPr>
-              <w:t>See stat</w:t>
-            </w:r>
-            <w:r>
-              <w:rPr>
-                <w:shd w:val="clear" w:color="auto" w:fill="FFFFFF"/>
-                <w:lang w:val="en-GB"/>
-              </w:rPr>
-              <w:t>istics</w:t>
+              <w:t>View restock requests</w:t>
             </w:r>
           </w:p>
         </w:tc>
@@ -4054,14 +4083,7 @@
                 <w:shd w:val="clear" w:color="auto" w:fill="FFFFFF"/>
                 <w:lang w:val="en-GB"/>
               </w:rPr>
-              <w:t>Manag</w:t>
-            </w:r>
-            <w:r>
-              <w:rPr>
-                <w:shd w:val="clear" w:color="auto" w:fill="FFFFFF"/>
-                <w:lang w:val="en-GB"/>
-              </w:rPr>
-              <w:t>er</w:t>
+              <w:t>Administrator</w:t>
             </w:r>
           </w:p>
         </w:tc>
@@ -4103,28 +4125,21 @@
                 <w:shd w:val="clear" w:color="auto" w:fill="FFFFFF"/>
                 <w:lang w:val="en-GB"/>
               </w:rPr>
-              <w:t>Manag</w:t>
-            </w:r>
-            <w:r>
-              <w:rPr>
-                <w:shd w:val="clear" w:color="auto" w:fill="FFFFFF"/>
-                <w:lang w:val="en-GB"/>
-              </w:rPr>
-              <w:t>er</w:t>
-            </w:r>
-            <w:r>
-              <w:rPr>
-                <w:shd w:val="clear" w:color="auto" w:fill="FFFFFF"/>
-                <w:lang w:val="en-GB"/>
-              </w:rPr>
-              <w:t xml:space="preserve"> must be logged in</w:t>
-            </w:r>
-            <w:r>
-              <w:rPr>
-                <w:shd w:val="clear" w:color="auto" w:fill="FFFFFF"/>
-                <w:lang w:val="en-GB"/>
-              </w:rPr>
-              <w:t>.</w:t>
+              <w:t>Admin needs to be logged</w:t>
+            </w:r>
+            <w:r>
+              <w:rPr>
+                <w:shd w:val="clear" w:color="auto" w:fill="FFFFFF"/>
+                <w:lang w:val="en-GB"/>
+              </w:rPr>
+              <w:t xml:space="preserve"> in, a stock request needs to have been</w:t>
+            </w:r>
+            <w:r>
+              <w:rPr>
+                <w:shd w:val="clear" w:color="auto" w:fill="FFFFFF"/>
+                <w:lang w:val="en-GB"/>
+              </w:rPr>
+              <w:t xml:space="preserve"> made</w:t>
             </w:r>
           </w:p>
         </w:tc>
@@ -4166,28 +4181,7 @@
                 <w:shd w:val="clear" w:color="auto" w:fill="FFFFFF"/>
                 <w:lang w:val="en-GB"/>
               </w:rPr>
-              <w:t>Press “</w:t>
-            </w:r>
-            <w:r>
-              <w:rPr>
-                <w:shd w:val="clear" w:color="auto" w:fill="FFFFFF"/>
-                <w:lang w:val="en-GB"/>
-              </w:rPr>
-              <w:t>Statistics</w:t>
-            </w:r>
-            <w:r>
-              <w:rPr>
-                <w:shd w:val="clear" w:color="auto" w:fill="FFFFFF"/>
-                <w:lang w:val="en-GB"/>
-              </w:rPr>
-              <w:t xml:space="preserve"> button”</w:t>
-            </w:r>
-            <w:r>
-              <w:rPr>
-                <w:shd w:val="clear" w:color="auto" w:fill="FFFFFF"/>
-                <w:lang w:val="en-GB"/>
-              </w:rPr>
-              <w:t>.</w:t>
+              <w:t>Press ‘See restock requests’ Button</w:t>
             </w:r>
           </w:p>
         </w:tc>
@@ -4221,44 +4215,37 @@
             <w:pPr>
               <w:rPr>
                 <w:shd w:val="clear" w:color="auto" w:fill="FFFFFF"/>
+                <w:lang w:val="en-GB"/>
+              </w:rPr>
+            </w:pPr>
+            <w:r>
+              <w:rPr>
+                <w:shd w:val="clear" w:color="auto" w:fill="FFFFFF"/>
                 <w:lang w:val="nl-NL"/>
               </w:rPr>
-            </w:pPr>
-            <w:r>
+              <w:t xml:space="preserve">1. Administrator presses the </w:t>
+            </w:r>
+            <w:r>
+              <w:rPr>
+                <w:shd w:val="clear" w:color="auto" w:fill="FFFFFF"/>
+                <w:lang w:val="en-GB"/>
+              </w:rPr>
+              <w:t>‘See restock requests’ button</w:t>
+            </w:r>
+          </w:p>
+          <w:p>
+            <w:pPr>
               <w:rPr>
                 <w:shd w:val="clear" w:color="auto" w:fill="FFFFFF"/>
                 <w:lang w:val="nl-NL"/>
               </w:rPr>
-              <w:t xml:space="preserve">1. </w:t>
-            </w:r>
-            <w:r>
-              <w:rPr>
-                <w:shd w:val="clear" w:color="auto" w:fill="FFFFFF"/>
-                <w:lang w:val="en-GB"/>
-              </w:rPr>
-              <w:t xml:space="preserve">Manager </w:t>
-            </w:r>
-            <w:r>
-              <w:rPr>
-                <w:shd w:val="clear" w:color="auto" w:fill="FFFFFF"/>
-                <w:lang w:val="nl-NL"/>
-              </w:rPr>
-              <w:t>inputs a name and selects department and clicks “View statistics”.</w:t>
-            </w:r>
-          </w:p>
-          <w:p>
-            <w:pPr>
-              <w:rPr>
-                <w:shd w:val="clear" w:color="auto" w:fill="FFFFFF"/>
-                <w:lang w:val="nl-NL"/>
-              </w:rPr>
-            </w:pPr>
-            <w:r>
-              <w:rPr>
-                <w:shd w:val="clear" w:color="auto" w:fill="FFFFFF"/>
-                <w:lang w:val="nl-NL"/>
-              </w:rPr>
-              <w:t>2. The system returns info about the selected employee.</w:t>
+            </w:pPr>
+            <w:r>
+              <w:rPr>
+                <w:shd w:val="clear" w:color="auto" w:fill="FFFFFF"/>
+                <w:lang w:val="en-GB"/>
+              </w:rPr>
+              <w:t>2. The database returns a list of all restock requests</w:t>
             </w:r>
           </w:p>
         </w:tc>
@@ -4300,108 +4287,2164 @@
                 <w:shd w:val="clear" w:color="auto" w:fill="FFFFFF"/>
                 <w:lang w:val="en-GB"/>
               </w:rPr>
-              <w:t>1a: No such employee</w:t>
-            </w:r>
-            <w:r>
-              <w:rPr>
-                <w:shd w:val="clear" w:color="auto" w:fill="FFFFFF"/>
-                <w:lang w:val="en-GB"/>
-              </w:rPr>
-              <w:t>.</w:t>
-            </w:r>
-          </w:p>
-          <w:p>
-            <w:pPr>
-              <w:rPr>
-                <w:shd w:val="clear" w:color="auto" w:fill="FFFFFF"/>
-                <w:lang w:val="en-GB"/>
-              </w:rPr>
-            </w:pPr>
-            <w:r>
-              <w:rPr>
-                <w:shd w:val="clear" w:color="auto" w:fill="FFFFFF"/>
-                <w:lang w:val="en-GB"/>
-              </w:rPr>
-              <w:t xml:space="preserve">     .1: System returns an error.</w:t>
-            </w:r>
-          </w:p>
-          <w:p>
-            <w:pPr>
-              <w:rPr>
-                <w:shd w:val="clear" w:color="auto" w:fill="FFFFFF"/>
-                <w:lang w:val="en-GB"/>
-              </w:rPr>
-            </w:pPr>
-            <w:r>
-              <w:rPr>
-                <w:shd w:val="clear" w:color="auto" w:fill="FFFFFF"/>
-                <w:lang w:val="en-GB"/>
-              </w:rPr>
-              <w:t>1b: Manager selects a department and clicks “View department statistics”.</w:t>
-            </w:r>
-          </w:p>
-          <w:p>
-            <w:pPr>
-              <w:rPr>
-                <w:shd w:val="clear" w:color="auto" w:fill="FFFFFF"/>
-                <w:lang w:val="en-GB"/>
-              </w:rPr>
-            </w:pPr>
-            <w:r>
-              <w:rPr>
-                <w:shd w:val="clear" w:color="auto" w:fill="FFFFFF"/>
-                <w:lang w:val="en-GB"/>
-              </w:rPr>
-              <w:t xml:space="preserve">     .1: System returns information about the selected department.</w:t>
-            </w:r>
-          </w:p>
-          <w:p>
-            <w:pPr>
-              <w:rPr>
-                <w:shd w:val="clear" w:color="auto" w:fill="FFFFFF"/>
-                <w:lang w:val="en-GB"/>
-              </w:rPr>
-            </w:pPr>
-            <w:r>
-              <w:rPr>
-                <w:shd w:val="clear" w:color="auto" w:fill="FFFFFF"/>
-                <w:lang w:val="en-GB"/>
-              </w:rPr>
-              <w:t>1c: Manager clicks the “View statistics overall button”</w:t>
-            </w:r>
-            <w:r>
-              <w:rPr>
-                <w:shd w:val="clear" w:color="auto" w:fill="FFFFFF"/>
-                <w:lang w:val="en-GB"/>
-              </w:rPr>
-              <w:t>.</w:t>
-            </w:r>
-          </w:p>
-          <w:p>
-            <w:pPr>
-              <w:rPr>
-                <w:shd w:val="clear" w:color="auto" w:fill="FFFFFF"/>
-                <w:lang w:val="en-GB"/>
-              </w:rPr>
-            </w:pPr>
-            <w:r>
-              <w:rPr>
-                <w:shd w:val="clear" w:color="auto" w:fill="FFFFFF"/>
-                <w:lang w:val="en-GB"/>
-              </w:rPr>
-              <w:t xml:space="preserve">     .1: System returns information about the whole store</w:t>
-            </w:r>
-            <w:r>
-              <w:rPr>
-                <w:shd w:val="clear" w:color="auto" w:fill="FFFFFF"/>
-                <w:lang w:val="en-GB"/>
-              </w:rPr>
-              <w:t>.</w:t>
+              <w:t>1a: Admin needs to look for a specific request</w:t>
+            </w:r>
+          </w:p>
+          <w:p>
+            <w:pPr>
+              <w:rPr>
+                <w:shd w:val="clear" w:color="auto" w:fill="FFFFFF"/>
+                <w:lang w:val="en-GB"/>
+              </w:rPr>
+            </w:pPr>
+            <w:r>
+              <w:rPr>
+                <w:shd w:val="clear" w:color="auto" w:fill="FFFFFF"/>
+                <w:lang w:val="en-GB"/>
+              </w:rPr>
+              <w:t xml:space="preserve">    .1: Admin inputs the request ID in the search bar</w:t>
+            </w:r>
+          </w:p>
+          <w:p>
+            <w:pPr>
+              <w:rPr>
+                <w:shd w:val="clear" w:color="auto" w:fill="FFFFFF"/>
+                <w:lang w:val="en-GB"/>
+              </w:rPr>
+            </w:pPr>
+            <w:r>
+              <w:rPr>
+                <w:shd w:val="clear" w:color="auto" w:fill="FFFFFF"/>
+                <w:lang w:val="en-GB"/>
+              </w:rPr>
+              <w:t xml:space="preserve">    .2: System displays the information about the request</w:t>
+            </w:r>
+          </w:p>
+          <w:p>
+            <w:pPr>
+              <w:rPr>
+                <w:shd w:val="clear" w:color="auto" w:fill="FFFFFF"/>
+                <w:lang w:val="en-GB"/>
+              </w:rPr>
+            </w:pPr>
+            <w:r>
+              <w:rPr>
+                <w:shd w:val="clear" w:color="auto" w:fill="FFFFFF"/>
+                <w:lang w:val="en-GB"/>
+              </w:rPr>
+              <w:t>2a: No such request</w:t>
+            </w:r>
+          </w:p>
+          <w:p>
+            <w:pPr>
+              <w:rPr>
+                <w:shd w:val="clear" w:color="auto" w:fill="FFFFFF"/>
+                <w:lang w:val="en-GB"/>
+              </w:rPr>
+            </w:pPr>
+            <w:r>
+              <w:rPr>
+                <w:shd w:val="clear" w:color="auto" w:fill="FFFFFF"/>
+                <w:lang w:val="en-GB"/>
+              </w:rPr>
+              <w:t xml:space="preserve">    .1: System returns an error</w:t>
             </w:r>
           </w:p>
         </w:tc>
       </w:tr>
     </w:tbl>
+    <w:p>
+      <w:pPr>
+        <w:rPr>
+          <w:shd w:val="clear" w:color="auto" w:fill="FFFFFF"/>
+          <w:lang w:val="en-GB"/>
+        </w:rPr>
+      </w:pPr>
+    </w:p>
+    <w:p>
+      <w:pPr>
+        <w:spacing w:before="240"/>
+        <w:rPr>
+          <w:shd w:val="clear" w:color="auto" w:fill="FFFFFF"/>
+          <w:lang w:val="en-GB"/>
+        </w:rPr>
+      </w:pPr>
+      <w:r>
+        <w:rPr>
+          <w:shd w:val="clear" w:color="auto" w:fill="FFFFFF"/>
+          <w:lang w:val="en-GB"/>
+        </w:rPr>
+        <w:t>4</w:t>
+      </w:r>
+      <w:r>
+        <w:rPr>
+          <w:shd w:val="clear" w:color="auto" w:fill="FFFFFF"/>
+          <w:lang w:val="en-GB"/>
+        </w:rPr>
+        <w:t xml:space="preserve">. </w:t>
+      </w:r>
+      <w:r>
+        <w:rPr>
+          <w:shd w:val="clear" w:color="auto" w:fill="FFFFFF"/>
+          <w:lang w:val="en-GB"/>
+        </w:rPr>
+        <w:t xml:space="preserve">UC: </w:t>
+      </w:r>
+      <w:r>
+        <w:rPr>
+          <w:shd w:val="clear" w:color="auto" w:fill="FFFFFF"/>
+          <w:lang w:val="en-GB"/>
+        </w:rPr>
+        <w:t>Add/remove employees</w:t>
+      </w:r>
+    </w:p>
+    <w:tbl>
+      <w:tblPr>
+        <w:tblStyle w:val="TableGrid"/>
+        <w:tblW w:w="0" w:type="auto"/>
+        <w:tblLook w:val="04A0" w:firstRow="1" w:lastRow="0" w:firstColumn="1" w:lastColumn="0" w:noHBand="0" w:noVBand="1"/>
+      </w:tblPr>
+      <w:tblGrid>
+        <w:gridCol w:w="1885"/>
+        <w:gridCol w:w="7177"/>
+      </w:tblGrid>
+      <w:tr>
+        <w:tc>
+          <w:tcPr>
+            <w:tcW w:w="1885" w:type="dxa"/>
+          </w:tcPr>
+          <w:p>
+            <w:pPr>
+              <w:rPr>
+                <w:shd w:val="clear" w:color="auto" w:fill="FFFFFF"/>
+                <w:lang w:val="en-GB"/>
+              </w:rPr>
+            </w:pPr>
+            <w:r>
+              <w:rPr>
+                <w:shd w:val="clear" w:color="auto" w:fill="FFFFFF"/>
+                <w:lang w:val="en-GB"/>
+              </w:rPr>
+              <w:t>Use case:</w:t>
+            </w:r>
+          </w:p>
+        </w:tc>
+        <w:tc>
+          <w:tcPr>
+            <w:tcW w:w="7177" w:type="dxa"/>
+          </w:tcPr>
+          <w:p>
+            <w:pPr>
+              <w:rPr>
+                <w:shd w:val="clear" w:color="auto" w:fill="FFFFFF"/>
+                <w:lang w:val="en-GB"/>
+              </w:rPr>
+            </w:pPr>
+            <w:r>
+              <w:rPr>
+                <w:shd w:val="clear" w:color="auto" w:fill="FFFFFF"/>
+                <w:lang w:val="en-GB"/>
+              </w:rPr>
+              <w:t>Add/remove employees</w:t>
+            </w:r>
+          </w:p>
+        </w:tc>
+      </w:tr>
+      <w:tr>
+        <w:tc>
+          <w:tcPr>
+            <w:tcW w:w="1885" w:type="dxa"/>
+          </w:tcPr>
+          <w:p>
+            <w:pPr>
+              <w:rPr>
+                <w:shd w:val="clear" w:color="auto" w:fill="FFFFFF"/>
+                <w:lang w:val="en-GB"/>
+              </w:rPr>
+            </w:pPr>
+            <w:r>
+              <w:rPr>
+                <w:shd w:val="clear" w:color="auto" w:fill="FFFFFF"/>
+                <w:lang w:val="en-GB"/>
+              </w:rPr>
+              <w:t>Actor:</w:t>
+            </w:r>
+          </w:p>
+        </w:tc>
+        <w:tc>
+          <w:tcPr>
+            <w:tcW w:w="7177" w:type="dxa"/>
+          </w:tcPr>
+          <w:p>
+            <w:pPr>
+              <w:rPr>
+                <w:shd w:val="clear" w:color="auto" w:fill="FFFFFF"/>
+                <w:lang w:val="en-GB"/>
+              </w:rPr>
+            </w:pPr>
+            <w:r>
+              <w:rPr>
+                <w:shd w:val="clear" w:color="auto" w:fill="FFFFFF"/>
+                <w:lang w:val="en-GB"/>
+              </w:rPr>
+              <w:t>Administrator</w:t>
+            </w:r>
+          </w:p>
+        </w:tc>
+      </w:tr>
+      <w:tr>
+        <w:tc>
+          <w:tcPr>
+            <w:tcW w:w="1885" w:type="dxa"/>
+          </w:tcPr>
+          <w:p>
+            <w:pPr>
+              <w:rPr>
+                <w:shd w:val="clear" w:color="auto" w:fill="FFFFFF"/>
+                <w:lang w:val="en-GB"/>
+              </w:rPr>
+            </w:pPr>
+            <w:r>
+              <w:rPr>
+                <w:shd w:val="clear" w:color="auto" w:fill="FFFFFF"/>
+                <w:lang w:val="en-GB"/>
+              </w:rPr>
+              <w:t>Pre-condition:</w:t>
+            </w:r>
+          </w:p>
+        </w:tc>
+        <w:tc>
+          <w:tcPr>
+            <w:tcW w:w="7177" w:type="dxa"/>
+          </w:tcPr>
+          <w:p>
+            <w:pPr>
+              <w:rPr>
+                <w:shd w:val="clear" w:color="auto" w:fill="FFFFFF"/>
+                <w:lang w:val="en-GB"/>
+              </w:rPr>
+            </w:pPr>
+            <w:r>
+              <w:rPr>
+                <w:shd w:val="clear" w:color="auto" w:fill="FFFFFF"/>
+                <w:lang w:val="en-GB"/>
+              </w:rPr>
+              <w:t>Admin needs to be logged in</w:t>
+            </w:r>
+          </w:p>
+        </w:tc>
+      </w:tr>
+      <w:tr>
+        <w:tc>
+          <w:tcPr>
+            <w:tcW w:w="1885" w:type="dxa"/>
+          </w:tcPr>
+          <w:p>
+            <w:pPr>
+              <w:rPr>
+                <w:shd w:val="clear" w:color="auto" w:fill="FFFFFF"/>
+                <w:lang w:val="en-GB"/>
+              </w:rPr>
+            </w:pPr>
+            <w:r>
+              <w:rPr>
+                <w:shd w:val="clear" w:color="auto" w:fill="FFFFFF"/>
+                <w:lang w:val="en-GB"/>
+              </w:rPr>
+              <w:t>Trigger:</w:t>
+            </w:r>
+          </w:p>
+        </w:tc>
+        <w:tc>
+          <w:tcPr>
+            <w:tcW w:w="7177" w:type="dxa"/>
+          </w:tcPr>
+          <w:p>
+            <w:pPr>
+              <w:rPr>
+                <w:shd w:val="clear" w:color="auto" w:fill="FFFFFF"/>
+                <w:lang w:val="en-GB"/>
+              </w:rPr>
+            </w:pPr>
+            <w:r>
+              <w:rPr>
+                <w:shd w:val="clear" w:color="auto" w:fill="FFFFFF"/>
+                <w:lang w:val="en-GB"/>
+              </w:rPr>
+              <w:t>Press ‘Add employee’ / ‘Remove employee’ button</w:t>
+            </w:r>
+          </w:p>
+        </w:tc>
+      </w:tr>
+      <w:tr>
+        <w:tc>
+          <w:tcPr>
+            <w:tcW w:w="1885" w:type="dxa"/>
+          </w:tcPr>
+          <w:p>
+            <w:pPr>
+              <w:rPr>
+                <w:shd w:val="clear" w:color="auto" w:fill="FFFFFF"/>
+                <w:lang w:val="en-GB"/>
+              </w:rPr>
+            </w:pPr>
+            <w:r>
+              <w:rPr>
+                <w:shd w:val="clear" w:color="auto" w:fill="FFFFFF"/>
+                <w:lang w:val="en-GB"/>
+              </w:rPr>
+              <w:t>Main Success Scenario:</w:t>
+            </w:r>
+          </w:p>
+        </w:tc>
+        <w:tc>
+          <w:tcPr>
+            <w:tcW w:w="7177" w:type="dxa"/>
+          </w:tcPr>
+          <w:p>
+            <w:pPr>
+              <w:rPr>
+                <w:shd w:val="clear" w:color="auto" w:fill="FFFFFF"/>
+                <w:lang w:val="nl-NL"/>
+              </w:rPr>
+            </w:pPr>
+            <w:r>
+              <w:rPr>
+                <w:shd w:val="clear" w:color="auto" w:fill="FFFFFF"/>
+                <w:lang w:val="nl-NL"/>
+              </w:rPr>
+              <w:t>1. Admin presses the respective button</w:t>
+            </w:r>
+          </w:p>
+          <w:p>
+            <w:pPr>
+              <w:rPr>
+                <w:shd w:val="clear" w:color="auto" w:fill="FFFFFF"/>
+                <w:lang w:val="nl-NL"/>
+              </w:rPr>
+            </w:pPr>
+            <w:r>
+              <w:rPr>
+                <w:shd w:val="clear" w:color="auto" w:fill="FFFFFF"/>
+                <w:lang w:val="nl-NL"/>
+              </w:rPr>
+              <w:t>2. Employee is added/removed from the system</w:t>
+            </w:r>
+          </w:p>
+        </w:tc>
+      </w:tr>
+      <w:tr>
+        <w:tc>
+          <w:tcPr>
+            <w:tcW w:w="1885" w:type="dxa"/>
+          </w:tcPr>
+          <w:p>
+            <w:pPr>
+              <w:rPr>
+                <w:shd w:val="clear" w:color="auto" w:fill="FFFFFF"/>
+                <w:lang w:val="en-GB"/>
+              </w:rPr>
+            </w:pPr>
+            <w:r>
+              <w:rPr>
+                <w:shd w:val="clear" w:color="auto" w:fill="FFFFFF"/>
+                <w:lang w:val="en-GB"/>
+              </w:rPr>
+              <w:t>Extensions:</w:t>
+            </w:r>
+          </w:p>
+        </w:tc>
+        <w:tc>
+          <w:tcPr>
+            <w:tcW w:w="7177" w:type="dxa"/>
+          </w:tcPr>
+          <w:p>
+            <w:pPr>
+              <w:rPr>
+                <w:shd w:val="clear" w:color="auto" w:fill="FFFFFF"/>
+                <w:lang w:val="en-GB"/>
+              </w:rPr>
+            </w:pPr>
+            <w:r>
+              <w:rPr>
+                <w:shd w:val="clear" w:color="auto" w:fill="FFFFFF"/>
+                <w:lang w:val="en-GB"/>
+              </w:rPr>
+              <w:t>1a: Removing an employee by ID</w:t>
+            </w:r>
+          </w:p>
+          <w:p>
+            <w:pPr>
+              <w:rPr>
+                <w:shd w:val="clear" w:color="auto" w:fill="FFFFFF"/>
+                <w:lang w:val="en-GB"/>
+              </w:rPr>
+            </w:pPr>
+            <w:r>
+              <w:rPr>
+                <w:shd w:val="clear" w:color="auto" w:fill="FFFFFF"/>
+                <w:lang w:val="en-GB"/>
+              </w:rPr>
+              <w:t xml:space="preserve">    .1: Admin inputs ID, presses the button, employee is removed</w:t>
+            </w:r>
+          </w:p>
+        </w:tc>
+      </w:tr>
+    </w:tbl>
+    <w:p>
+      <w:pPr>
+        <w:rPr>
+          <w:shd w:val="clear" w:color="auto" w:fill="FFFFFF"/>
+          <w:lang w:val="en-GB"/>
+        </w:rPr>
+      </w:pPr>
+    </w:p>
+    <w:p>
+      <w:pPr>
+        <w:rPr>
+          <w:shd w:val="clear" w:color="auto" w:fill="FFFFFF"/>
+          <w:lang w:val="en-GB"/>
+        </w:rPr>
+      </w:pPr>
+    </w:p>
+    <w:p>
+      <w:pPr>
+        <w:spacing w:before="240"/>
+        <w:rPr>
+          <w:shd w:val="clear" w:color="auto" w:fill="FFFFFF"/>
+          <w:lang w:val="en-GB"/>
+        </w:rPr>
+      </w:pPr>
+    </w:p>
+    <w:p>
+      <w:pPr>
+        <w:spacing w:before="240"/>
+        <w:rPr>
+          <w:shd w:val="clear" w:color="auto" w:fill="FFFFFF"/>
+          <w:lang w:val="en-GB"/>
+        </w:rPr>
+      </w:pPr>
+      <w:r>
+        <w:rPr>
+          <w:shd w:val="clear" w:color="auto" w:fill="FFFFFF"/>
+          <w:lang w:val="en-GB"/>
+        </w:rPr>
+        <w:t>5</w:t>
+      </w:r>
+      <w:r>
+        <w:rPr>
+          <w:shd w:val="clear" w:color="auto" w:fill="FFFFFF"/>
+          <w:lang w:val="en-GB"/>
+        </w:rPr>
+        <w:t xml:space="preserve">. </w:t>
+      </w:r>
+      <w:r>
+        <w:rPr>
+          <w:shd w:val="clear" w:color="auto" w:fill="FFFFFF"/>
+          <w:lang w:val="en-GB"/>
+        </w:rPr>
+        <w:t xml:space="preserve">UC: </w:t>
+      </w:r>
+      <w:r>
+        <w:rPr>
+          <w:shd w:val="clear" w:color="auto" w:fill="FFFFFF"/>
+          <w:lang w:val="en-GB"/>
+        </w:rPr>
+        <w:t>Assign employee to department</w:t>
+      </w:r>
+    </w:p>
+    <w:tbl>
+      <w:tblPr>
+        <w:tblStyle w:val="TableGrid"/>
+        <w:tblW w:w="0" w:type="auto"/>
+        <w:tblLook w:val="04A0" w:firstRow="1" w:lastRow="0" w:firstColumn="1" w:lastColumn="0" w:noHBand="0" w:noVBand="1"/>
+      </w:tblPr>
+      <w:tblGrid>
+        <w:gridCol w:w="1885"/>
+        <w:gridCol w:w="7177"/>
+      </w:tblGrid>
+      <w:tr>
+        <w:tc>
+          <w:tcPr>
+            <w:tcW w:w="1885" w:type="dxa"/>
+          </w:tcPr>
+          <w:p>
+            <w:pPr>
+              <w:rPr>
+                <w:shd w:val="clear" w:color="auto" w:fill="FFFFFF"/>
+                <w:lang w:val="en-GB"/>
+              </w:rPr>
+            </w:pPr>
+            <w:r>
+              <w:rPr>
+                <w:shd w:val="clear" w:color="auto" w:fill="FFFFFF"/>
+                <w:lang w:val="en-GB"/>
+              </w:rPr>
+              <w:t>Use case:</w:t>
+            </w:r>
+          </w:p>
+        </w:tc>
+        <w:tc>
+          <w:tcPr>
+            <w:tcW w:w="7177" w:type="dxa"/>
+          </w:tcPr>
+          <w:p>
+            <w:pPr>
+              <w:rPr>
+                <w:shd w:val="clear" w:color="auto" w:fill="FFFFFF"/>
+                <w:lang w:val="en-GB"/>
+              </w:rPr>
+            </w:pPr>
+            <w:r>
+              <w:rPr>
+                <w:shd w:val="clear" w:color="auto" w:fill="FFFFFF"/>
+                <w:lang w:val="en-GB"/>
+              </w:rPr>
+              <w:t>Assign employee to department</w:t>
+            </w:r>
+          </w:p>
+        </w:tc>
+      </w:tr>
+      <w:tr>
+        <w:tc>
+          <w:tcPr>
+            <w:tcW w:w="1885" w:type="dxa"/>
+          </w:tcPr>
+          <w:p>
+            <w:pPr>
+              <w:rPr>
+                <w:shd w:val="clear" w:color="auto" w:fill="FFFFFF"/>
+                <w:lang w:val="en-GB"/>
+              </w:rPr>
+            </w:pPr>
+            <w:r>
+              <w:rPr>
+                <w:shd w:val="clear" w:color="auto" w:fill="FFFFFF"/>
+                <w:lang w:val="en-GB"/>
+              </w:rPr>
+              <w:t>Actor:</w:t>
+            </w:r>
+          </w:p>
+        </w:tc>
+        <w:tc>
+          <w:tcPr>
+            <w:tcW w:w="7177" w:type="dxa"/>
+          </w:tcPr>
+          <w:p>
+            <w:pPr>
+              <w:rPr>
+                <w:shd w:val="clear" w:color="auto" w:fill="FFFFFF"/>
+                <w:lang w:val="en-GB"/>
+              </w:rPr>
+            </w:pPr>
+            <w:r>
+              <w:rPr>
+                <w:shd w:val="clear" w:color="auto" w:fill="FFFFFF"/>
+                <w:lang w:val="en-GB"/>
+              </w:rPr>
+              <w:t>Administrator</w:t>
+            </w:r>
+          </w:p>
+        </w:tc>
+      </w:tr>
+      <w:tr>
+        <w:tc>
+          <w:tcPr>
+            <w:tcW w:w="1885" w:type="dxa"/>
+          </w:tcPr>
+          <w:p>
+            <w:pPr>
+              <w:rPr>
+                <w:shd w:val="clear" w:color="auto" w:fill="FFFFFF"/>
+                <w:lang w:val="en-GB"/>
+              </w:rPr>
+            </w:pPr>
+            <w:r>
+              <w:rPr>
+                <w:shd w:val="clear" w:color="auto" w:fill="FFFFFF"/>
+                <w:lang w:val="en-GB"/>
+              </w:rPr>
+              <w:t>Pre-condition:</w:t>
+            </w:r>
+          </w:p>
+        </w:tc>
+        <w:tc>
+          <w:tcPr>
+            <w:tcW w:w="7177" w:type="dxa"/>
+          </w:tcPr>
+          <w:p>
+            <w:pPr>
+              <w:rPr>
+                <w:shd w:val="clear" w:color="auto" w:fill="FFFFFF"/>
+                <w:lang w:val="en-GB"/>
+              </w:rPr>
+            </w:pPr>
+            <w:r>
+              <w:rPr>
+                <w:shd w:val="clear" w:color="auto" w:fill="FFFFFF"/>
+                <w:lang w:val="en-GB"/>
+              </w:rPr>
+              <w:t>Admin is logged in, employee exists in the system</w:t>
+            </w:r>
+          </w:p>
+        </w:tc>
+      </w:tr>
+      <w:tr>
+        <w:tc>
+          <w:tcPr>
+            <w:tcW w:w="1885" w:type="dxa"/>
+          </w:tcPr>
+          <w:p>
+            <w:pPr>
+              <w:rPr>
+                <w:shd w:val="clear" w:color="auto" w:fill="FFFFFF"/>
+                <w:lang w:val="en-GB"/>
+              </w:rPr>
+            </w:pPr>
+            <w:r>
+              <w:rPr>
+                <w:shd w:val="clear" w:color="auto" w:fill="FFFFFF"/>
+                <w:lang w:val="en-GB"/>
+              </w:rPr>
+              <w:t>Trigger:</w:t>
+            </w:r>
+          </w:p>
+        </w:tc>
+        <w:tc>
+          <w:tcPr>
+            <w:tcW w:w="7177" w:type="dxa"/>
+          </w:tcPr>
+          <w:p>
+            <w:pPr>
+              <w:rPr>
+                <w:shd w:val="clear" w:color="auto" w:fill="FFFFFF"/>
+                <w:lang w:val="en-GB"/>
+              </w:rPr>
+            </w:pPr>
+            <w:r>
+              <w:rPr>
+                <w:shd w:val="clear" w:color="auto" w:fill="FFFFFF"/>
+                <w:lang w:val="en-GB"/>
+              </w:rPr>
+              <w:t xml:space="preserve">Press </w:t>
+            </w:r>
+            <w:r>
+              <w:rPr>
+                <w:shd w:val="clear" w:color="auto" w:fill="FFFFFF"/>
+                <w:lang w:val="en-GB"/>
+              </w:rPr>
+              <w:t>‘Assign employee’ button</w:t>
+            </w:r>
+          </w:p>
+        </w:tc>
+      </w:tr>
+      <w:tr>
+        <w:tc>
+          <w:tcPr>
+            <w:tcW w:w="1885" w:type="dxa"/>
+          </w:tcPr>
+          <w:p>
+            <w:pPr>
+              <w:rPr>
+                <w:shd w:val="clear" w:color="auto" w:fill="FFFFFF"/>
+                <w:lang w:val="en-GB"/>
+              </w:rPr>
+            </w:pPr>
+            <w:r>
+              <w:rPr>
+                <w:shd w:val="clear" w:color="auto" w:fill="FFFFFF"/>
+                <w:lang w:val="en-GB"/>
+              </w:rPr>
+              <w:t>Main Success Scenario:</w:t>
+            </w:r>
+          </w:p>
+        </w:tc>
+        <w:tc>
+          <w:tcPr>
+            <w:tcW w:w="7177" w:type="dxa"/>
+          </w:tcPr>
+          <w:p>
+            <w:pPr>
+              <w:rPr>
+                <w:shd w:val="clear" w:color="auto" w:fill="FFFFFF"/>
+                <w:lang w:val="nl-NL"/>
+              </w:rPr>
+            </w:pPr>
+            <w:r>
+              <w:rPr>
+                <w:shd w:val="clear" w:color="auto" w:fill="FFFFFF"/>
+                <w:lang w:val="nl-NL"/>
+              </w:rPr>
+              <w:t>1. Admin inputs the ID of the desired employee</w:t>
+            </w:r>
+          </w:p>
+          <w:p>
+            <w:pPr>
+              <w:rPr>
+                <w:shd w:val="clear" w:color="auto" w:fill="FFFFFF"/>
+                <w:lang w:val="nl-NL"/>
+              </w:rPr>
+            </w:pPr>
+            <w:r>
+              <w:rPr>
+                <w:shd w:val="clear" w:color="auto" w:fill="FFFFFF"/>
+                <w:lang w:val="nl-NL"/>
+              </w:rPr>
+              <w:t>2. Admin selects a department from a dropbox</w:t>
+            </w:r>
+          </w:p>
+          <w:p>
+            <w:pPr>
+              <w:rPr>
+                <w:shd w:val="clear" w:color="auto" w:fill="FFFFFF"/>
+                <w:lang w:val="en-GB"/>
+              </w:rPr>
+            </w:pPr>
+            <w:r>
+              <w:rPr>
+                <w:shd w:val="clear" w:color="auto" w:fill="FFFFFF"/>
+                <w:lang w:val="nl-NL"/>
+              </w:rPr>
+              <w:t xml:space="preserve">3. Admin presses the </w:t>
+            </w:r>
+            <w:r>
+              <w:rPr>
+                <w:shd w:val="clear" w:color="auto" w:fill="FFFFFF"/>
+                <w:lang w:val="en-GB"/>
+              </w:rPr>
+              <w:t>‘Assign employee’ button</w:t>
+            </w:r>
+          </w:p>
+          <w:p>
+            <w:pPr>
+              <w:rPr>
+                <w:shd w:val="clear" w:color="auto" w:fill="FFFFFF"/>
+                <w:lang w:val="nl-NL"/>
+              </w:rPr>
+            </w:pPr>
+            <w:r>
+              <w:rPr>
+                <w:shd w:val="clear" w:color="auto" w:fill="FFFFFF"/>
+                <w:lang w:val="en-GB"/>
+              </w:rPr>
+              <w:t>4. Employee is assigned to desired department</w:t>
+            </w:r>
+          </w:p>
+        </w:tc>
+      </w:tr>
+    </w:tbl>
+    <w:p>
+      <w:pPr>
+        <w:rPr>
+          <w:shd w:val="clear" w:color="auto" w:fill="FFFFFF"/>
+          <w:lang w:val="en-GB"/>
+        </w:rPr>
+      </w:pPr>
+    </w:p>
+    <w:p>
+      <w:pPr>
+        <w:spacing w:before="240"/>
+        <w:rPr>
+          <w:shd w:val="clear" w:color="auto" w:fill="FFFFFF"/>
+          <w:lang w:val="en-GB"/>
+        </w:rPr>
+      </w:pPr>
+      <w:r>
+        <w:rPr>
+          <w:shd w:val="clear" w:color="auto" w:fill="FFFFFF"/>
+          <w:lang w:val="en-GB"/>
+        </w:rPr>
+        <w:t>6</w:t>
+      </w:r>
+      <w:r>
+        <w:rPr>
+          <w:shd w:val="clear" w:color="auto" w:fill="FFFFFF"/>
+          <w:lang w:val="en-GB"/>
+        </w:rPr>
+        <w:t xml:space="preserve">. </w:t>
+      </w:r>
+      <w:r>
+        <w:rPr>
+          <w:shd w:val="clear" w:color="auto" w:fill="FFFFFF"/>
+          <w:lang w:val="en-GB"/>
+        </w:rPr>
+        <w:t xml:space="preserve">UC: </w:t>
+      </w:r>
+      <w:r>
+        <w:rPr>
+          <w:shd w:val="clear" w:color="auto" w:fill="FFFFFF"/>
+          <w:lang w:val="en-GB"/>
+        </w:rPr>
+        <w:t>See employee department, salary and position</w:t>
+      </w:r>
+    </w:p>
+    <w:tbl>
+      <w:tblPr>
+        <w:tblStyle w:val="TableGrid"/>
+        <w:tblW w:w="0" w:type="auto"/>
+        <w:tblLook w:val="04A0" w:firstRow="1" w:lastRow="0" w:firstColumn="1" w:lastColumn="0" w:noHBand="0" w:noVBand="1"/>
+      </w:tblPr>
+      <w:tblGrid>
+        <w:gridCol w:w="1885"/>
+        <w:gridCol w:w="7177"/>
+      </w:tblGrid>
+      <w:tr>
+        <w:tc>
+          <w:tcPr>
+            <w:tcW w:w="1885" w:type="dxa"/>
+          </w:tcPr>
+          <w:p>
+            <w:pPr>
+              <w:rPr>
+                <w:shd w:val="clear" w:color="auto" w:fill="FFFFFF"/>
+                <w:lang w:val="en-GB"/>
+              </w:rPr>
+            </w:pPr>
+            <w:r>
+              <w:rPr>
+                <w:shd w:val="clear" w:color="auto" w:fill="FFFFFF"/>
+                <w:lang w:val="en-GB"/>
+              </w:rPr>
+              <w:t>Use case:</w:t>
+            </w:r>
+          </w:p>
+        </w:tc>
+        <w:tc>
+          <w:tcPr>
+            <w:tcW w:w="7177" w:type="dxa"/>
+          </w:tcPr>
+          <w:p>
+            <w:pPr>
+              <w:rPr>
+                <w:shd w:val="clear" w:color="auto" w:fill="FFFFFF"/>
+                <w:lang w:val="en-GB"/>
+              </w:rPr>
+            </w:pPr>
+            <w:r>
+              <w:rPr>
+                <w:shd w:val="clear" w:color="auto" w:fill="FFFFFF"/>
+                <w:lang w:val="en-GB"/>
+              </w:rPr>
+              <w:t>See employee department, salary and position</w:t>
+            </w:r>
+          </w:p>
+        </w:tc>
+      </w:tr>
+      <w:tr>
+        <w:tc>
+          <w:tcPr>
+            <w:tcW w:w="1885" w:type="dxa"/>
+          </w:tcPr>
+          <w:p>
+            <w:pPr>
+              <w:rPr>
+                <w:shd w:val="clear" w:color="auto" w:fill="FFFFFF"/>
+                <w:lang w:val="en-GB"/>
+              </w:rPr>
+            </w:pPr>
+            <w:r>
+              <w:rPr>
+                <w:shd w:val="clear" w:color="auto" w:fill="FFFFFF"/>
+                <w:lang w:val="en-GB"/>
+              </w:rPr>
+              <w:t>Actor:</w:t>
+            </w:r>
+          </w:p>
+        </w:tc>
+        <w:tc>
+          <w:tcPr>
+            <w:tcW w:w="7177" w:type="dxa"/>
+          </w:tcPr>
+          <w:p>
+            <w:pPr>
+              <w:rPr>
+                <w:shd w:val="clear" w:color="auto" w:fill="FFFFFF"/>
+                <w:lang w:val="en-GB"/>
+              </w:rPr>
+            </w:pPr>
+            <w:r>
+              <w:rPr>
+                <w:shd w:val="clear" w:color="auto" w:fill="FFFFFF"/>
+                <w:lang w:val="en-GB"/>
+              </w:rPr>
+              <w:t>Administrator</w:t>
+            </w:r>
+            <w:r>
+              <w:rPr>
+                <w:shd w:val="clear" w:color="auto" w:fill="FFFFFF"/>
+                <w:lang w:val="en-GB"/>
+              </w:rPr>
+              <w:t>, Employee</w:t>
+            </w:r>
+          </w:p>
+        </w:tc>
+      </w:tr>
+      <w:tr>
+        <w:tc>
+          <w:tcPr>
+            <w:tcW w:w="1885" w:type="dxa"/>
+          </w:tcPr>
+          <w:p>
+            <w:pPr>
+              <w:rPr>
+                <w:shd w:val="clear" w:color="auto" w:fill="FFFFFF"/>
+                <w:lang w:val="en-GB"/>
+              </w:rPr>
+            </w:pPr>
+            <w:r>
+              <w:rPr>
+                <w:shd w:val="clear" w:color="auto" w:fill="FFFFFF"/>
+                <w:lang w:val="en-GB"/>
+              </w:rPr>
+              <w:t>Pre-condition:</w:t>
+            </w:r>
+          </w:p>
+        </w:tc>
+        <w:tc>
+          <w:tcPr>
+            <w:tcW w:w="7177" w:type="dxa"/>
+          </w:tcPr>
+          <w:p>
+            <w:pPr>
+              <w:rPr>
+                <w:shd w:val="clear" w:color="auto" w:fill="FFFFFF"/>
+                <w:lang w:val="en-GB"/>
+              </w:rPr>
+            </w:pPr>
+            <w:r>
+              <w:rPr>
+                <w:shd w:val="clear" w:color="auto" w:fill="FFFFFF"/>
+                <w:lang w:val="en-GB"/>
+              </w:rPr>
+              <w:t>Admin/Manager is logged in, employee is assigned</w:t>
+            </w:r>
+          </w:p>
+        </w:tc>
+      </w:tr>
+      <w:tr>
+        <w:tc>
+          <w:tcPr>
+            <w:tcW w:w="1885" w:type="dxa"/>
+          </w:tcPr>
+          <w:p>
+            <w:pPr>
+              <w:rPr>
+                <w:shd w:val="clear" w:color="auto" w:fill="FFFFFF"/>
+                <w:lang w:val="en-GB"/>
+              </w:rPr>
+            </w:pPr>
+            <w:r>
+              <w:rPr>
+                <w:shd w:val="clear" w:color="auto" w:fill="FFFFFF"/>
+                <w:lang w:val="en-GB"/>
+              </w:rPr>
+              <w:t>Trigger:</w:t>
+            </w:r>
+          </w:p>
+        </w:tc>
+        <w:tc>
+          <w:tcPr>
+            <w:tcW w:w="7177" w:type="dxa"/>
+          </w:tcPr>
+          <w:p>
+            <w:pPr>
+              <w:rPr>
+                <w:shd w:val="clear" w:color="auto" w:fill="FFFFFF"/>
+                <w:lang w:val="en-GB"/>
+              </w:rPr>
+            </w:pPr>
+            <w:r>
+              <w:rPr>
+                <w:shd w:val="clear" w:color="auto" w:fill="FFFFFF"/>
+                <w:lang w:val="en-GB"/>
+              </w:rPr>
+              <w:t>Press ‘See employee information’ Button</w:t>
+            </w:r>
+          </w:p>
+        </w:tc>
+      </w:tr>
+      <w:tr>
+        <w:tc>
+          <w:tcPr>
+            <w:tcW w:w="1885" w:type="dxa"/>
+          </w:tcPr>
+          <w:p>
+            <w:pPr>
+              <w:rPr>
+                <w:shd w:val="clear" w:color="auto" w:fill="FFFFFF"/>
+                <w:lang w:val="en-GB"/>
+              </w:rPr>
+            </w:pPr>
+            <w:r>
+              <w:rPr>
+                <w:shd w:val="clear" w:color="auto" w:fill="FFFFFF"/>
+                <w:lang w:val="en-GB"/>
+              </w:rPr>
+              <w:t>Main Success Scenario:</w:t>
+            </w:r>
+          </w:p>
+        </w:tc>
+        <w:tc>
+          <w:tcPr>
+            <w:tcW w:w="7177" w:type="dxa"/>
+          </w:tcPr>
+          <w:p>
+            <w:pPr>
+              <w:rPr>
+                <w:shd w:val="clear" w:color="auto" w:fill="FFFFFF"/>
+                <w:lang w:val="nl-NL"/>
+              </w:rPr>
+            </w:pPr>
+            <w:r>
+              <w:rPr>
+                <w:shd w:val="clear" w:color="auto" w:fill="FFFFFF"/>
+                <w:lang w:val="nl-NL"/>
+              </w:rPr>
+              <w:t>1. Admin/Manager inputs the ID of the desired employee</w:t>
+            </w:r>
+          </w:p>
+          <w:p>
+            <w:pPr>
+              <w:rPr>
+                <w:shd w:val="clear" w:color="auto" w:fill="FFFFFF"/>
+                <w:lang w:val="en-GB"/>
+              </w:rPr>
+            </w:pPr>
+            <w:r>
+              <w:rPr>
+                <w:shd w:val="clear" w:color="auto" w:fill="FFFFFF"/>
+                <w:lang w:val="nl-NL"/>
+              </w:rPr>
+              <w:t xml:space="preserve">2. Admin/Manager presses the </w:t>
+            </w:r>
+            <w:r>
+              <w:rPr>
+                <w:shd w:val="clear" w:color="auto" w:fill="FFFFFF"/>
+                <w:lang w:val="en-GB"/>
+              </w:rPr>
+              <w:t>‘See employee information’ button</w:t>
+            </w:r>
+          </w:p>
+          <w:p>
+            <w:pPr>
+              <w:rPr>
+                <w:shd w:val="clear" w:color="auto" w:fill="FFFFFF"/>
+                <w:lang w:val="nl-NL"/>
+              </w:rPr>
+            </w:pPr>
+            <w:r>
+              <w:rPr>
+                <w:shd w:val="clear" w:color="auto" w:fill="FFFFFF"/>
+                <w:lang w:val="en-GB"/>
+              </w:rPr>
+              <w:t>3. System returns information about the employee</w:t>
+            </w:r>
+          </w:p>
+        </w:tc>
+      </w:tr>
+    </w:tbl>
+    <w:p>
+      <w:pPr>
+        <w:rPr>
+          <w:shd w:val="clear" w:color="auto" w:fill="FFFFFF"/>
+          <w:lang w:val="en-GB"/>
+        </w:rPr>
+      </w:pPr>
+    </w:p>
+    <w:p>
+      <w:pPr>
+        <w:spacing w:before="240"/>
+        <w:rPr>
+          <w:shd w:val="clear" w:color="auto" w:fill="FFFFFF"/>
+          <w:lang w:val="en-GB"/>
+        </w:rPr>
+      </w:pPr>
+      <w:r>
+        <w:rPr>
+          <w:shd w:val="clear" w:color="auto" w:fill="FFFFFF"/>
+          <w:lang w:val="en-GB"/>
+        </w:rPr>
+        <w:t>7</w:t>
+      </w:r>
+      <w:r>
+        <w:rPr>
+          <w:shd w:val="clear" w:color="auto" w:fill="FFFFFF"/>
+          <w:lang w:val="en-GB"/>
+        </w:rPr>
+        <w:t xml:space="preserve">. </w:t>
+      </w:r>
+      <w:r>
+        <w:rPr>
+          <w:shd w:val="clear" w:color="auto" w:fill="FFFFFF"/>
+          <w:lang w:val="en-GB"/>
+        </w:rPr>
+        <w:t xml:space="preserve">UC: </w:t>
+      </w:r>
+      <w:r>
+        <w:rPr>
+          <w:shd w:val="clear" w:color="auto" w:fill="FFFFFF"/>
+          <w:lang w:val="en-GB"/>
+        </w:rPr>
+        <w:t>Change personal info</w:t>
+      </w:r>
+    </w:p>
+    <w:tbl>
+      <w:tblPr>
+        <w:tblStyle w:val="TableGrid"/>
+        <w:tblW w:w="0" w:type="auto"/>
+        <w:tblLook w:val="04A0" w:firstRow="1" w:lastRow="0" w:firstColumn="1" w:lastColumn="0" w:noHBand="0" w:noVBand="1"/>
+      </w:tblPr>
+      <w:tblGrid>
+        <w:gridCol w:w="1885"/>
+        <w:gridCol w:w="7177"/>
+      </w:tblGrid>
+      <w:tr>
+        <w:tc>
+          <w:tcPr>
+            <w:tcW w:w="1885" w:type="dxa"/>
+          </w:tcPr>
+          <w:p>
+            <w:pPr>
+              <w:rPr>
+                <w:shd w:val="clear" w:color="auto" w:fill="FFFFFF"/>
+                <w:lang w:val="en-GB"/>
+              </w:rPr>
+            </w:pPr>
+            <w:r>
+              <w:rPr>
+                <w:shd w:val="clear" w:color="auto" w:fill="FFFFFF"/>
+                <w:lang w:val="en-GB"/>
+              </w:rPr>
+              <w:t>Use case:</w:t>
+            </w:r>
+          </w:p>
+        </w:tc>
+        <w:tc>
+          <w:tcPr>
+            <w:tcW w:w="7177" w:type="dxa"/>
+          </w:tcPr>
+          <w:p>
+            <w:pPr>
+              <w:rPr>
+                <w:shd w:val="clear" w:color="auto" w:fill="FFFFFF"/>
+                <w:lang w:val="en-GB"/>
+              </w:rPr>
+            </w:pPr>
+            <w:r>
+              <w:rPr>
+                <w:shd w:val="clear" w:color="auto" w:fill="FFFFFF"/>
+                <w:lang w:val="en-GB"/>
+              </w:rPr>
+              <w:t>Change personal info</w:t>
+            </w:r>
+          </w:p>
+        </w:tc>
+      </w:tr>
+      <w:tr>
+        <w:tc>
+          <w:tcPr>
+            <w:tcW w:w="1885" w:type="dxa"/>
+          </w:tcPr>
+          <w:p>
+            <w:pPr>
+              <w:rPr>
+                <w:shd w:val="clear" w:color="auto" w:fill="FFFFFF"/>
+                <w:lang w:val="en-GB"/>
+              </w:rPr>
+            </w:pPr>
+            <w:r>
+              <w:rPr>
+                <w:shd w:val="clear" w:color="auto" w:fill="FFFFFF"/>
+                <w:lang w:val="en-GB"/>
+              </w:rPr>
+              <w:t>Actor:</w:t>
+            </w:r>
+          </w:p>
+        </w:tc>
+        <w:tc>
+          <w:tcPr>
+            <w:tcW w:w="7177" w:type="dxa"/>
+          </w:tcPr>
+          <w:p>
+            <w:pPr>
+              <w:rPr>
+                <w:shd w:val="clear" w:color="auto" w:fill="FFFFFF"/>
+                <w:lang w:val="en-GB"/>
+              </w:rPr>
+            </w:pPr>
+            <w:r>
+              <w:rPr>
+                <w:shd w:val="clear" w:color="auto" w:fill="FFFFFF"/>
+                <w:lang w:val="en-GB"/>
+              </w:rPr>
+              <w:t>Employee</w:t>
+            </w:r>
+          </w:p>
+        </w:tc>
+      </w:tr>
+      <w:tr>
+        <w:tc>
+          <w:tcPr>
+            <w:tcW w:w="1885" w:type="dxa"/>
+          </w:tcPr>
+          <w:p>
+            <w:pPr>
+              <w:rPr>
+                <w:shd w:val="clear" w:color="auto" w:fill="FFFFFF"/>
+                <w:lang w:val="en-GB"/>
+              </w:rPr>
+            </w:pPr>
+            <w:r>
+              <w:rPr>
+                <w:shd w:val="clear" w:color="auto" w:fill="FFFFFF"/>
+                <w:lang w:val="en-GB"/>
+              </w:rPr>
+              <w:t>Pre-condition:</w:t>
+            </w:r>
+          </w:p>
+        </w:tc>
+        <w:tc>
+          <w:tcPr>
+            <w:tcW w:w="7177" w:type="dxa"/>
+          </w:tcPr>
+          <w:p>
+            <w:pPr>
+              <w:rPr>
+                <w:shd w:val="clear" w:color="auto" w:fill="FFFFFF"/>
+                <w:lang w:val="en-GB"/>
+              </w:rPr>
+            </w:pPr>
+            <w:r>
+              <w:rPr>
+                <w:shd w:val="clear" w:color="auto" w:fill="FFFFFF"/>
+                <w:lang w:val="en-GB"/>
+              </w:rPr>
+              <w:t>Employee is logged in and assigned</w:t>
+            </w:r>
+          </w:p>
+        </w:tc>
+      </w:tr>
+      <w:tr>
+        <w:tc>
+          <w:tcPr>
+            <w:tcW w:w="1885" w:type="dxa"/>
+          </w:tcPr>
+          <w:p>
+            <w:pPr>
+              <w:rPr>
+                <w:shd w:val="clear" w:color="auto" w:fill="FFFFFF"/>
+                <w:lang w:val="en-GB"/>
+              </w:rPr>
+            </w:pPr>
+            <w:r>
+              <w:rPr>
+                <w:shd w:val="clear" w:color="auto" w:fill="FFFFFF"/>
+                <w:lang w:val="en-GB"/>
+              </w:rPr>
+              <w:t>Trigger:</w:t>
+            </w:r>
+          </w:p>
+        </w:tc>
+        <w:tc>
+          <w:tcPr>
+            <w:tcW w:w="7177" w:type="dxa"/>
+          </w:tcPr>
+          <w:p>
+            <w:pPr>
+              <w:rPr>
+                <w:shd w:val="clear" w:color="auto" w:fill="FFFFFF"/>
+                <w:lang w:val="en-GB"/>
+              </w:rPr>
+            </w:pPr>
+            <w:r>
+              <w:rPr>
+                <w:shd w:val="clear" w:color="auto" w:fill="FFFFFF"/>
+                <w:lang w:val="en-GB"/>
+              </w:rPr>
+              <w:t>Press ‘Update personal information’ button</w:t>
+            </w:r>
+          </w:p>
+        </w:tc>
+      </w:tr>
+      <w:tr>
+        <w:tc>
+          <w:tcPr>
+            <w:tcW w:w="1885" w:type="dxa"/>
+          </w:tcPr>
+          <w:p>
+            <w:pPr>
+              <w:rPr>
+                <w:shd w:val="clear" w:color="auto" w:fill="FFFFFF"/>
+                <w:lang w:val="en-GB"/>
+              </w:rPr>
+            </w:pPr>
+            <w:r>
+              <w:rPr>
+                <w:shd w:val="clear" w:color="auto" w:fill="FFFFFF"/>
+                <w:lang w:val="en-GB"/>
+              </w:rPr>
+              <w:t>Main Success Scenario:</w:t>
+            </w:r>
+          </w:p>
+        </w:tc>
+        <w:tc>
+          <w:tcPr>
+            <w:tcW w:w="7177" w:type="dxa"/>
+          </w:tcPr>
+          <w:p>
+            <w:pPr>
+              <w:rPr>
+                <w:shd w:val="clear" w:color="auto" w:fill="FFFFFF"/>
+                <w:lang w:val="nl-NL"/>
+              </w:rPr>
+            </w:pPr>
+            <w:r>
+              <w:rPr>
+                <w:shd w:val="clear" w:color="auto" w:fill="FFFFFF"/>
+                <w:lang w:val="nl-NL"/>
+              </w:rPr>
+              <w:t>1. Employee fills in the correct details in the textboxes</w:t>
+            </w:r>
+          </w:p>
+          <w:p>
+            <w:pPr>
+              <w:rPr>
+                <w:shd w:val="clear" w:color="auto" w:fill="FFFFFF"/>
+                <w:lang w:val="en-GB"/>
+              </w:rPr>
+            </w:pPr>
+            <w:r>
+              <w:rPr>
+                <w:shd w:val="clear" w:color="auto" w:fill="FFFFFF"/>
+                <w:lang w:val="nl-NL"/>
+              </w:rPr>
+              <w:t xml:space="preserve">2. Employee presses the </w:t>
+            </w:r>
+            <w:r>
+              <w:rPr>
+                <w:shd w:val="clear" w:color="auto" w:fill="FFFFFF"/>
+                <w:lang w:val="en-GB"/>
+              </w:rPr>
+              <w:t>‘Update personal information’ button</w:t>
+            </w:r>
+          </w:p>
+          <w:p>
+            <w:pPr>
+              <w:rPr>
+                <w:shd w:val="clear" w:color="auto" w:fill="FFFFFF"/>
+                <w:lang w:val="nl-NL"/>
+              </w:rPr>
+            </w:pPr>
+            <w:r>
+              <w:rPr>
+                <w:shd w:val="clear" w:color="auto" w:fill="FFFFFF"/>
+                <w:lang w:val="en-GB"/>
+              </w:rPr>
+              <w:t>3. The info is sent to the database and updated</w:t>
+            </w:r>
+          </w:p>
+        </w:tc>
+      </w:tr>
+    </w:tbl>
+    <w:p>
+      <w:pPr>
+        <w:rPr>
+          <w:shd w:val="clear" w:color="auto" w:fill="FFFFFF"/>
+          <w:lang w:val="en-GB"/>
+        </w:rPr>
+      </w:pPr>
+    </w:p>
+    <w:p>
+      <w:pPr>
+        <w:spacing w:before="240"/>
+        <w:rPr>
+          <w:shd w:val="clear" w:color="auto" w:fill="FFFFFF"/>
+          <w:lang w:val="en-GB"/>
+        </w:rPr>
+      </w:pPr>
+      <w:r>
+        <w:rPr>
+          <w:shd w:val="clear" w:color="auto" w:fill="FFFFFF"/>
+          <w:lang w:val="en-GB"/>
+        </w:rPr>
+        <w:t>8</w:t>
+      </w:r>
+      <w:r>
+        <w:rPr>
+          <w:shd w:val="clear" w:color="auto" w:fill="FFFFFF"/>
+          <w:lang w:val="en-GB"/>
+        </w:rPr>
+        <w:t xml:space="preserve">. </w:t>
+      </w:r>
+      <w:r>
+        <w:rPr>
+          <w:shd w:val="clear" w:color="auto" w:fill="FFFFFF"/>
+          <w:lang w:val="en-GB"/>
+        </w:rPr>
+        <w:t xml:space="preserve">UC: </w:t>
+      </w:r>
+      <w:r>
+        <w:rPr>
+          <w:shd w:val="clear" w:color="auto" w:fill="FFFFFF"/>
+          <w:lang w:val="en-GB"/>
+        </w:rPr>
+        <w:t>Call in sick</w:t>
+      </w:r>
+    </w:p>
+    <w:tbl>
+      <w:tblPr>
+        <w:tblStyle w:val="TableGrid"/>
+        <w:tblW w:w="0" w:type="auto"/>
+        <w:tblLook w:val="04A0" w:firstRow="1" w:lastRow="0" w:firstColumn="1" w:lastColumn="0" w:noHBand="0" w:noVBand="1"/>
+      </w:tblPr>
+      <w:tblGrid>
+        <w:gridCol w:w="1885"/>
+        <w:gridCol w:w="7177"/>
+      </w:tblGrid>
+      <w:tr>
+        <w:tc>
+          <w:tcPr>
+            <w:tcW w:w="1885" w:type="dxa"/>
+          </w:tcPr>
+          <w:p>
+            <w:pPr>
+              <w:rPr>
+                <w:shd w:val="clear" w:color="auto" w:fill="FFFFFF"/>
+                <w:lang w:val="en-GB"/>
+              </w:rPr>
+            </w:pPr>
+            <w:r>
+              <w:rPr>
+                <w:shd w:val="clear" w:color="auto" w:fill="FFFFFF"/>
+                <w:lang w:val="en-GB"/>
+              </w:rPr>
+              <w:t>Use case:</w:t>
+            </w:r>
+          </w:p>
+        </w:tc>
+        <w:tc>
+          <w:tcPr>
+            <w:tcW w:w="7177" w:type="dxa"/>
+          </w:tcPr>
+          <w:p>
+            <w:pPr>
+              <w:rPr>
+                <w:shd w:val="clear" w:color="auto" w:fill="FFFFFF"/>
+                <w:lang w:val="en-GB"/>
+              </w:rPr>
+            </w:pPr>
+            <w:r>
+              <w:rPr>
+                <w:shd w:val="clear" w:color="auto" w:fill="FFFFFF"/>
+                <w:lang w:val="en-GB"/>
+              </w:rPr>
+              <w:t>Call in sick</w:t>
+            </w:r>
+          </w:p>
+        </w:tc>
+      </w:tr>
+      <w:tr>
+        <w:tc>
+          <w:tcPr>
+            <w:tcW w:w="1885" w:type="dxa"/>
+          </w:tcPr>
+          <w:p>
+            <w:pPr>
+              <w:rPr>
+                <w:shd w:val="clear" w:color="auto" w:fill="FFFFFF"/>
+                <w:lang w:val="en-GB"/>
+              </w:rPr>
+            </w:pPr>
+            <w:r>
+              <w:rPr>
+                <w:shd w:val="clear" w:color="auto" w:fill="FFFFFF"/>
+                <w:lang w:val="en-GB"/>
+              </w:rPr>
+              <w:t>Actor:</w:t>
+            </w:r>
+          </w:p>
+        </w:tc>
+        <w:tc>
+          <w:tcPr>
+            <w:tcW w:w="7177" w:type="dxa"/>
+          </w:tcPr>
+          <w:p>
+            <w:pPr>
+              <w:rPr>
+                <w:shd w:val="clear" w:color="auto" w:fill="FFFFFF"/>
+                <w:lang w:val="en-GB"/>
+              </w:rPr>
+            </w:pPr>
+            <w:r>
+              <w:rPr>
+                <w:shd w:val="clear" w:color="auto" w:fill="FFFFFF"/>
+                <w:lang w:val="en-GB"/>
+              </w:rPr>
+              <w:t>Employee</w:t>
+            </w:r>
+          </w:p>
+        </w:tc>
+      </w:tr>
+      <w:tr>
+        <w:tc>
+          <w:tcPr>
+            <w:tcW w:w="1885" w:type="dxa"/>
+          </w:tcPr>
+          <w:p>
+            <w:pPr>
+              <w:rPr>
+                <w:shd w:val="clear" w:color="auto" w:fill="FFFFFF"/>
+                <w:lang w:val="en-GB"/>
+              </w:rPr>
+            </w:pPr>
+            <w:r>
+              <w:rPr>
+                <w:shd w:val="clear" w:color="auto" w:fill="FFFFFF"/>
+                <w:lang w:val="en-GB"/>
+              </w:rPr>
+              <w:t>Pre-condition:</w:t>
+            </w:r>
+          </w:p>
+        </w:tc>
+        <w:tc>
+          <w:tcPr>
+            <w:tcW w:w="7177" w:type="dxa"/>
+          </w:tcPr>
+          <w:p>
+            <w:pPr>
+              <w:rPr>
+                <w:shd w:val="clear" w:color="auto" w:fill="FFFFFF"/>
+                <w:lang w:val="en-GB"/>
+              </w:rPr>
+            </w:pPr>
+            <w:r>
+              <w:rPr>
+                <w:shd w:val="clear" w:color="auto" w:fill="FFFFFF"/>
+                <w:lang w:val="en-GB"/>
+              </w:rPr>
+              <w:t>Employee is logged in and has a shift assigned to them</w:t>
+            </w:r>
+          </w:p>
+        </w:tc>
+      </w:tr>
+      <w:tr>
+        <w:tc>
+          <w:tcPr>
+            <w:tcW w:w="1885" w:type="dxa"/>
+          </w:tcPr>
+          <w:p>
+            <w:pPr>
+              <w:rPr>
+                <w:shd w:val="clear" w:color="auto" w:fill="FFFFFF"/>
+                <w:lang w:val="en-GB"/>
+              </w:rPr>
+            </w:pPr>
+            <w:r>
+              <w:rPr>
+                <w:shd w:val="clear" w:color="auto" w:fill="FFFFFF"/>
+                <w:lang w:val="en-GB"/>
+              </w:rPr>
+              <w:t>Trigger:</w:t>
+            </w:r>
+          </w:p>
+        </w:tc>
+        <w:tc>
+          <w:tcPr>
+            <w:tcW w:w="7177" w:type="dxa"/>
+          </w:tcPr>
+          <w:p>
+            <w:pPr>
+              <w:rPr>
+                <w:shd w:val="clear" w:color="auto" w:fill="FFFFFF"/>
+                <w:lang w:val="en-GB"/>
+              </w:rPr>
+            </w:pPr>
+            <w:r>
+              <w:rPr>
+                <w:shd w:val="clear" w:color="auto" w:fill="FFFFFF"/>
+                <w:lang w:val="en-GB"/>
+              </w:rPr>
+              <w:t>Press ‘Sick leave’ button</w:t>
+            </w:r>
+          </w:p>
+        </w:tc>
+      </w:tr>
+      <w:tr>
+        <w:tc>
+          <w:tcPr>
+            <w:tcW w:w="1885" w:type="dxa"/>
+          </w:tcPr>
+          <w:p>
+            <w:pPr>
+              <w:rPr>
+                <w:shd w:val="clear" w:color="auto" w:fill="FFFFFF"/>
+                <w:lang w:val="en-GB"/>
+              </w:rPr>
+            </w:pPr>
+            <w:r>
+              <w:rPr>
+                <w:shd w:val="clear" w:color="auto" w:fill="FFFFFF"/>
+                <w:lang w:val="en-GB"/>
+              </w:rPr>
+              <w:t>Main Success Scenario:</w:t>
+            </w:r>
+          </w:p>
+        </w:tc>
+        <w:tc>
+          <w:tcPr>
+            <w:tcW w:w="7177" w:type="dxa"/>
+          </w:tcPr>
+          <w:p>
+            <w:pPr>
+              <w:rPr>
+                <w:shd w:val="clear" w:color="auto" w:fill="FFFFFF"/>
+                <w:lang w:val="nl-NL"/>
+              </w:rPr>
+            </w:pPr>
+            <w:r>
+              <w:rPr>
+                <w:shd w:val="clear" w:color="auto" w:fill="FFFFFF"/>
+                <w:lang w:val="nl-NL"/>
+              </w:rPr>
+              <w:t>1. Employee selects the shift they want to skip due to being sick</w:t>
+            </w:r>
+          </w:p>
+          <w:p>
+            <w:pPr>
+              <w:rPr>
+                <w:shd w:val="clear" w:color="auto" w:fill="FFFFFF"/>
+                <w:lang w:val="en-GB"/>
+              </w:rPr>
+            </w:pPr>
+            <w:r>
+              <w:rPr>
+                <w:shd w:val="clear" w:color="auto" w:fill="FFFFFF"/>
+                <w:lang w:val="nl-NL"/>
+              </w:rPr>
+              <w:t xml:space="preserve">2. Employee presses the </w:t>
+            </w:r>
+            <w:r>
+              <w:rPr>
+                <w:shd w:val="clear" w:color="auto" w:fill="FFFFFF"/>
+                <w:lang w:val="en-GB"/>
+              </w:rPr>
+              <w:t>‘Sick leave’ button</w:t>
+            </w:r>
+          </w:p>
+          <w:p>
+            <w:pPr>
+              <w:rPr>
+                <w:shd w:val="clear" w:color="auto" w:fill="FFFFFF"/>
+                <w:lang w:val="en-GB"/>
+              </w:rPr>
+            </w:pPr>
+            <w:r>
+              <w:rPr>
+                <w:shd w:val="clear" w:color="auto" w:fill="FFFFFF"/>
+                <w:lang w:val="en-GB"/>
+              </w:rPr>
+              <w:t>3. Shift is marked as ‘Not taken’</w:t>
+            </w:r>
+          </w:p>
+          <w:p>
+            <w:pPr>
+              <w:rPr>
+                <w:shd w:val="clear" w:color="auto" w:fill="FFFFFF"/>
+                <w:lang w:val="nl-NL"/>
+              </w:rPr>
+            </w:pPr>
+            <w:r>
+              <w:rPr>
+                <w:shd w:val="clear" w:color="auto" w:fill="FFFFFF"/>
+                <w:lang w:val="en-GB"/>
+              </w:rPr>
+              <w:t xml:space="preserve">4. </w:t>
+            </w:r>
+            <w:r>
+              <w:rPr>
+                <w:shd w:val="clear" w:color="auto" w:fill="FFFFFF"/>
+                <w:lang w:val="en-GB"/>
+              </w:rPr>
+              <w:t>Employee’s Sick Leave is registered in the system</w:t>
+            </w:r>
+          </w:p>
+        </w:tc>
+      </w:tr>
+    </w:tbl>
+    <w:p>
+      <w:pPr>
+        <w:rPr>
+          <w:shd w:val="clear" w:color="auto" w:fill="FFFFFF"/>
+          <w:lang w:val="en-GB"/>
+        </w:rPr>
+      </w:pPr>
+    </w:p>
+    <w:p>
+      <w:pPr>
+        <w:spacing w:before="240"/>
+        <w:rPr>
+          <w:shd w:val="clear" w:color="auto" w:fill="FFFFFF"/>
+          <w:lang w:val="en-GB"/>
+        </w:rPr>
+      </w:pPr>
+    </w:p>
+    <w:p>
+      <w:pPr>
+        <w:spacing w:before="240"/>
+        <w:rPr>
+          <w:shd w:val="clear" w:color="auto" w:fill="FFFFFF"/>
+          <w:lang w:val="en-GB"/>
+        </w:rPr>
+      </w:pPr>
+      <w:r>
+        <w:rPr>
+          <w:shd w:val="clear" w:color="auto" w:fill="FFFFFF"/>
+          <w:lang w:val="en-GB"/>
+        </w:rPr>
+        <w:lastRenderedPageBreak/>
+        <w:t>9</w:t>
+      </w:r>
+      <w:r>
+        <w:rPr>
+          <w:shd w:val="clear" w:color="auto" w:fill="FFFFFF"/>
+          <w:lang w:val="en-GB"/>
+        </w:rPr>
+        <w:t xml:space="preserve">. </w:t>
+      </w:r>
+      <w:r>
+        <w:rPr>
+          <w:shd w:val="clear" w:color="auto" w:fill="FFFFFF"/>
+          <w:lang w:val="en-GB"/>
+        </w:rPr>
+        <w:t xml:space="preserve">UC: </w:t>
+      </w:r>
+      <w:r>
+        <w:rPr>
+          <w:shd w:val="clear" w:color="auto" w:fill="FFFFFF"/>
+          <w:lang w:val="en-GB"/>
+        </w:rPr>
+        <w:t>See statistics</w:t>
+      </w:r>
+    </w:p>
+    <w:tbl>
+      <w:tblPr>
+        <w:tblStyle w:val="TableGrid"/>
+        <w:tblW w:w="0" w:type="auto"/>
+        <w:tblLook w:val="04A0" w:firstRow="1" w:lastRow="0" w:firstColumn="1" w:lastColumn="0" w:noHBand="0" w:noVBand="1"/>
+      </w:tblPr>
+      <w:tblGrid>
+        <w:gridCol w:w="1885"/>
+        <w:gridCol w:w="7177"/>
+      </w:tblGrid>
+      <w:tr>
+        <w:tc>
+          <w:tcPr>
+            <w:tcW w:w="1885" w:type="dxa"/>
+          </w:tcPr>
+          <w:p>
+            <w:pPr>
+              <w:rPr>
+                <w:shd w:val="clear" w:color="auto" w:fill="FFFFFF"/>
+                <w:lang w:val="en-GB"/>
+              </w:rPr>
+            </w:pPr>
+            <w:r>
+              <w:rPr>
+                <w:shd w:val="clear" w:color="auto" w:fill="FFFFFF"/>
+                <w:lang w:val="en-GB"/>
+              </w:rPr>
+              <w:t>Use case:</w:t>
+            </w:r>
+          </w:p>
+        </w:tc>
+        <w:tc>
+          <w:tcPr>
+            <w:tcW w:w="7177" w:type="dxa"/>
+          </w:tcPr>
+          <w:p>
+            <w:pPr>
+              <w:rPr>
+                <w:shd w:val="clear" w:color="auto" w:fill="FFFFFF"/>
+                <w:lang w:val="en-GB"/>
+              </w:rPr>
+            </w:pPr>
+            <w:r>
+              <w:rPr>
+                <w:shd w:val="clear" w:color="auto" w:fill="FFFFFF"/>
+                <w:lang w:val="en-GB"/>
+              </w:rPr>
+              <w:t>See statistics</w:t>
+            </w:r>
+          </w:p>
+        </w:tc>
+      </w:tr>
+      <w:tr>
+        <w:tc>
+          <w:tcPr>
+            <w:tcW w:w="1885" w:type="dxa"/>
+          </w:tcPr>
+          <w:p>
+            <w:pPr>
+              <w:rPr>
+                <w:shd w:val="clear" w:color="auto" w:fill="FFFFFF"/>
+                <w:lang w:val="en-GB"/>
+              </w:rPr>
+            </w:pPr>
+            <w:r>
+              <w:rPr>
+                <w:shd w:val="clear" w:color="auto" w:fill="FFFFFF"/>
+                <w:lang w:val="en-GB"/>
+              </w:rPr>
+              <w:t>Actor:</w:t>
+            </w:r>
+          </w:p>
+        </w:tc>
+        <w:tc>
+          <w:tcPr>
+            <w:tcW w:w="7177" w:type="dxa"/>
+          </w:tcPr>
+          <w:p>
+            <w:pPr>
+              <w:rPr>
+                <w:shd w:val="clear" w:color="auto" w:fill="FFFFFF"/>
+                <w:lang w:val="en-GB"/>
+              </w:rPr>
+            </w:pPr>
+            <w:r>
+              <w:rPr>
+                <w:shd w:val="clear" w:color="auto" w:fill="FFFFFF"/>
+                <w:lang w:val="en-GB"/>
+              </w:rPr>
+              <w:t>Manager</w:t>
+            </w:r>
+          </w:p>
+        </w:tc>
+      </w:tr>
+      <w:tr>
+        <w:tc>
+          <w:tcPr>
+            <w:tcW w:w="1885" w:type="dxa"/>
+          </w:tcPr>
+          <w:p>
+            <w:pPr>
+              <w:rPr>
+                <w:shd w:val="clear" w:color="auto" w:fill="FFFFFF"/>
+                <w:lang w:val="en-GB"/>
+              </w:rPr>
+            </w:pPr>
+            <w:r>
+              <w:rPr>
+                <w:shd w:val="clear" w:color="auto" w:fill="FFFFFF"/>
+                <w:lang w:val="en-GB"/>
+              </w:rPr>
+              <w:t>Pre-condition:</w:t>
+            </w:r>
+          </w:p>
+        </w:tc>
+        <w:tc>
+          <w:tcPr>
+            <w:tcW w:w="7177" w:type="dxa"/>
+          </w:tcPr>
+          <w:p>
+            <w:pPr>
+              <w:rPr>
+                <w:shd w:val="clear" w:color="auto" w:fill="FFFFFF"/>
+                <w:lang w:val="en-GB"/>
+              </w:rPr>
+            </w:pPr>
+            <w:r>
+              <w:rPr>
+                <w:shd w:val="clear" w:color="auto" w:fill="FFFFFF"/>
+                <w:lang w:val="en-GB"/>
+              </w:rPr>
+              <w:t>Manager must be logged in</w:t>
+            </w:r>
+          </w:p>
+        </w:tc>
+      </w:tr>
+      <w:tr>
+        <w:tc>
+          <w:tcPr>
+            <w:tcW w:w="1885" w:type="dxa"/>
+          </w:tcPr>
+          <w:p>
+            <w:pPr>
+              <w:rPr>
+                <w:shd w:val="clear" w:color="auto" w:fill="FFFFFF"/>
+                <w:lang w:val="en-GB"/>
+              </w:rPr>
+            </w:pPr>
+            <w:r>
+              <w:rPr>
+                <w:shd w:val="clear" w:color="auto" w:fill="FFFFFF"/>
+                <w:lang w:val="en-GB"/>
+              </w:rPr>
+              <w:t>Trigger:</w:t>
+            </w:r>
+          </w:p>
+        </w:tc>
+        <w:tc>
+          <w:tcPr>
+            <w:tcW w:w="7177" w:type="dxa"/>
+          </w:tcPr>
+          <w:p>
+            <w:pPr>
+              <w:rPr>
+                <w:shd w:val="clear" w:color="auto" w:fill="FFFFFF"/>
+                <w:lang w:val="en-GB"/>
+              </w:rPr>
+            </w:pPr>
+            <w:r>
+              <w:rPr>
+                <w:shd w:val="clear" w:color="auto" w:fill="FFFFFF"/>
+                <w:lang w:val="en-GB"/>
+              </w:rPr>
+              <w:t>Press “Statistics button”</w:t>
+            </w:r>
+          </w:p>
+        </w:tc>
+      </w:tr>
+      <w:tr>
+        <w:tc>
+          <w:tcPr>
+            <w:tcW w:w="1885" w:type="dxa"/>
+          </w:tcPr>
+          <w:p>
+            <w:pPr>
+              <w:rPr>
+                <w:shd w:val="clear" w:color="auto" w:fill="FFFFFF"/>
+                <w:lang w:val="en-GB"/>
+              </w:rPr>
+            </w:pPr>
+            <w:r>
+              <w:rPr>
+                <w:shd w:val="clear" w:color="auto" w:fill="FFFFFF"/>
+                <w:lang w:val="en-GB"/>
+              </w:rPr>
+              <w:t>Main Success Scenario:</w:t>
+            </w:r>
+          </w:p>
+        </w:tc>
+        <w:tc>
+          <w:tcPr>
+            <w:tcW w:w="7177" w:type="dxa"/>
+          </w:tcPr>
+          <w:p>
+            <w:pPr>
+              <w:rPr>
+                <w:shd w:val="clear" w:color="auto" w:fill="FFFFFF"/>
+                <w:lang w:val="nl-NL"/>
+              </w:rPr>
+            </w:pPr>
+            <w:r>
+              <w:rPr>
+                <w:shd w:val="clear" w:color="auto" w:fill="FFFFFF"/>
+                <w:lang w:val="nl-NL"/>
+              </w:rPr>
+              <w:t xml:space="preserve"> </w:t>
+            </w:r>
+            <w:r>
+              <w:rPr>
+                <w:shd w:val="clear" w:color="auto" w:fill="FFFFFF"/>
+                <w:lang w:val="nl-NL"/>
+              </w:rPr>
+              <w:t xml:space="preserve">1. </w:t>
+            </w:r>
+            <w:r>
+              <w:rPr>
+                <w:shd w:val="clear" w:color="auto" w:fill="FFFFFF"/>
+                <w:lang w:val="en-GB"/>
+              </w:rPr>
+              <w:t xml:space="preserve">Manager </w:t>
+            </w:r>
+            <w:r>
+              <w:rPr>
+                <w:shd w:val="clear" w:color="auto" w:fill="FFFFFF"/>
+                <w:lang w:val="nl-NL"/>
+              </w:rPr>
+              <w:t>inputs a name and selects departme</w:t>
+            </w:r>
+            <w:r>
+              <w:rPr>
+                <w:shd w:val="clear" w:color="auto" w:fill="FFFFFF"/>
+                <w:lang w:val="nl-NL"/>
+              </w:rPr>
+              <w:t>nt and clicks “View statistics”</w:t>
+            </w:r>
+          </w:p>
+          <w:p>
+            <w:pPr>
+              <w:rPr>
+                <w:shd w:val="clear" w:color="auto" w:fill="FFFFFF"/>
+                <w:lang w:val="nl-NL"/>
+              </w:rPr>
+            </w:pPr>
+            <w:r>
+              <w:rPr>
+                <w:shd w:val="clear" w:color="auto" w:fill="FFFFFF"/>
+                <w:lang w:val="nl-NL"/>
+              </w:rPr>
+              <w:t>2. The system returns i</w:t>
+            </w:r>
+            <w:r>
+              <w:rPr>
+                <w:shd w:val="clear" w:color="auto" w:fill="FFFFFF"/>
+                <w:lang w:val="nl-NL"/>
+              </w:rPr>
+              <w:t>nfo about the selected employee</w:t>
+            </w:r>
+          </w:p>
+        </w:tc>
+      </w:tr>
+      <w:tr>
+        <w:tc>
+          <w:tcPr>
+            <w:tcW w:w="1885" w:type="dxa"/>
+          </w:tcPr>
+          <w:p>
+            <w:pPr>
+              <w:rPr>
+                <w:shd w:val="clear" w:color="auto" w:fill="FFFFFF"/>
+                <w:lang w:val="en-GB"/>
+              </w:rPr>
+            </w:pPr>
+            <w:r>
+              <w:rPr>
+                <w:shd w:val="clear" w:color="auto" w:fill="FFFFFF"/>
+                <w:lang w:val="en-GB"/>
+              </w:rPr>
+              <w:t>Extensions:</w:t>
+            </w:r>
+          </w:p>
+        </w:tc>
+        <w:tc>
+          <w:tcPr>
+            <w:tcW w:w="7177" w:type="dxa"/>
+          </w:tcPr>
+          <w:p>
+            <w:pPr>
+              <w:rPr>
+                <w:shd w:val="clear" w:color="auto" w:fill="FFFFFF"/>
+                <w:lang w:val="en-GB"/>
+              </w:rPr>
+            </w:pPr>
+            <w:r>
+              <w:rPr>
+                <w:shd w:val="clear" w:color="auto" w:fill="FFFFFF"/>
+                <w:lang w:val="en-GB"/>
+              </w:rPr>
+              <w:t>1a: No such employee</w:t>
+            </w:r>
+          </w:p>
+          <w:p>
+            <w:pPr>
+              <w:rPr>
+                <w:shd w:val="clear" w:color="auto" w:fill="FFFFFF"/>
+                <w:lang w:val="en-GB"/>
+              </w:rPr>
+            </w:pPr>
+            <w:r>
+              <w:rPr>
+                <w:shd w:val="clear" w:color="auto" w:fill="FFFFFF"/>
+                <w:lang w:val="en-GB"/>
+              </w:rPr>
+              <w:t xml:space="preserve"> </w:t>
+            </w:r>
+            <w:r>
+              <w:rPr>
+                <w:shd w:val="clear" w:color="auto" w:fill="FFFFFF"/>
+                <w:lang w:val="en-GB"/>
+              </w:rPr>
+              <w:t xml:space="preserve">    .1: System returns an error</w:t>
+            </w:r>
+          </w:p>
+          <w:p>
+            <w:pPr>
+              <w:rPr>
+                <w:shd w:val="clear" w:color="auto" w:fill="FFFFFF"/>
+                <w:lang w:val="en-GB"/>
+              </w:rPr>
+            </w:pPr>
+            <w:r>
+              <w:rPr>
+                <w:shd w:val="clear" w:color="auto" w:fill="FFFFFF"/>
+                <w:lang w:val="en-GB"/>
+              </w:rPr>
+              <w:t>1b: Manager selects a department and clic</w:t>
+            </w:r>
+            <w:r>
+              <w:rPr>
+                <w:shd w:val="clear" w:color="auto" w:fill="FFFFFF"/>
+                <w:lang w:val="en-GB"/>
+              </w:rPr>
+              <w:t>ks “View department statistics”</w:t>
+            </w:r>
+          </w:p>
+          <w:p>
+            <w:pPr>
+              <w:rPr>
+                <w:shd w:val="clear" w:color="auto" w:fill="FFFFFF"/>
+                <w:lang w:val="en-GB"/>
+              </w:rPr>
+            </w:pPr>
+            <w:r>
+              <w:rPr>
+                <w:shd w:val="clear" w:color="auto" w:fill="FFFFFF"/>
+                <w:lang w:val="en-GB"/>
+              </w:rPr>
+              <w:t xml:space="preserve">     .1: System returns informatio</w:t>
+            </w:r>
+            <w:r>
+              <w:rPr>
+                <w:shd w:val="clear" w:color="auto" w:fill="FFFFFF"/>
+                <w:lang w:val="en-GB"/>
+              </w:rPr>
+              <w:t>n about the selected department</w:t>
+            </w:r>
+          </w:p>
+          <w:p>
+            <w:pPr>
+              <w:rPr>
+                <w:shd w:val="clear" w:color="auto" w:fill="FFFFFF"/>
+                <w:lang w:val="en-GB"/>
+              </w:rPr>
+            </w:pPr>
+            <w:r>
+              <w:rPr>
+                <w:shd w:val="clear" w:color="auto" w:fill="FFFFFF"/>
+                <w:lang w:val="en-GB"/>
+              </w:rPr>
+              <w:t>1c: Manager clicks the “View statistics overall button”</w:t>
+            </w:r>
+          </w:p>
+          <w:p>
+            <w:pPr>
+              <w:rPr>
+                <w:shd w:val="clear" w:color="auto" w:fill="FFFFFF"/>
+                <w:lang w:val="en-GB"/>
+              </w:rPr>
+            </w:pPr>
+            <w:r>
+              <w:rPr>
+                <w:shd w:val="clear" w:color="auto" w:fill="FFFFFF"/>
+                <w:lang w:val="en-GB"/>
+              </w:rPr>
+              <w:t xml:space="preserve">     .1: System returns information about the whole store</w:t>
+            </w:r>
+          </w:p>
+        </w:tc>
+      </w:tr>
+    </w:tbl>
+    <w:p>
+      <w:pPr>
+        <w:rPr>
+          <w:shd w:val="clear" w:color="auto" w:fill="FFFFFF"/>
+          <w:lang w:val="en-GB"/>
+        </w:rPr>
+      </w:pPr>
+      <w:bookmarkStart w:id="12" w:name="_GoBack"/>
+      <w:bookmarkEnd w:id="12"/>
+    </w:p>
     <w:p>
       <w:pPr>
         <w:rPr>
@@ -4452,7 +6495,7 @@
             <wp:docPr id="5" name="Picture 4" descr="A picture containing drawing&#10;&#10;Description automatically generated">
               <a:extLst xmlns:a="http://schemas.openxmlformats.org/drawingml/2006/main">
                 <a:ext uri="{FF2B5EF4-FFF2-40B4-BE49-F238E27FC236}">
-                  <a16:creationId xmlns:a16="http://schemas.microsoft.com/office/drawing/2014/main" id="{35A9CE0B-4549-4732-8913-A9F14DE26FFE}"/>
+                  <a16:creationId xmlns:lc="http://schemas.openxmlformats.org/drawingml/2006/lockedCanvas" xmlns="" xmlns:a16="http://schemas.microsoft.com/office/drawing/2014/main" xmlns:p="http://schemas.openxmlformats.org/presentationml/2006/main" xmlns:w="http://schemas.openxmlformats.org/wordprocessingml/2006/main" xmlns:w10="urn:schemas-microsoft-com:office:word" xmlns:v="urn:schemas-microsoft-com:vml" xmlns:o="urn:schemas-microsoft-com:office:office" id="{35A9CE0B-4549-4732-8913-A9F14DE26FFE}"/>
                 </a:ext>
               </a:extLst>
             </wp:docPr>
@@ -4466,7 +6509,7 @@
                     <pic:cNvPr id="5" name="Picture 4" descr="A picture containing drawing&#10;&#10;Description automatically generated">
                       <a:extLst>
                         <a:ext uri="{FF2B5EF4-FFF2-40B4-BE49-F238E27FC236}">
-                          <a16:creationId xmlns:a16="http://schemas.microsoft.com/office/drawing/2014/main" id="{35A9CE0B-4549-4732-8913-A9F14DE26FFE}"/>
+                          <a16:creationId xmlns:lc="http://schemas.openxmlformats.org/drawingml/2006/lockedCanvas" xmlns="" xmlns:a16="http://schemas.microsoft.com/office/drawing/2014/main" xmlns:p="http://schemas.openxmlformats.org/presentationml/2006/main" xmlns:w="http://schemas.openxmlformats.org/wordprocessingml/2006/main" xmlns:w10="urn:schemas-microsoft-com:office:word" xmlns:v="urn:schemas-microsoft-com:vml" xmlns:o="urn:schemas-microsoft-com:office:office" id="{35A9CE0B-4549-4732-8913-A9F14DE26FFE}"/>
                         </a:ext>
                       </a:extLst>
                     </pic:cNvPr>
@@ -4541,7 +6584,7 @@
             <wp:docPr id="1" name="Content Placeholder 4" descr="A screenshot of a cell phone&#10;&#10;Description automatically generated">
               <a:extLst xmlns:a="http://schemas.openxmlformats.org/drawingml/2006/main">
                 <a:ext uri="{FF2B5EF4-FFF2-40B4-BE49-F238E27FC236}">
-                  <a16:creationId xmlns:a16="http://schemas.microsoft.com/office/drawing/2014/main" id="{48D1EE26-C554-4728-A89A-63629BBF7F37}"/>
+                  <a16:creationId xmlns:lc="http://schemas.openxmlformats.org/drawingml/2006/lockedCanvas" xmlns="" xmlns:a16="http://schemas.microsoft.com/office/drawing/2014/main" xmlns:p="http://schemas.openxmlformats.org/presentationml/2006/main" xmlns:w="http://schemas.openxmlformats.org/wordprocessingml/2006/main" xmlns:w10="urn:schemas-microsoft-com:office:word" xmlns:v="urn:schemas-microsoft-com:vml" xmlns:o="urn:schemas-microsoft-com:office:office" id="{48D1EE26-C554-4728-A89A-63629BBF7F37}"/>
                 </a:ext>
               </a:extLst>
             </wp:docPr>
@@ -4555,7 +6598,7 @@
                     <pic:cNvPr id="5" name="Content Placeholder 4" descr="A screenshot of a cell phone&#10;&#10;Description automatically generated">
                       <a:extLst>
                         <a:ext uri="{FF2B5EF4-FFF2-40B4-BE49-F238E27FC236}">
-                          <a16:creationId xmlns:a16="http://schemas.microsoft.com/office/drawing/2014/main" id="{48D1EE26-C554-4728-A89A-63629BBF7F37}"/>
+                          <a16:creationId xmlns:lc="http://schemas.openxmlformats.org/drawingml/2006/lockedCanvas" xmlns="" xmlns:a16="http://schemas.microsoft.com/office/drawing/2014/main" xmlns:p="http://schemas.openxmlformats.org/presentationml/2006/main" xmlns:w="http://schemas.openxmlformats.org/wordprocessingml/2006/main" xmlns:w10="urn:schemas-microsoft-com:office:word" xmlns:v="urn:schemas-microsoft-com:vml" xmlns:o="urn:schemas-microsoft-com:office:office" id="{48D1EE26-C554-4728-A89A-63629BBF7F37}"/>
                         </a:ext>
                       </a:extLst>
                     </pic:cNvPr>
@@ -4680,7 +6723,7 @@
 </file>
 
 <file path=word/endnotes.xml><?xml version="1.0" encoding="utf-8"?>
-<w:endnotes xmlns:wpc="http://schemas.microsoft.com/office/word/2010/wordprocessingCanvas" xmlns:cx="http://schemas.microsoft.com/office/drawing/2014/chartex" xmlns:cx1="http://schemas.microsoft.com/office/drawing/2015/9/8/chartex" xmlns:cx2="http://schemas.microsoft.com/office/drawing/2015/10/21/chartex" xmlns:cx3="http://schemas.microsoft.com/office/drawing/2016/5/9/chartex" xmlns:cx4="http://schemas.microsoft.com/office/drawing/2016/5/10/chartex" xmlns:cx5="http://schemas.microsoft.com/office/drawing/2016/5/11/chartex" xmlns:cx6="http://schemas.microsoft.com/office/drawing/2016/5/12/chartex" xmlns:cx7="http://schemas.microsoft.com/office/drawing/2016/5/13/chartex" xmlns:cx8="http://schemas.microsoft.com/office/drawing/2016/5/14/chartex" xmlns:mc="http://schemas.openxmlformats.org/markup-compatibility/2006" xmlns:aink="http://schemas.microsoft.com/office/drawing/2016/ink" xmlns:am3d="http://schemas.microsoft.com/office/drawing/2017/model3d" xmlns:o="urn:schemas-microsoft-com:office:office" xmlns:r="http://schemas.openxmlformats.org/officeDocument/2006/relationships" xmlns:m="http://schemas.openxmlformats.org/officeDocument/2006/math" xmlns:v="urn:schemas-microsoft-com:vml" xmlns:wp14="http://schemas.microsoft.com/office/word/2010/wordprocessingDrawing" xmlns:wp="http://schemas.openxmlformats.org/drawingml/2006/wordprocessingDrawing" xmlns:w10="urn:schemas-microsoft-com:office:word" xmlns:w="http://schemas.openxmlformats.org/wordprocessingml/2006/main" xmlns:w14="http://schemas.microsoft.com/office/word/2010/wordml" xmlns:w15="http://schemas.microsoft.com/office/word/2012/wordml" xmlns:w16cex="http://schemas.microsoft.com/office/word/2018/wordml/cex" xmlns:w16cid="http://schemas.microsoft.com/office/word/2016/wordml/cid" xmlns:w16="http://schemas.microsoft.com/office/word/2018/wordml" xmlns:w16se="http://schemas.microsoft.com/office/word/2015/wordml/symex" xmlns:wpg="http://schemas.microsoft.com/office/word/2010/wordprocessingGroup" xmlns:wpi="http://schemas.microsoft.com/office/word/2010/wordprocessingInk" xmlns:wne="http://schemas.microsoft.com/office/word/2006/wordml" xmlns:wps="http://schemas.microsoft.com/office/word/2010/wordprocessingShape" mc:Ignorable="w14 w15 w16se w16cid w16 w16cex wp14">
+<w:endnotes xmlns:wpc="http://schemas.microsoft.com/office/word/2010/wordprocessingCanvas" xmlns:mc="http://schemas.openxmlformats.org/markup-compatibility/2006" xmlns:o="urn:schemas-microsoft-com:office:office" xmlns:r="http://schemas.openxmlformats.org/officeDocument/2006/relationships" xmlns:m="http://schemas.openxmlformats.org/officeDocument/2006/math" xmlns:v="urn:schemas-microsoft-com:vml" xmlns:wp14="http://schemas.microsoft.com/office/word/2010/wordprocessingDrawing" xmlns:wp="http://schemas.openxmlformats.org/drawingml/2006/wordprocessingDrawing" xmlns:w10="urn:schemas-microsoft-com:office:word" xmlns:w="http://schemas.openxmlformats.org/wordprocessingml/2006/main" xmlns:w14="http://schemas.microsoft.com/office/word/2010/wordml" xmlns:w15="http://schemas.microsoft.com/office/word/2012/wordml" xmlns:wpg="http://schemas.microsoft.com/office/word/2010/wordprocessingGroup" xmlns:wpi="http://schemas.microsoft.com/office/word/2010/wordprocessingInk" xmlns:wne="http://schemas.microsoft.com/office/word/2006/wordml" xmlns:wps="http://schemas.microsoft.com/office/word/2010/wordprocessingShape" mc:Ignorable="w14 w15 wp14">
   <w:endnote w:type="separator" w:id="-1">
     <w:p>
       <w:pPr>
@@ -4705,7 +6748,7 @@
 </file>
 
 <file path=word/footer1.xml><?xml version="1.0" encoding="utf-8"?>
-<w:ftr xmlns:wpc="http://schemas.microsoft.com/office/word/2010/wordprocessingCanvas" xmlns:cx="http://schemas.microsoft.com/office/drawing/2014/chartex" xmlns:cx1="http://schemas.microsoft.com/office/drawing/2015/9/8/chartex" xmlns:cx2="http://schemas.microsoft.com/office/drawing/2015/10/21/chartex" xmlns:cx3="http://schemas.microsoft.com/office/drawing/2016/5/9/chartex" xmlns:cx4="http://schemas.microsoft.com/office/drawing/2016/5/10/chartex" xmlns:cx5="http://schemas.microsoft.com/office/drawing/2016/5/11/chartex" xmlns:cx6="http://schemas.microsoft.com/office/drawing/2016/5/12/chartex" xmlns:cx7="http://schemas.microsoft.com/office/drawing/2016/5/13/chartex" xmlns:cx8="http://schemas.microsoft.com/office/drawing/2016/5/14/chartex" xmlns:mc="http://schemas.openxmlformats.org/markup-compatibility/2006" xmlns:aink="http://schemas.microsoft.com/office/drawing/2016/ink" xmlns:am3d="http://schemas.microsoft.com/office/drawing/2017/model3d" xmlns:o="urn:schemas-microsoft-com:office:office" xmlns:r="http://schemas.openxmlformats.org/officeDocument/2006/relationships" xmlns:m="http://schemas.openxmlformats.org/officeDocument/2006/math" xmlns:v="urn:schemas-microsoft-com:vml" xmlns:wp14="http://schemas.microsoft.com/office/word/2010/wordprocessingDrawing" xmlns:wp="http://schemas.openxmlformats.org/drawingml/2006/wordprocessingDrawing" xmlns:w10="urn:schemas-microsoft-com:office:word" xmlns:w="http://schemas.openxmlformats.org/wordprocessingml/2006/main" xmlns:w14="http://schemas.microsoft.com/office/word/2010/wordml" xmlns:w15="http://schemas.microsoft.com/office/word/2012/wordml" xmlns:w16cex="http://schemas.microsoft.com/office/word/2018/wordml/cex" xmlns:w16cid="http://schemas.microsoft.com/office/word/2016/wordml/cid" xmlns:w16="http://schemas.microsoft.com/office/word/2018/wordml" xmlns:w16se="http://schemas.microsoft.com/office/word/2015/wordml/symex" xmlns:wpg="http://schemas.microsoft.com/office/word/2010/wordprocessingGroup" xmlns:wpi="http://schemas.microsoft.com/office/word/2010/wordprocessingInk" xmlns:wne="http://schemas.microsoft.com/office/word/2006/wordml" xmlns:wps="http://schemas.microsoft.com/office/word/2010/wordprocessingShape" mc:Ignorable="w14 w15 w16se w16cid w16 w16cex wp14">
+<w:ftr xmlns:wpc="http://schemas.microsoft.com/office/word/2010/wordprocessingCanvas" xmlns:mc="http://schemas.openxmlformats.org/markup-compatibility/2006" xmlns:o="urn:schemas-microsoft-com:office:office" xmlns:r="http://schemas.openxmlformats.org/officeDocument/2006/relationships" xmlns:m="http://schemas.openxmlformats.org/officeDocument/2006/math" xmlns:v="urn:schemas-microsoft-com:vml" xmlns:wp14="http://schemas.microsoft.com/office/word/2010/wordprocessingDrawing" xmlns:wp="http://schemas.openxmlformats.org/drawingml/2006/wordprocessingDrawing" xmlns:w10="urn:schemas-microsoft-com:office:word" xmlns:w="http://schemas.openxmlformats.org/wordprocessingml/2006/main" xmlns:w14="http://schemas.microsoft.com/office/word/2010/wordml" xmlns:w15="http://schemas.microsoft.com/office/word/2012/wordml" xmlns:wpg="http://schemas.microsoft.com/office/word/2010/wordprocessingGroup" xmlns:wpi="http://schemas.microsoft.com/office/word/2010/wordprocessingInk" xmlns:wne="http://schemas.microsoft.com/office/word/2006/wordml" xmlns:wps="http://schemas.microsoft.com/office/word/2010/wordprocessingShape" mc:Ignorable="w14 w15 wp14">
   <w:sdt>
     <w:sdtPr>
       <w:id w:val="1525904090"/>
@@ -4735,7 +6778,7 @@
             <w:noProof/>
             <w:lang w:val="nl-NL"/>
           </w:rPr>
-          <w:t>10</w:t>
+          <w:t>14</w:t>
         </w:r>
         <w:r>
           <w:fldChar w:fldCharType="end"/>
@@ -4752,7 +6795,7 @@
 </file>
 
 <file path=word/footnotes.xml><?xml version="1.0" encoding="utf-8"?>
-<w:footnotes xmlns:wpc="http://schemas.microsoft.com/office/word/2010/wordprocessingCanvas" xmlns:cx="http://schemas.microsoft.com/office/drawing/2014/chartex" xmlns:cx1="http://schemas.microsoft.com/office/drawing/2015/9/8/chartex" xmlns:cx2="http://schemas.microsoft.com/office/drawing/2015/10/21/chartex" xmlns:cx3="http://schemas.microsoft.com/office/drawing/2016/5/9/chartex" xmlns:cx4="http://schemas.microsoft.com/office/drawing/2016/5/10/chartex" xmlns:cx5="http://schemas.microsoft.com/office/drawing/2016/5/11/chartex" xmlns:cx6="http://schemas.microsoft.com/office/drawing/2016/5/12/chartex" xmlns:cx7="http://schemas.microsoft.com/office/drawing/2016/5/13/chartex" xmlns:cx8="http://schemas.microsoft.com/office/drawing/2016/5/14/chartex" xmlns:mc="http://schemas.openxmlformats.org/markup-compatibility/2006" xmlns:aink="http://schemas.microsoft.com/office/drawing/2016/ink" xmlns:am3d="http://schemas.microsoft.com/office/drawing/2017/model3d" xmlns:o="urn:schemas-microsoft-com:office:office" xmlns:r="http://schemas.openxmlformats.org/officeDocument/2006/relationships" xmlns:m="http://schemas.openxmlformats.org/officeDocument/2006/math" xmlns:v="urn:schemas-microsoft-com:vml" xmlns:wp14="http://schemas.microsoft.com/office/word/2010/wordprocessingDrawing" xmlns:wp="http://schemas.openxmlformats.org/drawingml/2006/wordprocessingDrawing" xmlns:w10="urn:schemas-microsoft-com:office:word" xmlns:w="http://schemas.openxmlformats.org/wordprocessingml/2006/main" xmlns:w14="http://schemas.microsoft.com/office/word/2010/wordml" xmlns:w15="http://schemas.microsoft.com/office/word/2012/wordml" xmlns:w16cex="http://schemas.microsoft.com/office/word/2018/wordml/cex" xmlns:w16cid="http://schemas.microsoft.com/office/word/2016/wordml/cid" xmlns:w16="http://schemas.microsoft.com/office/word/2018/wordml" xmlns:w16se="http://schemas.microsoft.com/office/word/2015/wordml/symex" xmlns:wpg="http://schemas.microsoft.com/office/word/2010/wordprocessingGroup" xmlns:wpi="http://schemas.microsoft.com/office/word/2010/wordprocessingInk" xmlns:wne="http://schemas.microsoft.com/office/word/2006/wordml" xmlns:wps="http://schemas.microsoft.com/office/word/2010/wordprocessingShape" mc:Ignorable="w14 w15 w16se w16cid w16 w16cex wp14">
+<w:footnotes xmlns:wpc="http://schemas.microsoft.com/office/word/2010/wordprocessingCanvas" xmlns:mc="http://schemas.openxmlformats.org/markup-compatibility/2006" xmlns:o="urn:schemas-microsoft-com:office:office" xmlns:r="http://schemas.openxmlformats.org/officeDocument/2006/relationships" xmlns:m="http://schemas.openxmlformats.org/officeDocument/2006/math" xmlns:v="urn:schemas-microsoft-com:vml" xmlns:wp14="http://schemas.microsoft.com/office/word/2010/wordprocessingDrawing" xmlns:wp="http://schemas.openxmlformats.org/drawingml/2006/wordprocessingDrawing" xmlns:w10="urn:schemas-microsoft-com:office:word" xmlns:w="http://schemas.openxmlformats.org/wordprocessingml/2006/main" xmlns:w14="http://schemas.microsoft.com/office/word/2010/wordml" xmlns:w15="http://schemas.microsoft.com/office/word/2012/wordml" xmlns:wpg="http://schemas.microsoft.com/office/word/2010/wordprocessingGroup" xmlns:wpi="http://schemas.microsoft.com/office/word/2010/wordprocessingInk" xmlns:wne="http://schemas.microsoft.com/office/word/2006/wordml" xmlns:wps="http://schemas.microsoft.com/office/word/2010/wordprocessingShape" mc:Ignorable="w14 w15 wp14">
   <w:footnote w:type="separator" w:id="-1">
     <w:p>
       <w:pPr>
@@ -4777,8 +6820,8 @@
 </file>
 
 <file path=word/numbering.xml><?xml version="1.0" encoding="utf-8"?>
-<w:numbering xmlns:wpc="http://schemas.microsoft.com/office/word/2010/wordprocessingCanvas" xmlns:cx="http://schemas.microsoft.com/office/drawing/2014/chartex" xmlns:cx1="http://schemas.microsoft.com/office/drawing/2015/9/8/chartex" xmlns:cx2="http://schemas.microsoft.com/office/drawing/2015/10/21/chartex" xmlns:cx3="http://schemas.microsoft.com/office/drawing/2016/5/9/chartex" xmlns:cx4="http://schemas.microsoft.com/office/drawing/2016/5/10/chartex" xmlns:cx5="http://schemas.microsoft.com/office/drawing/2016/5/11/chartex" xmlns:cx6="http://schemas.microsoft.com/office/drawing/2016/5/12/chartex" xmlns:cx7="http://schemas.microsoft.com/office/drawing/2016/5/13/chartex" xmlns:cx8="http://schemas.microsoft.com/office/drawing/2016/5/14/chartex" xmlns:mc="http://schemas.openxmlformats.org/markup-compatibility/2006" xmlns:aink="http://schemas.microsoft.com/office/drawing/2016/ink" xmlns:am3d="http://schemas.microsoft.com/office/drawing/2017/model3d" xmlns:o="urn:schemas-microsoft-com:office:office" xmlns:r="http://schemas.openxmlformats.org/officeDocument/2006/relationships" xmlns:m="http://schemas.openxmlformats.org/officeDocument/2006/math" xmlns:v="urn:schemas-microsoft-com:vml" xmlns:wp14="http://schemas.microsoft.com/office/word/2010/wordprocessingDrawing" xmlns:wp="http://schemas.openxmlformats.org/drawingml/2006/wordprocessingDrawing" xmlns:w10="urn:schemas-microsoft-com:office:word" xmlns:w="http://schemas.openxmlformats.org/wordprocessingml/2006/main" xmlns:w14="http://schemas.microsoft.com/office/word/2010/wordml" xmlns:w15="http://schemas.microsoft.com/office/word/2012/wordml" xmlns:w16cex="http://schemas.microsoft.com/office/word/2018/wordml/cex" xmlns:w16cid="http://schemas.microsoft.com/office/word/2016/wordml/cid" xmlns:w16="http://schemas.microsoft.com/office/word/2018/wordml" xmlns:w16se="http://schemas.microsoft.com/office/word/2015/wordml/symex" xmlns:wpg="http://schemas.microsoft.com/office/word/2010/wordprocessingGroup" xmlns:wpi="http://schemas.microsoft.com/office/word/2010/wordprocessingInk" xmlns:wne="http://schemas.microsoft.com/office/word/2006/wordml" xmlns:wps="http://schemas.microsoft.com/office/word/2010/wordprocessingShape" mc:Ignorable="w14 w15 w16se w16cid w16 w16cex wp14">
-  <w:abstractNum w:abstractNumId="0" w15:restartNumberingAfterBreak="0">
+<w:numbering xmlns:wpc="http://schemas.microsoft.com/office/word/2010/wordprocessingCanvas" xmlns:mc="http://schemas.openxmlformats.org/markup-compatibility/2006" xmlns:o="urn:schemas-microsoft-com:office:office" xmlns:r="http://schemas.openxmlformats.org/officeDocument/2006/relationships" xmlns:m="http://schemas.openxmlformats.org/officeDocument/2006/math" xmlns:v="urn:schemas-microsoft-com:vml" xmlns:wp14="http://schemas.microsoft.com/office/word/2010/wordprocessingDrawing" xmlns:wp="http://schemas.openxmlformats.org/drawingml/2006/wordprocessingDrawing" xmlns:w10="urn:schemas-microsoft-com:office:word" xmlns:w="http://schemas.openxmlformats.org/wordprocessingml/2006/main" xmlns:w14="http://schemas.microsoft.com/office/word/2010/wordml" xmlns:w15="http://schemas.microsoft.com/office/word/2012/wordml" xmlns:wpg="http://schemas.microsoft.com/office/word/2010/wordprocessingGroup" xmlns:wpi="http://schemas.microsoft.com/office/word/2010/wordprocessingInk" xmlns:wne="http://schemas.microsoft.com/office/word/2006/wordml" xmlns:wps="http://schemas.microsoft.com/office/word/2010/wordprocessingShape" mc:Ignorable="w14 w15 wp14">
+  <w:abstractNum w:abstractNumId="0">
     <w:nsid w:val="0255135A"/>
     <w:multiLevelType w:val="hybridMultilevel"/>
     <w:tmpl w:val="CE8430EC"/>
@@ -4867,7 +6910,7 @@
       </w:pPr>
     </w:lvl>
   </w:abstractNum>
-  <w:abstractNum w:abstractNumId="1" w15:restartNumberingAfterBreak="0">
+  <w:abstractNum w:abstractNumId="1">
     <w:nsid w:val="095E1DB3"/>
     <w:multiLevelType w:val="hybridMultilevel"/>
     <w:tmpl w:val="F410AFFA"/>
@@ -4953,7 +6996,7 @@
       </w:pPr>
     </w:lvl>
   </w:abstractNum>
-  <w:abstractNum w:abstractNumId="2" w15:restartNumberingAfterBreak="0">
+  <w:abstractNum w:abstractNumId="2">
     <w:nsid w:val="104C642D"/>
     <w:multiLevelType w:val="multilevel"/>
     <w:tmpl w:val="0413001F"/>
@@ -5039,7 +7082,7 @@
       </w:pPr>
     </w:lvl>
   </w:abstractNum>
-  <w:abstractNum w:abstractNumId="3" w15:restartNumberingAfterBreak="0">
+  <w:abstractNum w:abstractNumId="3">
     <w:nsid w:val="14E006EA"/>
     <w:multiLevelType w:val="hybridMultilevel"/>
     <w:tmpl w:val="FC2E1E9E"/>
@@ -5128,7 +7171,7 @@
       </w:pPr>
     </w:lvl>
   </w:abstractNum>
-  <w:abstractNum w:abstractNumId="4" w15:restartNumberingAfterBreak="0">
+  <w:abstractNum w:abstractNumId="4">
     <w:nsid w:val="1F4E246B"/>
     <w:multiLevelType w:val="multilevel"/>
     <w:tmpl w:val="4C8CEF18"/>
@@ -5223,7 +7266,7 @@
       </w:pPr>
     </w:lvl>
   </w:abstractNum>
-  <w:abstractNum w:abstractNumId="5" w15:restartNumberingAfterBreak="0">
+  <w:abstractNum w:abstractNumId="5">
     <w:nsid w:val="2BB50523"/>
     <w:multiLevelType w:val="hybridMultilevel"/>
     <w:tmpl w:val="F368A19E"/>
@@ -5312,7 +7355,7 @@
       </w:pPr>
     </w:lvl>
   </w:abstractNum>
-  <w:abstractNum w:abstractNumId="6" w15:restartNumberingAfterBreak="0">
+  <w:abstractNum w:abstractNumId="6">
     <w:nsid w:val="39076FAD"/>
     <w:multiLevelType w:val="hybridMultilevel"/>
     <w:tmpl w:val="0054E57A"/>
@@ -5398,96 +7441,7 @@
       </w:pPr>
     </w:lvl>
   </w:abstractNum>
-  <w:abstractNum w:abstractNumId="7" w15:restartNumberingAfterBreak="0">
-    <w:nsid w:val="4608590F"/>
-    <w:multiLevelType w:val="hybridMultilevel"/>
-    <w:tmpl w:val="BE0C7ED8"/>
-    <w:lvl w:ilvl="0" w:tplc="0409000F">
-      <w:start w:val="1"/>
-      <w:numFmt w:val="decimal"/>
-      <w:lvlText w:val="%1."/>
-      <w:lvlJc w:val="left"/>
-      <w:pPr>
-        <w:ind w:left="720" w:hanging="360"/>
-      </w:pPr>
-      <w:rPr>
-        <w:rFonts w:hint="default"/>
-      </w:rPr>
-    </w:lvl>
-    <w:lvl w:ilvl="1" w:tplc="04090019" w:tentative="1">
-      <w:start w:val="1"/>
-      <w:numFmt w:val="lowerLetter"/>
-      <w:lvlText w:val="%2."/>
-      <w:lvlJc w:val="left"/>
-      <w:pPr>
-        <w:ind w:left="1440" w:hanging="360"/>
-      </w:pPr>
-    </w:lvl>
-    <w:lvl w:ilvl="2" w:tplc="0409001B" w:tentative="1">
-      <w:start w:val="1"/>
-      <w:numFmt w:val="lowerRoman"/>
-      <w:lvlText w:val="%3."/>
-      <w:lvlJc w:val="right"/>
-      <w:pPr>
-        <w:ind w:left="2160" w:hanging="180"/>
-      </w:pPr>
-    </w:lvl>
-    <w:lvl w:ilvl="3" w:tplc="0409000F" w:tentative="1">
-      <w:start w:val="1"/>
-      <w:numFmt w:val="decimal"/>
-      <w:lvlText w:val="%4."/>
-      <w:lvlJc w:val="left"/>
-      <w:pPr>
-        <w:ind w:left="2880" w:hanging="360"/>
-      </w:pPr>
-    </w:lvl>
-    <w:lvl w:ilvl="4" w:tplc="04090019" w:tentative="1">
-      <w:start w:val="1"/>
-      <w:numFmt w:val="lowerLetter"/>
-      <w:lvlText w:val="%5."/>
-      <w:lvlJc w:val="left"/>
-      <w:pPr>
-        <w:ind w:left="3600" w:hanging="360"/>
-      </w:pPr>
-    </w:lvl>
-    <w:lvl w:ilvl="5" w:tplc="0409001B" w:tentative="1">
-      <w:start w:val="1"/>
-      <w:numFmt w:val="lowerRoman"/>
-      <w:lvlText w:val="%6."/>
-      <w:lvlJc w:val="right"/>
-      <w:pPr>
-        <w:ind w:left="4320" w:hanging="180"/>
-      </w:pPr>
-    </w:lvl>
-    <w:lvl w:ilvl="6" w:tplc="0409000F" w:tentative="1">
-      <w:start w:val="1"/>
-      <w:numFmt w:val="decimal"/>
-      <w:lvlText w:val="%7."/>
-      <w:lvlJc w:val="left"/>
-      <w:pPr>
-        <w:ind w:left="5040" w:hanging="360"/>
-      </w:pPr>
-    </w:lvl>
-    <w:lvl w:ilvl="7" w:tplc="04090019" w:tentative="1">
-      <w:start w:val="1"/>
-      <w:numFmt w:val="lowerLetter"/>
-      <w:lvlText w:val="%8."/>
-      <w:lvlJc w:val="left"/>
-      <w:pPr>
-        <w:ind w:left="5760" w:hanging="360"/>
-      </w:pPr>
-    </w:lvl>
-    <w:lvl w:ilvl="8" w:tplc="0409001B" w:tentative="1">
-      <w:start w:val="1"/>
-      <w:numFmt w:val="lowerRoman"/>
-      <w:lvlText w:val="%9."/>
-      <w:lvlJc w:val="right"/>
-      <w:pPr>
-        <w:ind w:left="6480" w:hanging="180"/>
-      </w:pPr>
-    </w:lvl>
-  </w:abstractNum>
-  <w:abstractNum w:abstractNumId="8" w15:restartNumberingAfterBreak="0">
+  <w:abstractNum w:abstractNumId="7">
     <w:nsid w:val="54854B64"/>
     <w:multiLevelType w:val="hybridMultilevel"/>
     <w:tmpl w:val="1912332A"/>
@@ -5600,7 +7554,7 @@
       </w:pPr>
     </w:lvl>
   </w:abstractNum>
-  <w:abstractNum w:abstractNumId="9" w15:restartNumberingAfterBreak="0">
+  <w:abstractNum w:abstractNumId="8">
     <w:nsid w:val="5D3C0E7A"/>
     <w:multiLevelType w:val="hybridMultilevel"/>
     <w:tmpl w:val="62D87CD2"/>
@@ -5689,7 +7643,7 @@
       </w:pPr>
     </w:lvl>
   </w:abstractNum>
-  <w:abstractNum w:abstractNumId="10" w15:restartNumberingAfterBreak="0">
+  <w:abstractNum w:abstractNumId="9">
     <w:nsid w:val="75191258"/>
     <w:multiLevelType w:val="hybridMultilevel"/>
     <w:tmpl w:val="D3A057B2"/>
@@ -5775,7 +7729,7 @@
       </w:pPr>
     </w:lvl>
   </w:abstractNum>
-  <w:abstractNum w:abstractNumId="11" w15:restartNumberingAfterBreak="0">
+  <w:abstractNum w:abstractNumId="10">
     <w:nsid w:val="7AFF66E3"/>
     <w:multiLevelType w:val="hybridMultilevel"/>
     <w:tmpl w:val="9C48F6E8"/>
@@ -5889,34 +7843,31 @@
     </w:lvlOverride>
   </w:num>
   <w:num w:numId="7">
-    <w:abstractNumId w:val="9"/>
+    <w:abstractNumId w:val="8"/>
   </w:num>
   <w:num w:numId="8">
     <w:abstractNumId w:val="3"/>
   </w:num>
   <w:num w:numId="9">
-    <w:abstractNumId w:val="11"/>
+    <w:abstractNumId w:val="10"/>
   </w:num>
   <w:num w:numId="10">
     <w:abstractNumId w:val="4"/>
   </w:num>
   <w:num w:numId="11">
-    <w:abstractNumId w:val="8"/>
+    <w:abstractNumId w:val="7"/>
   </w:num>
   <w:num w:numId="12">
     <w:abstractNumId w:val="2"/>
   </w:num>
   <w:num w:numId="13">
-    <w:abstractNumId w:val="10"/>
-  </w:num>
-  <w:num w:numId="14">
-    <w:abstractNumId w:val="7"/>
+    <w:abstractNumId w:val="9"/>
   </w:num>
 </w:numbering>
 </file>
 
 <file path=word/styles.xml><?xml version="1.0" encoding="utf-8"?>
-<w:styles xmlns:mc="http://schemas.openxmlformats.org/markup-compatibility/2006" xmlns:r="http://schemas.openxmlformats.org/officeDocument/2006/relationships" xmlns:w="http://schemas.openxmlformats.org/wordprocessingml/2006/main" xmlns:w14="http://schemas.microsoft.com/office/word/2010/wordml" xmlns:w15="http://schemas.microsoft.com/office/word/2012/wordml" xmlns:w16cex="http://schemas.microsoft.com/office/word/2018/wordml/cex" xmlns:w16cid="http://schemas.microsoft.com/office/word/2016/wordml/cid" xmlns:w16="http://schemas.microsoft.com/office/word/2018/wordml" xmlns:w16se="http://schemas.microsoft.com/office/word/2015/wordml/symex" mc:Ignorable="w14 w15 w16se w16cid w16 w16cex">
+<w:styles xmlns:mc="http://schemas.openxmlformats.org/markup-compatibility/2006" xmlns:r="http://schemas.openxmlformats.org/officeDocument/2006/relationships" xmlns:w="http://schemas.openxmlformats.org/wordprocessingml/2006/main" xmlns:w14="http://schemas.microsoft.com/office/word/2010/wordml" xmlns:w15="http://schemas.microsoft.com/office/word/2012/wordml" mc:Ignorable="w14 w15">
   <w:docDefaults>
     <w:rPrDefault>
       <w:rPr>
@@ -5932,7 +7883,7 @@
       </w:pPr>
     </w:pPrDefault>
   </w:docDefaults>
-  <w:latentStyles w:defLockedState="0" w:defUIPriority="99" w:defSemiHidden="0" w:defUnhideWhenUsed="0" w:defQFormat="0" w:count="376">
+  <w:latentStyles w:defLockedState="0" w:defUIPriority="99" w:defSemiHidden="0" w:defUnhideWhenUsed="0" w:defQFormat="0" w:count="371">
     <w:lsdException w:name="Normal" w:uiPriority="0" w:qFormat="1"/>
     <w:lsdException w:name="heading 1" w:uiPriority="9" w:qFormat="1"/>
     <w:lsdException w:name="heading 2" w:semiHidden="1" w:uiPriority="9" w:unhideWhenUsed="1" w:qFormat="1"/>
@@ -6304,11 +8255,6 @@
     <w:lsdException w:name="List Table 5 Dark Accent 6" w:uiPriority="50"/>
     <w:lsdException w:name="List Table 6 Colorful Accent 6" w:uiPriority="51"/>
     <w:lsdException w:name="List Table 7 Colorful Accent 6" w:uiPriority="52"/>
-    <w:lsdException w:name="Mention" w:semiHidden="1" w:unhideWhenUsed="1"/>
-    <w:lsdException w:name="Smart Hyperlink" w:semiHidden="1" w:unhideWhenUsed="1"/>
-    <w:lsdException w:name="Hashtag" w:semiHidden="1" w:unhideWhenUsed="1"/>
-    <w:lsdException w:name="Unresolved Mention" w:semiHidden="1" w:unhideWhenUsed="1"/>
-    <w:lsdException w:name="Smart Link" w:semiHidden="1" w:unhideWhenUsed="1"/>
   </w:latentStyles>
   <w:style w:type="paragraph" w:default="1" w:styleId="Normal">
     <w:name w:val="Normal"/>
@@ -6694,6 +8640,7 @@
       <w:spacing w:after="0" w:line="240" w:lineRule="auto"/>
     </w:pPr>
     <w:tblPr>
+      <w:tblInd w:w="0" w:type="dxa"/>
       <w:tblBorders>
         <w:top w:val="single" w:sz="4" w:space="0" w:color="auto"/>
         <w:left w:val="single" w:sz="4" w:space="0" w:color="auto"/>
@@ -6702,6 +8649,12 @@
         <w:insideH w:val="single" w:sz="4" w:space="0" w:color="auto"/>
         <w:insideV w:val="single" w:sz="4" w:space="0" w:color="auto"/>
       </w:tblBorders>
+      <w:tblCellMar>
+        <w:top w:w="0" w:type="dxa"/>
+        <w:left w:w="108" w:type="dxa"/>
+        <w:bottom w:w="0" w:type="dxa"/>
+        <w:right w:w="108" w:type="dxa"/>
+      </w:tblCellMar>
     </w:tblPr>
   </w:style>
   <w:style w:type="paragraph" w:styleId="TOCHeading">
@@ -6908,7 +8861,7 @@
 </file>
 
 <file path=word/glossary/document.xml><?xml version="1.0" encoding="utf-8"?>
-<w:glossaryDocument xmlns:wpc="http://schemas.microsoft.com/office/word/2010/wordprocessingCanvas" xmlns:cx="http://schemas.microsoft.com/office/drawing/2014/chartex" xmlns:cx1="http://schemas.microsoft.com/office/drawing/2015/9/8/chartex" xmlns:cx2="http://schemas.microsoft.com/office/drawing/2015/10/21/chartex" xmlns:cx3="http://schemas.microsoft.com/office/drawing/2016/5/9/chartex" xmlns:cx4="http://schemas.microsoft.com/office/drawing/2016/5/10/chartex" xmlns:cx5="http://schemas.microsoft.com/office/drawing/2016/5/11/chartex" xmlns:cx6="http://schemas.microsoft.com/office/drawing/2016/5/12/chartex" xmlns:cx7="http://schemas.microsoft.com/office/drawing/2016/5/13/chartex" xmlns:cx8="http://schemas.microsoft.com/office/drawing/2016/5/14/chartex" xmlns:mc="http://schemas.openxmlformats.org/markup-compatibility/2006" xmlns:aink="http://schemas.microsoft.com/office/drawing/2016/ink" xmlns:am3d="http://schemas.microsoft.com/office/drawing/2017/model3d" xmlns:o="urn:schemas-microsoft-com:office:office" xmlns:r="http://schemas.openxmlformats.org/officeDocument/2006/relationships" xmlns:m="http://schemas.openxmlformats.org/officeDocument/2006/math" xmlns:v="urn:schemas-microsoft-com:vml" xmlns:wp14="http://schemas.microsoft.com/office/word/2010/wordprocessingDrawing" xmlns:wp="http://schemas.openxmlformats.org/drawingml/2006/wordprocessingDrawing" xmlns:w10="urn:schemas-microsoft-com:office:word" xmlns:w="http://schemas.openxmlformats.org/wordprocessingml/2006/main" xmlns:w14="http://schemas.microsoft.com/office/word/2010/wordml" xmlns:w15="http://schemas.microsoft.com/office/word/2012/wordml" xmlns:w16cex="http://schemas.microsoft.com/office/word/2018/wordml/cex" xmlns:w16cid="http://schemas.microsoft.com/office/word/2016/wordml/cid" xmlns:w16="http://schemas.microsoft.com/office/word/2018/wordml" xmlns:w16se="http://schemas.microsoft.com/office/word/2015/wordml/symex" xmlns:wpg="http://schemas.microsoft.com/office/word/2010/wordprocessingGroup" xmlns:wpi="http://schemas.microsoft.com/office/word/2010/wordprocessingInk" xmlns:wne="http://schemas.microsoft.com/office/word/2006/wordml" xmlns:wps="http://schemas.microsoft.com/office/word/2010/wordprocessingShape" mc:Ignorable="w14 w15 w16se w16cid w16 w16cex wp14">
+<w:glossaryDocument xmlns:wpc="http://schemas.microsoft.com/office/word/2010/wordprocessingCanvas" xmlns:mc="http://schemas.openxmlformats.org/markup-compatibility/2006" xmlns:o="urn:schemas-microsoft-com:office:office" xmlns:r="http://schemas.openxmlformats.org/officeDocument/2006/relationships" xmlns:m="http://schemas.openxmlformats.org/officeDocument/2006/math" xmlns:v="urn:schemas-microsoft-com:vml" xmlns:wp14="http://schemas.microsoft.com/office/word/2010/wordprocessingDrawing" xmlns:wp="http://schemas.openxmlformats.org/drawingml/2006/wordprocessingDrawing" xmlns:w10="urn:schemas-microsoft-com:office:word" xmlns:w="http://schemas.openxmlformats.org/wordprocessingml/2006/main" xmlns:w14="http://schemas.microsoft.com/office/word/2010/wordml" xmlns:w15="http://schemas.microsoft.com/office/word/2012/wordml" xmlns:wpg="http://schemas.microsoft.com/office/word/2010/wordprocessingGroup" xmlns:wpi="http://schemas.microsoft.com/office/word/2010/wordprocessingInk" xmlns:wne="http://schemas.microsoft.com/office/word/2006/wordml" xmlns:wps="http://schemas.microsoft.com/office/word/2010/wordprocessingShape" mc:Ignorable="w14 w15 wp14">
   <w:docParts>
     <w:docPart>
       <w:docPartPr>
@@ -6932,7 +8885,7 @@
           </w:pPr>
           <w:r>
             <w:rPr>
-              <w:color w:val="2F5496" w:themeColor="accent1" w:themeShade="BF"/>
+              <w:color w:val="2E74B5" w:themeColor="accent1" w:themeShade="BF"/>
               <w:sz w:val="24"/>
               <w:szCs w:val="24"/>
             </w:rPr>
@@ -6964,7 +8917,7 @@
           <w:r>
             <w:rPr>
               <w:rFonts w:asciiTheme="majorHAnsi" w:eastAsiaTheme="majorEastAsia" w:hAnsiTheme="majorHAnsi" w:cstheme="majorBidi"/>
-              <w:color w:val="4472C4" w:themeColor="accent1"/>
+              <w:color w:val="5B9BD5" w:themeColor="accent1"/>
               <w:sz w:val="88"/>
               <w:szCs w:val="88"/>
             </w:rPr>
@@ -6995,7 +8948,7 @@
           </w:pPr>
           <w:r>
             <w:rPr>
-              <w:color w:val="2F5496" w:themeColor="accent1" w:themeShade="BF"/>
+              <w:color w:val="2E74B5" w:themeColor="accent1" w:themeShade="BF"/>
               <w:sz w:val="24"/>
               <w:szCs w:val="24"/>
             </w:rPr>
@@ -7009,7 +8962,7 @@
 </file>
 
 <file path=word/glossary/fontTable.xml><?xml version="1.0" encoding="utf-8"?>
-<w:fonts xmlns:mc="http://schemas.openxmlformats.org/markup-compatibility/2006" xmlns:r="http://schemas.openxmlformats.org/officeDocument/2006/relationships" xmlns:w="http://schemas.openxmlformats.org/wordprocessingml/2006/main" xmlns:w14="http://schemas.microsoft.com/office/word/2010/wordml" xmlns:w15="http://schemas.microsoft.com/office/word/2012/wordml" xmlns:w16cex="http://schemas.microsoft.com/office/word/2018/wordml/cex" xmlns:w16cid="http://schemas.microsoft.com/office/word/2016/wordml/cid" xmlns:w16="http://schemas.microsoft.com/office/word/2018/wordml" xmlns:w16se="http://schemas.microsoft.com/office/word/2015/wordml/symex" mc:Ignorable="w14 w15 w16se w16cid w16 w16cex">
+<w:fonts xmlns:mc="http://schemas.openxmlformats.org/markup-compatibility/2006" xmlns:r="http://schemas.openxmlformats.org/officeDocument/2006/relationships" xmlns:w="http://schemas.openxmlformats.org/wordprocessingml/2006/main" xmlns:w14="http://schemas.microsoft.com/office/word/2010/wordml" xmlns:w15="http://schemas.microsoft.com/office/word/2012/wordml" mc:Ignorable="w14 w15">
   <w:font w:name="Times New Roman">
     <w:panose1 w:val="02020603050405020304"/>
     <w:charset w:val="00"/>
@@ -7025,12 +8978,12 @@
     <w:sig w:usb0="E4002EFF" w:usb1="C000247B" w:usb2="00000009" w:usb3="00000000" w:csb0="000001FF" w:csb1="00000000"/>
   </w:font>
   <w:font w:name="Vrinda">
-    <w:altName w:val="Vrinda"/>
+    <w:altName w:val="Courier New"/>
     <w:panose1 w:val="00000400000000000000"/>
-    <w:charset w:val="00"/>
-    <w:family w:val="swiss"/>
+    <w:charset w:val="01"/>
+    <w:family w:val="roman"/>
+    <w:notTrueType/>
     <w:pitch w:val="variable"/>
-    <w:sig w:usb0="00010003" w:usb1="00000000" w:usb2="00000000" w:usb3="00000000" w:csb0="00000001" w:csb1="00000000"/>
   </w:font>
   <w:font w:name="Calibri Light">
     <w:panose1 w:val="020F0302020204030204"/>
@@ -7050,7 +9003,7 @@
 </file>
 
 <file path=word/glossary/settings.xml><?xml version="1.0" encoding="utf-8"?>
-<w:settings xmlns:mc="http://schemas.openxmlformats.org/markup-compatibility/2006" xmlns:o="urn:schemas-microsoft-com:office:office" xmlns:r="http://schemas.openxmlformats.org/officeDocument/2006/relationships" xmlns:m="http://schemas.openxmlformats.org/officeDocument/2006/math" xmlns:v="urn:schemas-microsoft-com:vml" xmlns:w10="urn:schemas-microsoft-com:office:word" xmlns:w="http://schemas.openxmlformats.org/wordprocessingml/2006/main" xmlns:w14="http://schemas.microsoft.com/office/word/2010/wordml" xmlns:w15="http://schemas.microsoft.com/office/word/2012/wordml" xmlns:w16cex="http://schemas.microsoft.com/office/word/2018/wordml/cex" xmlns:w16cid="http://schemas.microsoft.com/office/word/2016/wordml/cid" xmlns:w16="http://schemas.microsoft.com/office/word/2018/wordml" xmlns:w16se="http://schemas.microsoft.com/office/word/2015/wordml/symex" xmlns:sl="http://schemas.openxmlformats.org/schemaLibrary/2006/main" mc:Ignorable="w14 w15 w16se w16cid w16 w16cex">
+<w:settings xmlns:mc="http://schemas.openxmlformats.org/markup-compatibility/2006" xmlns:o="urn:schemas-microsoft-com:office:office" xmlns:r="http://schemas.openxmlformats.org/officeDocument/2006/relationships" xmlns:m="http://schemas.openxmlformats.org/officeDocument/2006/math" xmlns:v="urn:schemas-microsoft-com:vml" xmlns:w10="urn:schemas-microsoft-com:office:word" xmlns:w="http://schemas.openxmlformats.org/wordprocessingml/2006/main" xmlns:w14="http://schemas.microsoft.com/office/word/2010/wordml" xmlns:w15="http://schemas.microsoft.com/office/word/2012/wordml" xmlns:sl="http://schemas.openxmlformats.org/schemaLibrary/2006/main" mc:Ignorable="w14 w15">
   <w:view w:val="normal"/>
   <w:revisionView w:markup="0" w:comments="0" w:insDel="0" w:formatting="0" w:inkAnnotations="0"/>
   <w:defaultTabStop w:val="708"/>
@@ -7063,26 +9016,26 @@
     <w:compatSetting w:name="enableOpenTypeFeatures" w:uri="http://schemas.microsoft.com/office/word" w:val="1"/>
     <w:compatSetting w:name="doNotFlipMirrorIndents" w:uri="http://schemas.microsoft.com/office/word" w:val="1"/>
     <w:compatSetting w:name="differentiateMultirowTableHeaders" w:uri="http://schemas.microsoft.com/office/word" w:val="1"/>
-    <w:compatSetting w:name="useWord2013TrackBottomHyphenation" w:uri="http://schemas.microsoft.com/office/word" w:val="1"/>
   </w:compat>
   <w:rsids>
     <w:rsidRoot w:val="00CA7BB1"/>
     <w:rsid w:val="000B3AA4"/>
     <w:rsid w:val="000D234E"/>
     <w:rsid w:val="001F2F4A"/>
+    <w:rsid w:val="0038516D"/>
     <w:rsid w:val="005421D1"/>
     <w:rsid w:val="005823A2"/>
     <w:rsid w:val="005A17FB"/>
+    <w:rsid w:val="00613FC5"/>
     <w:rsid w:val="00662474"/>
     <w:rsid w:val="006C73FD"/>
     <w:rsid w:val="006E4D54"/>
-    <w:rsid w:val="00722CBB"/>
     <w:rsid w:val="008B5324"/>
-    <w:rsid w:val="0093540A"/>
     <w:rsid w:val="009470CC"/>
     <w:rsid w:val="00B425AA"/>
     <w:rsid w:val="00BD4CE0"/>
     <w:rsid w:val="00CA7BB1"/>
+    <w:rsid w:val="00E2621B"/>
     <w:rsid w:val="00F74B02"/>
   </w:rsids>
   <m:mathPr>
@@ -7107,7 +9060,7 @@
 </file>
 
 <file path=word/glossary/styles.xml><?xml version="1.0" encoding="utf-8"?>
-<w:styles xmlns:mc="http://schemas.openxmlformats.org/markup-compatibility/2006" xmlns:r="http://schemas.openxmlformats.org/officeDocument/2006/relationships" xmlns:w="http://schemas.openxmlformats.org/wordprocessingml/2006/main" xmlns:w14="http://schemas.microsoft.com/office/word/2010/wordml" xmlns:w15="http://schemas.microsoft.com/office/word/2012/wordml" xmlns:w16cex="http://schemas.microsoft.com/office/word/2018/wordml/cex" xmlns:w16cid="http://schemas.microsoft.com/office/word/2016/wordml/cid" xmlns:w16="http://schemas.microsoft.com/office/word/2018/wordml" xmlns:w16se="http://schemas.microsoft.com/office/word/2015/wordml/symex" mc:Ignorable="w14 w15 w16se w16cid w16 w16cex">
+<w:styles xmlns:mc="http://schemas.openxmlformats.org/markup-compatibility/2006" xmlns:r="http://schemas.openxmlformats.org/officeDocument/2006/relationships" xmlns:w="http://schemas.openxmlformats.org/wordprocessingml/2006/main" xmlns:w14="http://schemas.microsoft.com/office/word/2010/wordml" xmlns:w15="http://schemas.microsoft.com/office/word/2012/wordml" mc:Ignorable="w14 w15">
   <w:docDefaults>
     <w:rPrDefault>
       <w:rPr>
@@ -7123,7 +9076,7 @@
       </w:pPr>
     </w:pPrDefault>
   </w:docDefaults>
-  <w:latentStyles w:defLockedState="0" w:defUIPriority="99" w:defSemiHidden="0" w:defUnhideWhenUsed="0" w:defQFormat="0" w:count="376">
+  <w:latentStyles w:defLockedState="0" w:defUIPriority="99" w:defSemiHidden="0" w:defUnhideWhenUsed="0" w:defQFormat="0" w:count="371">
     <w:lsdException w:name="Normal" w:uiPriority="0" w:qFormat="1"/>
     <w:lsdException w:name="heading 1" w:uiPriority="9" w:qFormat="1"/>
     <w:lsdException w:name="heading 2" w:semiHidden="1" w:uiPriority="9" w:unhideWhenUsed="1" w:qFormat="1"/>
@@ -7495,11 +9448,6 @@
     <w:lsdException w:name="List Table 5 Dark Accent 6" w:uiPriority="50"/>
     <w:lsdException w:name="List Table 6 Colorful Accent 6" w:uiPriority="51"/>
     <w:lsdException w:name="List Table 7 Colorful Accent 6" w:uiPriority="52"/>
-    <w:lsdException w:name="Mention" w:semiHidden="1" w:unhideWhenUsed="1"/>
-    <w:lsdException w:name="Smart Hyperlink" w:semiHidden="1" w:unhideWhenUsed="1"/>
-    <w:lsdException w:name="Hashtag" w:semiHidden="1" w:unhideWhenUsed="1"/>
-    <w:lsdException w:name="Unresolved Mention" w:semiHidden="1" w:unhideWhenUsed="1"/>
-    <w:lsdException w:name="Smart Link" w:semiHidden="1" w:unhideWhenUsed="1"/>
   </w:latentStyles>
   <w:style w:type="paragraph" w:default="1" w:styleId="Normal">
     <w:name w:val="Normal"/>
@@ -7574,7 +9522,7 @@
 </file>
 
 <file path=word/glossary/webSettings.xml><?xml version="1.0" encoding="utf-8"?>
-<w:webSettings xmlns:mc="http://schemas.openxmlformats.org/markup-compatibility/2006" xmlns:r="http://schemas.openxmlformats.org/officeDocument/2006/relationships" xmlns:w="http://schemas.openxmlformats.org/wordprocessingml/2006/main" xmlns:w14="http://schemas.microsoft.com/office/word/2010/wordml" xmlns:w15="http://schemas.microsoft.com/office/word/2012/wordml" xmlns:w16cex="http://schemas.microsoft.com/office/word/2018/wordml/cex" xmlns:w16cid="http://schemas.microsoft.com/office/word/2016/wordml/cid" xmlns:w16="http://schemas.microsoft.com/office/word/2018/wordml" xmlns:w16se="http://schemas.microsoft.com/office/word/2015/wordml/symex" mc:Ignorable="w14 w15 w16se w16cid w16 w16cex">
+<w:webSettings xmlns:mc="http://schemas.openxmlformats.org/markup-compatibility/2006" xmlns:r="http://schemas.openxmlformats.org/officeDocument/2006/relationships" xmlns:w="http://schemas.openxmlformats.org/wordprocessingml/2006/main" xmlns:w14="http://schemas.microsoft.com/office/word/2010/wordml" xmlns:w15="http://schemas.microsoft.com/office/word/2012/wordml" mc:Ignorable="w14 w15">
   <w:optimizeForBrowser/>
   <w:allowPNG/>
 </w:webSettings>
@@ -7853,6 +9801,21 @@
 </file>
 
 <file path=customXml/item2.xml><?xml version="1.0" encoding="utf-8"?>
+<?mso-contentType ?>
+<FormTemplates xmlns="http://schemas.microsoft.com/sharepoint/v3/contenttype/forms">
+  <Display>DocumentLibraryForm</Display>
+  <Edit>DocumentLibraryForm</Edit>
+  <New>DocumentLibraryForm</New>
+</FormTemplates>
+</file>
+
+<file path=customXml/item3.xml><?xml version="1.0" encoding="utf-8"?>
+<p:properties xmlns:p="http://schemas.microsoft.com/office/2006/metadata/properties" xmlns:xsi="http://www.w3.org/2001/XMLSchema-instance" xmlns:pc="http://schemas.microsoft.com/office/infopath/2007/PartnerControls">
+  <documentManagement/>
+</p:properties>
+</file>
+
+<file path=customXml/item4.xml><?xml version="1.0" encoding="utf-8"?>
 <ct:contentTypeSchema xmlns:ct="http://schemas.microsoft.com/office/2006/metadata/contentType" xmlns:ma="http://schemas.microsoft.com/office/2006/metadata/properties/metaAttributes" ct:_="" ma:_="" ma:contentTypeName="Document" ma:contentTypeID="0x010100A53A5291D235674BA41FCCC5C7BF9225" ma:contentTypeVersion="13" ma:contentTypeDescription="Een nieuw document maken." ma:contentTypeScope="" ma:versionID="782c2d1d3fd6000ba607ee0637d08f98">
   <xsd:schema xmlns:xsd="http://www.w3.org/2001/XMLSchema" xmlns:xs="http://www.w3.org/2001/XMLSchema" xmlns:p="http://schemas.microsoft.com/office/2006/metadata/properties" xmlns:ns3="b85e7145-5d17-489a-9659-1beb765e2fce" xmlns:ns4="ca7ac28e-eeaf-4457-90d4-2278398e531e" targetNamespace="http://schemas.microsoft.com/office/2006/metadata/properties" ma:root="true" ma:fieldsID="73353381fa0bf6a58211966b847e9527" ns3:_="" ns4:_="">
     <xsd:import namespace="b85e7145-5d17-489a-9659-1beb765e2fce"/>
@@ -8075,21 +10038,6 @@
 </ct:contentTypeSchema>
 </file>
 
-<file path=customXml/item3.xml><?xml version="1.0" encoding="utf-8"?>
-<p:properties xmlns:p="http://schemas.microsoft.com/office/2006/metadata/properties" xmlns:xsi="http://www.w3.org/2001/XMLSchema-instance" xmlns:pc="http://schemas.microsoft.com/office/infopath/2007/PartnerControls">
-  <documentManagement/>
-</p:properties>
-</file>
-
-<file path=customXml/item4.xml><?xml version="1.0" encoding="utf-8"?>
-<?mso-contentType ?>
-<FormTemplates xmlns="http://schemas.microsoft.com/sharepoint/v3/contenttype/forms">
-  <Display>DocumentLibraryForm</Display>
-  <Edit>DocumentLibraryForm</Edit>
-  <New>DocumentLibraryForm</New>
-</FormTemplates>
-</file>
-
 <file path=customXml/item5.xml><?xml version="1.0" encoding="utf-8"?>
 <b:Sources xmlns:b="http://schemas.openxmlformats.org/officeDocument/2006/bibliography" xmlns="http://schemas.openxmlformats.org/officeDocument/2006/bibliography" SelectedStyle="\APASixthEditionOfficeOnline.xsl" StyleName="APA" Version="6"/>
 </file>
@@ -8103,6 +10051,23 @@
 </file>
 
 <file path=customXml/itemProps2.xml><?xml version="1.0" encoding="utf-8"?>
+<ds:datastoreItem xmlns:ds="http://schemas.openxmlformats.org/officeDocument/2006/customXml" ds:itemID="{B58AF498-6A51-4E05-9DFE-D23F181CA660}">
+  <ds:schemaRefs>
+    <ds:schemaRef ds:uri="http://schemas.microsoft.com/sharepoint/v3/contenttype/forms"/>
+  </ds:schemaRefs>
+</ds:datastoreItem>
+</file>
+
+<file path=customXml/itemProps3.xml><?xml version="1.0" encoding="utf-8"?>
+<ds:datastoreItem xmlns:ds="http://schemas.openxmlformats.org/officeDocument/2006/customXml" ds:itemID="{F4035C12-6B24-4FEA-BA29-0B88CCFC933E}">
+  <ds:schemaRefs>
+    <ds:schemaRef ds:uri="http://schemas.microsoft.com/office/2006/metadata/properties"/>
+    <ds:schemaRef ds:uri="http://schemas.microsoft.com/office/infopath/2007/PartnerControls"/>
+  </ds:schemaRefs>
+</ds:datastoreItem>
+</file>
+
+<file path=customXml/itemProps4.xml><?xml version="1.0" encoding="utf-8"?>
 <ds:datastoreItem xmlns:ds="http://schemas.openxmlformats.org/officeDocument/2006/customXml" ds:itemID="{765B04A1-2CDA-4C20-BBA2-E5ACE4908151}">
   <ds:schemaRefs>
     <ds:schemaRef ds:uri="http://schemas.microsoft.com/office/2006/metadata/contentType"/>
@@ -8121,25 +10086,8 @@
 </ds:datastoreItem>
 </file>
 
-<file path=customXml/itemProps3.xml><?xml version="1.0" encoding="utf-8"?>
-<ds:datastoreItem xmlns:ds="http://schemas.openxmlformats.org/officeDocument/2006/customXml" ds:itemID="{F4035C12-6B24-4FEA-BA29-0B88CCFC933E}">
-  <ds:schemaRefs>
-    <ds:schemaRef ds:uri="http://schemas.microsoft.com/office/2006/metadata/properties"/>
-    <ds:schemaRef ds:uri="http://schemas.microsoft.com/office/infopath/2007/PartnerControls"/>
-  </ds:schemaRefs>
-</ds:datastoreItem>
-</file>
-
-<file path=customXml/itemProps4.xml><?xml version="1.0" encoding="utf-8"?>
-<ds:datastoreItem xmlns:ds="http://schemas.openxmlformats.org/officeDocument/2006/customXml" ds:itemID="{B58AF498-6A51-4E05-9DFE-D23F181CA660}">
-  <ds:schemaRefs>
-    <ds:schemaRef ds:uri="http://schemas.microsoft.com/sharepoint/v3/contenttype/forms"/>
-  </ds:schemaRefs>
-</ds:datastoreItem>
-</file>
-
 <file path=customXml/itemProps5.xml><?xml version="1.0" encoding="utf-8"?>
-<ds:datastoreItem xmlns:ds="http://schemas.openxmlformats.org/officeDocument/2006/customXml" ds:itemID="{091D1D39-1B6D-4321-81A5-D3A73A9DA6D8}">
+<ds:datastoreItem xmlns:ds="http://schemas.openxmlformats.org/officeDocument/2006/customXml" ds:itemID="{017E8FCE-90BA-4A96-8166-979327111745}">
   <ds:schemaRefs>
     <ds:schemaRef ds:uri="http://schemas.openxmlformats.org/officeDocument/2006/bibliography"/>
   </ds:schemaRefs>

</xml_diff>

<commit_message>
Item, Stock, StockRequest update
</commit_message>
<xml_diff>
--- a/URS Doc/URS Document.docx
+++ b/URS Doc/URS Document.docx
@@ -520,7 +520,7 @@
           <w:numId w:val="0"/>
         </w:numPr>
       </w:pPr>
-      <w:bookmarkStart w:id="0" w:name="_Toc32142994"/>
+      <w:bookmarkStart w:id="0" w:name="_Toc34640469"/>
       <w:r>
         <w:lastRenderedPageBreak/>
         <w:t>Definitions, Acronyms and Abbreviations</w:t>
@@ -683,10 +683,8 @@
               <w:tab w:val="right" w:leader="dot" w:pos="9062"/>
             </w:tabs>
             <w:rPr>
-              <w:rFonts w:eastAsiaTheme="minorEastAsia" w:cs="Vrinda"/>
+              <w:rFonts w:eastAsiaTheme="minorEastAsia"/>
               <w:noProof/>
-              <w:szCs w:val="28"/>
-              <w:lang w:val="nl-NL" w:eastAsia="nl-NL" w:bidi="as-IN"/>
             </w:rPr>
           </w:pPr>
           <w:r>
@@ -698,7 +696,7 @@
           <w:r>
             <w:fldChar w:fldCharType="separate"/>
           </w:r>
-          <w:hyperlink w:anchor="_Toc32142994" w:history="1">
+          <w:hyperlink w:anchor="_Toc34640469" w:history="1">
             <w:r>
               <w:rPr>
                 <w:rStyle w:val="Hyperlink"/>
@@ -725,7 +723,7 @@
                 <w:noProof/>
                 <w:webHidden/>
               </w:rPr>
-              <w:instrText xml:space="preserve"> PAGEREF _Toc32142994 \h </w:instrText>
+              <w:instrText xml:space="preserve"> PAGEREF _Toc34640469 \h </w:instrText>
             </w:r>
             <w:r>
               <w:rPr>
@@ -764,13 +762,11 @@
               <w:tab w:val="right" w:leader="dot" w:pos="9062"/>
             </w:tabs>
             <w:rPr>
-              <w:rFonts w:eastAsiaTheme="minorEastAsia" w:cs="Vrinda"/>
+              <w:rFonts w:eastAsiaTheme="minorEastAsia"/>
               <w:noProof/>
-              <w:szCs w:val="28"/>
-              <w:lang w:val="nl-NL" w:eastAsia="nl-NL" w:bidi="as-IN"/>
             </w:rPr>
           </w:pPr>
-          <w:hyperlink w:anchor="_Toc32142995" w:history="1">
+          <w:hyperlink w:anchor="_Toc34640470" w:history="1">
             <w:r>
               <w:rPr>
                 <w:rStyle w:val="Hyperlink"/>
@@ -780,10 +776,8 @@
             </w:r>
             <w:r>
               <w:rPr>
-                <w:rFonts w:eastAsiaTheme="minorEastAsia" w:cs="Vrinda"/>
-                <w:noProof/>
-                <w:szCs w:val="28"/>
-                <w:lang w:val="nl-NL" w:eastAsia="nl-NL" w:bidi="as-IN"/>
+                <w:rFonts w:eastAsiaTheme="minorEastAsia"/>
+                <w:noProof/>
               </w:rPr>
               <w:tab/>
             </w:r>
@@ -813,7 +807,7 @@
                 <w:noProof/>
                 <w:webHidden/>
               </w:rPr>
-              <w:instrText xml:space="preserve"> PAGEREF _Toc32142995 \h </w:instrText>
+              <w:instrText xml:space="preserve"> PAGEREF _Toc34640470 \h </w:instrText>
             </w:r>
             <w:r>
               <w:rPr>
@@ -852,13 +846,11 @@
               <w:tab w:val="right" w:leader="dot" w:pos="9062"/>
             </w:tabs>
             <w:rPr>
-              <w:rFonts w:eastAsiaTheme="minorEastAsia" w:cs="Vrinda"/>
+              <w:rFonts w:eastAsiaTheme="minorEastAsia"/>
               <w:noProof/>
-              <w:szCs w:val="28"/>
-              <w:lang w:val="nl-NL" w:eastAsia="nl-NL" w:bidi="as-IN"/>
             </w:rPr>
           </w:pPr>
-          <w:hyperlink w:anchor="_Toc32142996" w:history="1">
+          <w:hyperlink w:anchor="_Toc34640471" w:history="1">
             <w:r>
               <w:rPr>
                 <w:rStyle w:val="Hyperlink"/>
@@ -868,10 +860,8 @@
             </w:r>
             <w:r>
               <w:rPr>
-                <w:rFonts w:eastAsiaTheme="minorEastAsia" w:cs="Vrinda"/>
-                <w:noProof/>
-                <w:szCs w:val="28"/>
-                <w:lang w:val="nl-NL" w:eastAsia="nl-NL" w:bidi="as-IN"/>
+                <w:rFonts w:eastAsiaTheme="minorEastAsia"/>
+                <w:noProof/>
               </w:rPr>
               <w:tab/>
             </w:r>
@@ -901,7 +891,7 @@
                 <w:noProof/>
                 <w:webHidden/>
               </w:rPr>
-              <w:instrText xml:space="preserve"> PAGEREF _Toc32142996 \h </w:instrText>
+              <w:instrText xml:space="preserve"> PAGEREF _Toc34640471 \h </w:instrText>
             </w:r>
             <w:r>
               <w:rPr>
@@ -940,13 +930,11 @@
               <w:tab w:val="right" w:leader="dot" w:pos="9062"/>
             </w:tabs>
             <w:rPr>
-              <w:rFonts w:eastAsiaTheme="minorEastAsia" w:cs="Vrinda"/>
+              <w:rFonts w:eastAsiaTheme="minorEastAsia"/>
               <w:noProof/>
-              <w:szCs w:val="28"/>
-              <w:lang w:val="nl-NL" w:eastAsia="nl-NL" w:bidi="as-IN"/>
             </w:rPr>
           </w:pPr>
-          <w:hyperlink w:anchor="_Toc32142997" w:history="1">
+          <w:hyperlink w:anchor="_Toc34640472" w:history="1">
             <w:r>
               <w:rPr>
                 <w:rStyle w:val="Hyperlink"/>
@@ -956,10 +944,8 @@
             </w:r>
             <w:r>
               <w:rPr>
-                <w:rFonts w:eastAsiaTheme="minorEastAsia" w:cs="Vrinda"/>
-                <w:noProof/>
-                <w:szCs w:val="28"/>
-                <w:lang w:val="nl-NL" w:eastAsia="nl-NL" w:bidi="as-IN"/>
+                <w:rFonts w:eastAsiaTheme="minorEastAsia"/>
+                <w:noProof/>
               </w:rPr>
               <w:tab/>
             </w:r>
@@ -989,7 +975,7 @@
                 <w:noProof/>
                 <w:webHidden/>
               </w:rPr>
-              <w:instrText xml:space="preserve"> PAGEREF _Toc32142997 \h </w:instrText>
+              <w:instrText xml:space="preserve"> PAGEREF _Toc34640472 \h </w:instrText>
             </w:r>
             <w:r>
               <w:rPr>
@@ -1028,13 +1014,11 @@
               <w:tab w:val="right" w:leader="dot" w:pos="9062"/>
             </w:tabs>
             <w:rPr>
-              <w:rFonts w:eastAsiaTheme="minorEastAsia" w:cs="Vrinda"/>
+              <w:rFonts w:eastAsiaTheme="minorEastAsia"/>
               <w:noProof/>
-              <w:szCs w:val="28"/>
-              <w:lang w:val="nl-NL" w:eastAsia="nl-NL" w:bidi="as-IN"/>
             </w:rPr>
           </w:pPr>
-          <w:hyperlink w:anchor="_Toc32142998" w:history="1">
+          <w:hyperlink w:anchor="_Toc34640473" w:history="1">
             <w:r>
               <w:rPr>
                 <w:rStyle w:val="Hyperlink"/>
@@ -1044,10 +1028,8 @@
             </w:r>
             <w:r>
               <w:rPr>
-                <w:rFonts w:eastAsiaTheme="minorEastAsia" w:cs="Vrinda"/>
-                <w:noProof/>
-                <w:szCs w:val="28"/>
-                <w:lang w:val="nl-NL" w:eastAsia="nl-NL" w:bidi="as-IN"/>
+                <w:rFonts w:eastAsiaTheme="minorEastAsia"/>
+                <w:noProof/>
               </w:rPr>
               <w:tab/>
             </w:r>
@@ -1077,7 +1059,7 @@
                 <w:noProof/>
                 <w:webHidden/>
               </w:rPr>
-              <w:instrText xml:space="preserve"> PAGEREF _Toc32142998 \h </w:instrText>
+              <w:instrText xml:space="preserve"> PAGEREF _Toc34640473 \h </w:instrText>
             </w:r>
             <w:r>
               <w:rPr>
@@ -1116,13 +1098,11 @@
               <w:tab w:val="right" w:leader="dot" w:pos="9062"/>
             </w:tabs>
             <w:rPr>
-              <w:rFonts w:eastAsiaTheme="minorEastAsia" w:cs="Vrinda"/>
+              <w:rFonts w:eastAsiaTheme="minorEastAsia"/>
               <w:noProof/>
-              <w:szCs w:val="28"/>
-              <w:lang w:val="nl-NL" w:eastAsia="nl-NL" w:bidi="as-IN"/>
             </w:rPr>
           </w:pPr>
-          <w:hyperlink w:anchor="_Toc32142999" w:history="1">
+          <w:hyperlink w:anchor="_Toc34640474" w:history="1">
             <w:r>
               <w:rPr>
                 <w:rStyle w:val="Hyperlink"/>
@@ -1132,10 +1112,8 @@
             </w:r>
             <w:r>
               <w:rPr>
-                <w:rFonts w:eastAsiaTheme="minorEastAsia" w:cs="Vrinda"/>
-                <w:noProof/>
-                <w:szCs w:val="28"/>
-                <w:lang w:val="nl-NL" w:eastAsia="nl-NL" w:bidi="as-IN"/>
+                <w:rFonts w:eastAsiaTheme="minorEastAsia"/>
+                <w:noProof/>
               </w:rPr>
               <w:tab/>
             </w:r>
@@ -1165,7 +1143,7 @@
                 <w:noProof/>
                 <w:webHidden/>
               </w:rPr>
-              <w:instrText xml:space="preserve"> PAGEREF _Toc32142999 \h </w:instrText>
+              <w:instrText xml:space="preserve"> PAGEREF _Toc34640474 \h </w:instrText>
             </w:r>
             <w:r>
               <w:rPr>
@@ -1204,13 +1182,11 @@
               <w:tab w:val="right" w:leader="dot" w:pos="9062"/>
             </w:tabs>
             <w:rPr>
-              <w:rFonts w:eastAsiaTheme="minorEastAsia" w:cs="Vrinda"/>
+              <w:rFonts w:eastAsiaTheme="minorEastAsia"/>
               <w:noProof/>
-              <w:szCs w:val="28"/>
-              <w:lang w:val="nl-NL" w:eastAsia="nl-NL" w:bidi="as-IN"/>
             </w:rPr>
           </w:pPr>
-          <w:hyperlink w:anchor="_Toc32143000" w:history="1">
+          <w:hyperlink w:anchor="_Toc34640475" w:history="1">
             <w:r>
               <w:rPr>
                 <w:rStyle w:val="Hyperlink"/>
@@ -1220,10 +1196,8 @@
             </w:r>
             <w:r>
               <w:rPr>
-                <w:rFonts w:eastAsiaTheme="minorEastAsia" w:cs="Vrinda"/>
-                <w:noProof/>
-                <w:szCs w:val="28"/>
-                <w:lang w:val="nl-NL" w:eastAsia="nl-NL" w:bidi="as-IN"/>
+                <w:rFonts w:eastAsiaTheme="minorEastAsia"/>
+                <w:noProof/>
               </w:rPr>
               <w:tab/>
             </w:r>
@@ -1253,7 +1227,7 @@
                 <w:noProof/>
                 <w:webHidden/>
               </w:rPr>
-              <w:instrText xml:space="preserve"> PAGEREF _Toc32143000 \h </w:instrText>
+              <w:instrText xml:space="preserve"> PAGEREF _Toc34640475 \h </w:instrText>
             </w:r>
             <w:r>
               <w:rPr>
@@ -1292,13 +1266,11 @@
               <w:tab w:val="right" w:leader="dot" w:pos="9062"/>
             </w:tabs>
             <w:rPr>
-              <w:rFonts w:eastAsiaTheme="minorEastAsia" w:cs="Vrinda"/>
+              <w:rFonts w:eastAsiaTheme="minorEastAsia"/>
               <w:noProof/>
-              <w:szCs w:val="28"/>
-              <w:lang w:val="nl-NL" w:eastAsia="nl-NL" w:bidi="as-IN"/>
             </w:rPr>
           </w:pPr>
-          <w:hyperlink w:anchor="_Toc32143001" w:history="1">
+          <w:hyperlink w:anchor="_Toc34640476" w:history="1">
             <w:r>
               <w:rPr>
                 <w:rStyle w:val="Hyperlink"/>
@@ -1308,10 +1280,8 @@
             </w:r>
             <w:r>
               <w:rPr>
-                <w:rFonts w:eastAsiaTheme="minorEastAsia" w:cs="Vrinda"/>
-                <w:noProof/>
-                <w:szCs w:val="28"/>
-                <w:lang w:val="nl-NL" w:eastAsia="nl-NL" w:bidi="as-IN"/>
+                <w:rFonts w:eastAsiaTheme="minorEastAsia"/>
+                <w:noProof/>
               </w:rPr>
               <w:tab/>
             </w:r>
@@ -1341,7 +1311,7 @@
                 <w:noProof/>
                 <w:webHidden/>
               </w:rPr>
-              <w:instrText xml:space="preserve"> PAGEREF _Toc32143001 \h </w:instrText>
+              <w:instrText xml:space="preserve"> PAGEREF _Toc34640476 \h </w:instrText>
             </w:r>
             <w:r>
               <w:rPr>
@@ -1380,13 +1350,11 @@
               <w:tab w:val="right" w:leader="dot" w:pos="9062"/>
             </w:tabs>
             <w:rPr>
-              <w:rFonts w:eastAsiaTheme="minorEastAsia" w:cs="Vrinda"/>
+              <w:rFonts w:eastAsiaTheme="minorEastAsia"/>
               <w:noProof/>
-              <w:szCs w:val="28"/>
-              <w:lang w:val="nl-NL" w:eastAsia="nl-NL" w:bidi="as-IN"/>
             </w:rPr>
           </w:pPr>
-          <w:hyperlink w:anchor="_Toc32143002" w:history="1">
+          <w:hyperlink w:anchor="_Toc34640477" w:history="1">
             <w:r>
               <w:rPr>
                 <w:rStyle w:val="Hyperlink"/>
@@ -1396,10 +1364,8 @@
             </w:r>
             <w:r>
               <w:rPr>
-                <w:rFonts w:eastAsiaTheme="minorEastAsia" w:cs="Vrinda"/>
-                <w:noProof/>
-                <w:szCs w:val="28"/>
-                <w:lang w:val="nl-NL" w:eastAsia="nl-NL" w:bidi="as-IN"/>
+                <w:rFonts w:eastAsiaTheme="minorEastAsia"/>
+                <w:noProof/>
               </w:rPr>
               <w:tab/>
             </w:r>
@@ -1429,7 +1395,7 @@
                 <w:noProof/>
                 <w:webHidden/>
               </w:rPr>
-              <w:instrText xml:space="preserve"> PAGEREF _Toc32143002 \h </w:instrText>
+              <w:instrText xml:space="preserve"> PAGEREF _Toc34640477 \h </w:instrText>
             </w:r>
             <w:r>
               <w:rPr>
@@ -1468,13 +1434,11 @@
               <w:tab w:val="right" w:leader="dot" w:pos="9062"/>
             </w:tabs>
             <w:rPr>
-              <w:rFonts w:eastAsiaTheme="minorEastAsia" w:cs="Vrinda"/>
+              <w:rFonts w:eastAsiaTheme="minorEastAsia"/>
               <w:noProof/>
-              <w:szCs w:val="28"/>
-              <w:lang w:val="nl-NL" w:eastAsia="nl-NL" w:bidi="as-IN"/>
             </w:rPr>
           </w:pPr>
-          <w:hyperlink w:anchor="_Toc32143003" w:history="1">
+          <w:hyperlink w:anchor="_Toc34640478" w:history="1">
             <w:r>
               <w:rPr>
                 <w:rStyle w:val="Hyperlink"/>
@@ -1484,10 +1448,8 @@
             </w:r>
             <w:r>
               <w:rPr>
-                <w:rFonts w:eastAsiaTheme="minorEastAsia" w:cs="Vrinda"/>
-                <w:noProof/>
-                <w:szCs w:val="28"/>
-                <w:lang w:val="nl-NL" w:eastAsia="nl-NL" w:bidi="as-IN"/>
+                <w:rFonts w:eastAsiaTheme="minorEastAsia"/>
+                <w:noProof/>
               </w:rPr>
               <w:tab/>
             </w:r>
@@ -1517,7 +1479,7 @@
                 <w:noProof/>
                 <w:webHidden/>
               </w:rPr>
-              <w:instrText xml:space="preserve"> PAGEREF _Toc32143003 \h </w:instrText>
+              <w:instrText xml:space="preserve"> PAGEREF _Toc34640478 \h </w:instrText>
             </w:r>
             <w:r>
               <w:rPr>
@@ -1556,13 +1518,11 @@
               <w:tab w:val="right" w:leader="dot" w:pos="9062"/>
             </w:tabs>
             <w:rPr>
-              <w:rFonts w:eastAsiaTheme="minorEastAsia" w:cs="Vrinda"/>
+              <w:rFonts w:eastAsiaTheme="minorEastAsia"/>
               <w:noProof/>
-              <w:szCs w:val="28"/>
-              <w:lang w:val="nl-NL" w:eastAsia="nl-NL" w:bidi="as-IN"/>
             </w:rPr>
           </w:pPr>
-          <w:hyperlink w:anchor="_Toc32143004" w:history="1">
+          <w:hyperlink w:anchor="_Toc34640479" w:history="1">
             <w:r>
               <w:rPr>
                 <w:rStyle w:val="Hyperlink"/>
@@ -1572,10 +1532,8 @@
             </w:r>
             <w:r>
               <w:rPr>
-                <w:rFonts w:eastAsiaTheme="minorEastAsia" w:cs="Vrinda"/>
-                <w:noProof/>
-                <w:szCs w:val="28"/>
-                <w:lang w:val="nl-NL" w:eastAsia="nl-NL" w:bidi="as-IN"/>
+                <w:rFonts w:eastAsiaTheme="minorEastAsia"/>
+                <w:noProof/>
               </w:rPr>
               <w:tab/>
             </w:r>
@@ -1584,7 +1542,7 @@
                 <w:rStyle w:val="Hyperlink"/>
                 <w:noProof/>
               </w:rPr>
-              <w:t>Assumptions/Constraints</w:t>
+              <w:t>Use Case Models</w:t>
             </w:r>
             <w:r>
               <w:rPr>
@@ -1605,7 +1563,7 @@
                 <w:noProof/>
                 <w:webHidden/>
               </w:rPr>
-              <w:instrText xml:space="preserve"> PAGEREF _Toc32143004 \h </w:instrText>
+              <w:instrText xml:space="preserve"> PAGEREF _Toc34640479 \h </w:instrText>
             </w:r>
             <w:r>
               <w:rPr>
@@ -1644,26 +1602,23 @@
               <w:tab w:val="right" w:leader="dot" w:pos="9062"/>
             </w:tabs>
             <w:rPr>
-              <w:rFonts w:eastAsiaTheme="minorEastAsia" w:cs="Vrinda"/>
+              <w:rFonts w:eastAsiaTheme="minorEastAsia"/>
               <w:noProof/>
-              <w:szCs w:val="28"/>
-              <w:lang w:val="nl-NL" w:eastAsia="nl-NL" w:bidi="as-IN"/>
             </w:rPr>
           </w:pPr>
-          <w:hyperlink w:anchor="_Toc32143005" w:history="1">
+          <w:hyperlink w:anchor="_Toc34640480" w:history="1">
             <w:r>
               <w:rPr>
                 <w:rStyle w:val="Hyperlink"/>
                 <w:noProof/>
+                <w:lang w:val="en-GB"/>
               </w:rPr>
               <w:t>6</w:t>
             </w:r>
             <w:r>
               <w:rPr>
-                <w:rFonts w:eastAsiaTheme="minorEastAsia" w:cs="Vrinda"/>
-                <w:noProof/>
-                <w:szCs w:val="28"/>
-                <w:lang w:val="nl-NL" w:eastAsia="nl-NL" w:bidi="as-IN"/>
+                <w:rFonts w:eastAsiaTheme="minorEastAsia"/>
+                <w:noProof/>
               </w:rPr>
               <w:tab/>
             </w:r>
@@ -1671,8 +1626,9 @@
               <w:rPr>
                 <w:rStyle w:val="Hyperlink"/>
                 <w:noProof/>
-              </w:rPr>
-              <w:t>Use Case Models</w:t>
+                <w:lang w:val="en-GB"/>
+              </w:rPr>
+              <w:t>GUI</w:t>
             </w:r>
             <w:r>
               <w:rPr>
@@ -1693,7 +1649,7 @@
                 <w:noProof/>
                 <w:webHidden/>
               </w:rPr>
-              <w:instrText xml:space="preserve"> PAGEREF _Toc32143005 \h </w:instrText>
+              <w:instrText xml:space="preserve"> PAGEREF _Toc34640480 \h </w:instrText>
             </w:r>
             <w:r>
               <w:rPr>
@@ -1713,7 +1669,7 @@
                 <w:noProof/>
                 <w:webHidden/>
               </w:rPr>
-              <w:t>10</w:t>
+              <w:t>12</w:t>
             </w:r>
             <w:r>
               <w:rPr>
@@ -1732,27 +1688,22 @@
               <w:tab w:val="right" w:leader="dot" w:pos="9062"/>
             </w:tabs>
             <w:rPr>
-              <w:rFonts w:eastAsiaTheme="minorEastAsia" w:cs="Vrinda"/>
+              <w:rFonts w:eastAsiaTheme="minorEastAsia"/>
               <w:noProof/>
-              <w:szCs w:val="28"/>
-              <w:lang w:val="nl-NL" w:eastAsia="nl-NL" w:bidi="as-IN"/>
             </w:rPr>
           </w:pPr>
-          <w:hyperlink w:anchor="_Toc32143006" w:history="1">
+          <w:hyperlink w:anchor="_Toc34640481" w:history="1">
             <w:r>
               <w:rPr>
                 <w:rStyle w:val="Hyperlink"/>
                 <w:noProof/>
-                <w:lang w:val="en-GB"/>
               </w:rPr>
               <w:t>7</w:t>
             </w:r>
             <w:r>
               <w:rPr>
-                <w:rFonts w:eastAsiaTheme="minorEastAsia" w:cs="Vrinda"/>
-                <w:noProof/>
-                <w:szCs w:val="28"/>
-                <w:lang w:val="nl-NL" w:eastAsia="nl-NL" w:bidi="as-IN"/>
+                <w:rFonts w:eastAsiaTheme="minorEastAsia"/>
+                <w:noProof/>
               </w:rPr>
               <w:tab/>
             </w:r>
@@ -1760,9 +1711,8 @@
               <w:rPr>
                 <w:rStyle w:val="Hyperlink"/>
                 <w:noProof/>
-                <w:lang w:val="en-GB"/>
-              </w:rPr>
-              <w:t>GUI</w:t>
+              </w:rPr>
+              <w:t>Website Wireframes (if not applicable, remove section)</w:t>
             </w:r>
             <w:r>
               <w:rPr>
@@ -1783,7 +1733,7 @@
                 <w:noProof/>
                 <w:webHidden/>
               </w:rPr>
-              <w:instrText xml:space="preserve"> PAGEREF _Toc32143006 \h </w:instrText>
+              <w:instrText xml:space="preserve"> PAGEREF _Toc34640481 \h </w:instrText>
             </w:r>
             <w:r>
               <w:rPr>
@@ -1803,95 +1753,7 @@
                 <w:noProof/>
                 <w:webHidden/>
               </w:rPr>
-              <w:t>11</w:t>
-            </w:r>
-            <w:r>
-              <w:rPr>
-                <w:noProof/>
-                <w:webHidden/>
-              </w:rPr>
-              <w:fldChar w:fldCharType="end"/>
-            </w:r>
-          </w:hyperlink>
-        </w:p>
-        <w:p>
-          <w:pPr>
-            <w:pStyle w:val="TOC1"/>
-            <w:tabs>
-              <w:tab w:val="left" w:pos="440"/>
-              <w:tab w:val="right" w:leader="dot" w:pos="9062"/>
-            </w:tabs>
-            <w:rPr>
-              <w:rFonts w:eastAsiaTheme="minorEastAsia" w:cs="Vrinda"/>
-              <w:noProof/>
-              <w:szCs w:val="28"/>
-              <w:lang w:val="nl-NL" w:eastAsia="nl-NL" w:bidi="as-IN"/>
-            </w:rPr>
-          </w:pPr>
-          <w:hyperlink w:anchor="_Toc32143007" w:history="1">
-            <w:r>
-              <w:rPr>
-                <w:rStyle w:val="Hyperlink"/>
-                <w:noProof/>
-              </w:rPr>
-              <w:t>8</w:t>
-            </w:r>
-            <w:r>
-              <w:rPr>
-                <w:rFonts w:eastAsiaTheme="minorEastAsia" w:cs="Vrinda"/>
-                <w:noProof/>
-                <w:szCs w:val="28"/>
-                <w:lang w:val="nl-NL" w:eastAsia="nl-NL" w:bidi="as-IN"/>
-              </w:rPr>
-              <w:tab/>
-            </w:r>
-            <w:r>
-              <w:rPr>
-                <w:rStyle w:val="Hyperlink"/>
-                <w:noProof/>
-              </w:rPr>
-              <w:t>Website Wireframes (if not applicable, remove section)</w:t>
-            </w:r>
-            <w:r>
-              <w:rPr>
-                <w:noProof/>
-                <w:webHidden/>
-              </w:rPr>
-              <w:tab/>
-            </w:r>
-            <w:r>
-              <w:rPr>
-                <w:noProof/>
-                <w:webHidden/>
-              </w:rPr>
-              <w:fldChar w:fldCharType="begin"/>
-            </w:r>
-            <w:r>
-              <w:rPr>
-                <w:noProof/>
-                <w:webHidden/>
-              </w:rPr>
-              <w:instrText xml:space="preserve"> PAGEREF _Toc32143007 \h </w:instrText>
-            </w:r>
-            <w:r>
-              <w:rPr>
-                <w:noProof/>
-                <w:webHidden/>
-              </w:rPr>
-            </w:r>
-            <w:r>
-              <w:rPr>
-                <w:noProof/>
-                <w:webHidden/>
-              </w:rPr>
-              <w:fldChar w:fldCharType="separate"/>
-            </w:r>
-            <w:r>
-              <w:rPr>
-                <w:noProof/>
-                <w:webHidden/>
-              </w:rPr>
-              <w:t>12</w:t>
+              <w:t>13</w:t>
             </w:r>
             <w:r>
               <w:rPr>
@@ -1919,69 +1781,71 @@
       <w:r>
         <w:br w:type="page"/>
       </w:r>
-    </w:p>
-    <w:p>
-      <w:pPr>
-        <w:pStyle w:val="Heading1"/>
-      </w:pPr>
-      <w:bookmarkStart w:id="1" w:name="_Toc32142995"/>
-      <w:r>
-        <w:lastRenderedPageBreak/>
-        <w:t>Introduction</w:t>
-      </w:r>
+      <w:bookmarkStart w:id="1" w:name="_GoBack"/>
       <w:bookmarkEnd w:id="1"/>
     </w:p>
     <w:p>
       <w:pPr>
-        <w:pStyle w:val="Heading2"/>
-      </w:pPr>
-      <w:bookmarkStart w:id="2" w:name="_Toc32142996"/>
-      <w:r>
-        <w:t xml:space="preserve">Document </w:t>
-      </w:r>
-      <w:r>
-        <w:t>Purpose</w:t>
+        <w:pStyle w:val="Heading1"/>
+      </w:pPr>
+      <w:bookmarkStart w:id="2" w:name="_Toc34640470"/>
+      <w:r>
+        <w:lastRenderedPageBreak/>
+        <w:t>Introduction</w:t>
       </w:r>
       <w:bookmarkEnd w:id="2"/>
     </w:p>
     <w:p>
-      <w:r>
-        <w:t>This document is the definitive specification of t</w:t>
-      </w:r>
-      <w:r>
-        <w:t>he user requirements for the Media Bazaar</w:t>
-      </w:r>
-      <w:r>
-        <w:t xml:space="preserve"> project. It is a primary input to the technical development </w:t>
-      </w:r>
-      <w:r>
-        <w:t>and the primary specification for the acceptance</w:t>
-      </w:r>
-      <w:r>
-        <w:t xml:space="preserve"> criteria for those evaluating </w:t>
-      </w:r>
-      <w:r>
-        <w:t xml:space="preserve">the outcome </w:t>
-      </w:r>
-      <w:r>
-        <w:t>after the development has been finalized. This document is intended to be read by all responsible for th</w:t>
-      </w:r>
-      <w:r>
-        <w:t>e management of the development</w:t>
-      </w:r>
-      <w:r>
-        <w:t>.</w:t>
-      </w:r>
+      <w:pPr>
+        <w:pStyle w:val="Heading2"/>
+      </w:pPr>
+      <w:bookmarkStart w:id="3" w:name="_Toc34640471"/>
+      <w:r>
+        <w:t xml:space="preserve">Document </w:t>
+      </w:r>
+      <w:r>
+        <w:t>Purpose</w:t>
+      </w:r>
+      <w:bookmarkEnd w:id="3"/>
     </w:p>
     <w:p>
+      <w:r>
+        <w:t>This document is the definitive specification of t</w:t>
+      </w:r>
+      <w:r>
+        <w:t>he user requirements for the Media Bazaar</w:t>
+      </w:r>
+      <w:r>
+        <w:t xml:space="preserve"> project. It is a primary input to the technical development </w:t>
+      </w:r>
+      <w:r>
+        <w:t>and the primary specification for the acceptance</w:t>
+      </w:r>
+      <w:r>
+        <w:t xml:space="preserve"> criteria for those evaluating </w:t>
+      </w:r>
+      <w:r>
+        <w:t xml:space="preserve">the outcome </w:t>
+      </w:r>
+      <w:r>
+        <w:t>after the development has been finalized. This document is intended to be read by all responsible for th</w:t>
+      </w:r>
+      <w:r>
+        <w:t>e management of the development</w:t>
+      </w:r>
+      <w:r>
+        <w:t>.</w:t>
+      </w:r>
+    </w:p>
+    <w:p>
       <w:pPr>
         <w:pStyle w:val="Heading2"/>
       </w:pPr>
-      <w:bookmarkStart w:id="3" w:name="_Toc32142997"/>
+      <w:bookmarkStart w:id="4" w:name="_Toc34640472"/>
       <w:r>
         <w:t>Document Overview</w:t>
       </w:r>
-      <w:bookmarkEnd w:id="3"/>
+      <w:bookmarkEnd w:id="4"/>
       <w:r>
         <w:tab/>
       </w:r>
@@ -2018,12 +1882,12 @@
       <w:pPr>
         <w:pStyle w:val="Heading1"/>
       </w:pPr>
-      <w:bookmarkStart w:id="4" w:name="_Toc32142998"/>
+      <w:bookmarkStart w:id="5" w:name="_Toc34640473"/>
       <w:r>
         <w:lastRenderedPageBreak/>
         <w:t>Background</w:t>
       </w:r>
-      <w:bookmarkEnd w:id="4"/>
+      <w:bookmarkEnd w:id="5"/>
     </w:p>
     <w:p>
       <w:pPr>
@@ -2068,11 +1932,11 @@
       <w:pPr>
         <w:pStyle w:val="Heading2"/>
       </w:pPr>
-      <w:bookmarkStart w:id="5" w:name="_Toc32142999"/>
+      <w:bookmarkStart w:id="6" w:name="_Toc34640474"/>
       <w:r>
         <w:t>Scope and Objectives</w:t>
       </w:r>
-      <w:bookmarkEnd w:id="5"/>
+      <w:bookmarkEnd w:id="6"/>
     </w:p>
     <w:p>
       <w:r>
@@ -2100,12 +1964,12 @@
       <w:pPr>
         <w:pStyle w:val="Heading1"/>
       </w:pPr>
-      <w:bookmarkStart w:id="6" w:name="_Toc32143000"/>
+      <w:bookmarkStart w:id="7" w:name="_Toc34640475"/>
       <w:r>
         <w:lastRenderedPageBreak/>
         <w:t>Stakeholder and User Analysis</w:t>
       </w:r>
-      <w:bookmarkEnd w:id="6"/>
+      <w:bookmarkEnd w:id="7"/>
     </w:p>
     <w:p>
       <w:pPr>
@@ -2176,7 +2040,7 @@
       <w:pPr>
         <w:pStyle w:val="Heading1"/>
       </w:pPr>
-      <w:bookmarkStart w:id="7" w:name="_Toc32143001"/>
+      <w:bookmarkStart w:id="8" w:name="_Toc34640476"/>
       <w:r>
         <w:lastRenderedPageBreak/>
         <w:t>User</w:t>
@@ -2184,17 +2048,17 @@
       <w:r>
         <w:t xml:space="preserve"> Requirements</w:t>
       </w:r>
-      <w:bookmarkEnd w:id="7"/>
+      <w:bookmarkEnd w:id="8"/>
     </w:p>
     <w:p>
       <w:pPr>
         <w:pStyle w:val="Heading2"/>
       </w:pPr>
-      <w:bookmarkStart w:id="8" w:name="_Toc32143002"/>
+      <w:bookmarkStart w:id="9" w:name="_Toc34640477"/>
       <w:r>
         <w:t>Functional Requirements</w:t>
       </w:r>
-      <w:bookmarkEnd w:id="8"/>
+      <w:bookmarkEnd w:id="9"/>
     </w:p>
     <w:p>
       <w:r>
@@ -2583,7 +2447,7 @@
               <w:jc w:val="center"/>
             </w:pPr>
             <w:r>
-              <w:t>M</w:t>
+              <w:t>S</w:t>
             </w:r>
           </w:p>
         </w:tc>
@@ -2618,7 +2482,7 @@
               <w:jc w:val="center"/>
             </w:pPr>
             <w:r>
-              <w:t>M</w:t>
+              <w:t>C</w:t>
             </w:r>
           </w:p>
         </w:tc>
@@ -2770,7 +2634,7 @@
               <w:jc w:val="center"/>
             </w:pPr>
             <w:r>
-              <w:t>M</w:t>
+              <w:t>C</w:t>
             </w:r>
           </w:p>
         </w:tc>
@@ -2805,7 +2669,7 @@
               <w:jc w:val="center"/>
             </w:pPr>
             <w:r>
-              <w:t>M</w:t>
+              <w:t>C</w:t>
             </w:r>
           </w:p>
         </w:tc>
@@ -2840,7 +2704,7 @@
               <w:jc w:val="center"/>
             </w:pPr>
             <w:r>
-              <w:t>M</w:t>
+              <w:t>S</w:t>
             </w:r>
           </w:p>
         </w:tc>
@@ -2881,6 +2745,9 @@
         </w:tc>
       </w:tr>
       <w:tr>
+        <w:trPr>
+          <w:trHeight w:val="364"/>
+        </w:trPr>
         <w:tc>
           <w:tcPr>
             <w:tcW w:w="1075" w:type="dxa"/>
@@ -2945,7 +2812,7 @@
               <w:jc w:val="center"/>
             </w:pPr>
             <w:r>
-              <w:t>M</w:t>
+              <w:t>C</w:t>
             </w:r>
           </w:p>
         </w:tc>
@@ -2977,11 +2844,11 @@
       <w:pPr>
         <w:pStyle w:val="Heading2"/>
       </w:pPr>
-      <w:bookmarkStart w:id="9" w:name="_Toc32143003"/>
+      <w:bookmarkStart w:id="10" w:name="_Toc34640478"/>
       <w:r>
         <w:t>Non-Functional Requirements</w:t>
       </w:r>
-      <w:bookmarkEnd w:id="9"/>
+      <w:bookmarkEnd w:id="10"/>
     </w:p>
     <w:p>
       <w:r>
@@ -3245,41 +3112,7 @@
       <w:pPr>
         <w:pStyle w:val="Heading1"/>
       </w:pPr>
-      <w:bookmarkStart w:id="10" w:name="_Toc32143004"/>
-      <w:r>
-        <w:lastRenderedPageBreak/>
-        <w:t>Assumptions/Constraints</w:t>
-      </w:r>
-      <w:bookmarkEnd w:id="10"/>
-    </w:p>
-    <w:p>
-      <w:pPr>
-        <w:rPr>
-          <w:rFonts w:asciiTheme="majorHAnsi" w:eastAsiaTheme="majorEastAsia" w:hAnsiTheme="majorHAnsi" w:cstheme="majorHAnsi"/>
-          <w:color w:val="333333"/>
-          <w:sz w:val="32"/>
-          <w:szCs w:val="32"/>
-          <w:shd w:val="clear" w:color="auto" w:fill="FFFFFF"/>
-        </w:rPr>
-      </w:pPr>
-      <w:r>
-        <w:t>[Describe all constraints/assumptions for the project</w:t>
-      </w:r>
-      <w:r>
-        <w:t xml:space="preserve"> that the specific requirements; for example as the number of users, reliability of online interaction</w:t>
-      </w:r>
-      <w:r>
-        <w:t>]</w:t>
-      </w:r>
-      <w:r>
-        <w:br w:type="page"/>
-      </w:r>
-    </w:p>
-    <w:p>
-      <w:pPr>
-        <w:pStyle w:val="Heading1"/>
-      </w:pPr>
-      <w:bookmarkStart w:id="11" w:name="_Toc32143005"/>
+      <w:bookmarkStart w:id="11" w:name="_Toc34640479"/>
       <w:r>
         <w:lastRenderedPageBreak/>
         <w:t>Use Case Models</w:t>
@@ -6262,36 +6095,22 @@
                 <w:shd w:val="clear" w:color="auto" w:fill="FFFFFF"/>
                 <w:lang w:val="nl-NL"/>
               </w:rPr>
-              <w:t>inputs a name and selects departme</w:t>
-            </w:r>
-            <w:r>
+              <w:t>inputs a name and selects department and clicks “View statistics”</w:t>
+            </w:r>
+          </w:p>
+          <w:p>
+            <w:pPr>
               <w:rPr>
                 <w:shd w:val="clear" w:color="auto" w:fill="FFFFFF"/>
                 <w:lang w:val="nl-NL"/>
               </w:rPr>
-              <w:t>nt and clicks “View statistics”</w:t>
-            </w:r>
-          </w:p>
-          <w:p>
-            <w:pPr>
+            </w:pPr>
+            <w:r>
               <w:rPr>
                 <w:shd w:val="clear" w:color="auto" w:fill="FFFFFF"/>
                 <w:lang w:val="nl-NL"/>
               </w:rPr>
-            </w:pPr>
-            <w:r>
-              <w:rPr>
-                <w:shd w:val="clear" w:color="auto" w:fill="FFFFFF"/>
-                <w:lang w:val="nl-NL"/>
-              </w:rPr>
-              <w:t>2. The system returns i</w:t>
-            </w:r>
-            <w:r>
-              <w:rPr>
-                <w:shd w:val="clear" w:color="auto" w:fill="FFFFFF"/>
-                <w:lang w:val="nl-NL"/>
-              </w:rPr>
-              <w:t>nfo about the selected employee</w:t>
+              <w:t>2. The system returns info about the selected employee</w:t>
             </w:r>
           </w:p>
         </w:tc>
@@ -6348,58 +6167,37 @@
                 <w:shd w:val="clear" w:color="auto" w:fill="FFFFFF"/>
                 <w:lang w:val="en-GB"/>
               </w:rPr>
-              <w:t xml:space="preserve"> </w:t>
-            </w:r>
-            <w:r>
-              <w:rPr>
-                <w:shd w:val="clear" w:color="auto" w:fill="FFFFFF"/>
-                <w:lang w:val="en-GB"/>
-              </w:rPr>
-              <w:t xml:space="preserve">    .1: System returns an error</w:t>
-            </w:r>
-          </w:p>
-          <w:p>
-            <w:pPr>
-              <w:rPr>
-                <w:shd w:val="clear" w:color="auto" w:fill="FFFFFF"/>
-                <w:lang w:val="en-GB"/>
-              </w:rPr>
-            </w:pPr>
-            <w:r>
-              <w:rPr>
-                <w:shd w:val="clear" w:color="auto" w:fill="FFFFFF"/>
-                <w:lang w:val="en-GB"/>
-              </w:rPr>
-              <w:t>1b: Manager selects a department and clic</w:t>
-            </w:r>
-            <w:r>
-              <w:rPr>
-                <w:shd w:val="clear" w:color="auto" w:fill="FFFFFF"/>
-                <w:lang w:val="en-GB"/>
-              </w:rPr>
-              <w:t>ks “View department statistics”</w:t>
-            </w:r>
-          </w:p>
-          <w:p>
-            <w:pPr>
-              <w:rPr>
-                <w:shd w:val="clear" w:color="auto" w:fill="FFFFFF"/>
-                <w:lang w:val="en-GB"/>
-              </w:rPr>
-            </w:pPr>
-            <w:r>
-              <w:rPr>
-                <w:shd w:val="clear" w:color="auto" w:fill="FFFFFF"/>
-                <w:lang w:val="en-GB"/>
-              </w:rPr>
-              <w:t xml:space="preserve">     .1: System returns informatio</w:t>
-            </w:r>
-            <w:r>
-              <w:rPr>
-                <w:shd w:val="clear" w:color="auto" w:fill="FFFFFF"/>
-                <w:lang w:val="en-GB"/>
-              </w:rPr>
-              <w:t>n about the selected department</w:t>
+              <w:t xml:space="preserve">     .1: System returns an error</w:t>
+            </w:r>
+          </w:p>
+          <w:p>
+            <w:pPr>
+              <w:rPr>
+                <w:shd w:val="clear" w:color="auto" w:fill="FFFFFF"/>
+                <w:lang w:val="en-GB"/>
+              </w:rPr>
+            </w:pPr>
+            <w:r>
+              <w:rPr>
+                <w:shd w:val="clear" w:color="auto" w:fill="FFFFFF"/>
+                <w:lang w:val="en-GB"/>
+              </w:rPr>
+              <w:t>1b: Manager selects a department and clicks “View department statistics”</w:t>
+            </w:r>
+          </w:p>
+          <w:p>
+            <w:pPr>
+              <w:rPr>
+                <w:shd w:val="clear" w:color="auto" w:fill="FFFFFF"/>
+                <w:lang w:val="en-GB"/>
+              </w:rPr>
+            </w:pPr>
+            <w:r>
+              <w:rPr>
+                <w:shd w:val="clear" w:color="auto" w:fill="FFFFFF"/>
+                <w:lang w:val="en-GB"/>
+              </w:rPr>
+              <w:t xml:space="preserve">     .1: System returns information about the selected department</w:t>
             </w:r>
           </w:p>
           <w:p>
@@ -6442,8 +6240,6 @@
           <w:lang w:val="en-GB"/>
         </w:rPr>
       </w:pPr>
-      <w:bookmarkStart w:id="12" w:name="_GoBack"/>
-      <w:bookmarkEnd w:id="12"/>
     </w:p>
     <w:p>
       <w:pPr>
@@ -6467,7 +6263,7 @@
           <w:lang w:val="en-GB"/>
         </w:rPr>
       </w:pPr>
-      <w:bookmarkStart w:id="13" w:name="_Toc32143006"/>
+      <w:bookmarkStart w:id="12" w:name="_Toc34640480"/>
       <w:r>
         <w:rPr>
           <w:lang w:val="en-GB"/>
@@ -6475,7 +6271,7 @@
         <w:lastRenderedPageBreak/>
         <w:t>GUI</w:t>
       </w:r>
-      <w:bookmarkEnd w:id="13"/>
+      <w:bookmarkEnd w:id="12"/>
     </w:p>
     <w:p>
       <w:pPr>
@@ -6495,7 +6291,7 @@
             <wp:docPr id="5" name="Picture 4" descr="A picture containing drawing&#10;&#10;Description automatically generated">
               <a:extLst xmlns:a="http://schemas.openxmlformats.org/drawingml/2006/main">
                 <a:ext uri="{FF2B5EF4-FFF2-40B4-BE49-F238E27FC236}">
-                  <a16:creationId xmlns:lc="http://schemas.openxmlformats.org/drawingml/2006/lockedCanvas" xmlns="" xmlns:a16="http://schemas.microsoft.com/office/drawing/2014/main" xmlns:p="http://schemas.openxmlformats.org/presentationml/2006/main" xmlns:w="http://schemas.openxmlformats.org/wordprocessingml/2006/main" xmlns:w10="urn:schemas-microsoft-com:office:word" xmlns:v="urn:schemas-microsoft-com:vml" xmlns:o="urn:schemas-microsoft-com:office:office" id="{35A9CE0B-4549-4732-8913-A9F14DE26FFE}"/>
+                  <a16:creationId xmlns:o="urn:schemas-microsoft-com:office:office" xmlns:v="urn:schemas-microsoft-com:vml" xmlns:w10="urn:schemas-microsoft-com:office:word" xmlns:w="http://schemas.openxmlformats.org/wordprocessingml/2006/main" xmlns:p="http://schemas.openxmlformats.org/presentationml/2006/main" xmlns:a16="http://schemas.microsoft.com/office/drawing/2014/main" xmlns="" xmlns:lc="http://schemas.openxmlformats.org/drawingml/2006/lockedCanvas" id="{35A9CE0B-4549-4732-8913-A9F14DE26FFE}"/>
                 </a:ext>
               </a:extLst>
             </wp:docPr>
@@ -6509,7 +6305,7 @@
                     <pic:cNvPr id="5" name="Picture 4" descr="A picture containing drawing&#10;&#10;Description automatically generated">
                       <a:extLst>
                         <a:ext uri="{FF2B5EF4-FFF2-40B4-BE49-F238E27FC236}">
-                          <a16:creationId xmlns:lc="http://schemas.openxmlformats.org/drawingml/2006/lockedCanvas" xmlns="" xmlns:a16="http://schemas.microsoft.com/office/drawing/2014/main" xmlns:p="http://schemas.openxmlformats.org/presentationml/2006/main" xmlns:w="http://schemas.openxmlformats.org/wordprocessingml/2006/main" xmlns:w10="urn:schemas-microsoft-com:office:word" xmlns:v="urn:schemas-microsoft-com:vml" xmlns:o="urn:schemas-microsoft-com:office:office" id="{35A9CE0B-4549-4732-8913-A9F14DE26FFE}"/>
+                          <a16:creationId xmlns:o="urn:schemas-microsoft-com:office:office" xmlns:v="urn:schemas-microsoft-com:vml" xmlns:w10="urn:schemas-microsoft-com:office:word" xmlns:w="http://schemas.openxmlformats.org/wordprocessingml/2006/main" xmlns:p="http://schemas.openxmlformats.org/presentationml/2006/main" xmlns:a16="http://schemas.microsoft.com/office/drawing/2014/main" xmlns="" xmlns:lc="http://schemas.openxmlformats.org/drawingml/2006/lockedCanvas" id="{35A9CE0B-4549-4732-8913-A9F14DE26FFE}"/>
                         </a:ext>
                       </a:extLst>
                     </pic:cNvPr>
@@ -6584,7 +6380,7 @@
             <wp:docPr id="1" name="Content Placeholder 4" descr="A screenshot of a cell phone&#10;&#10;Description automatically generated">
               <a:extLst xmlns:a="http://schemas.openxmlformats.org/drawingml/2006/main">
                 <a:ext uri="{FF2B5EF4-FFF2-40B4-BE49-F238E27FC236}">
-                  <a16:creationId xmlns:lc="http://schemas.openxmlformats.org/drawingml/2006/lockedCanvas" xmlns="" xmlns:a16="http://schemas.microsoft.com/office/drawing/2014/main" xmlns:p="http://schemas.openxmlformats.org/presentationml/2006/main" xmlns:w="http://schemas.openxmlformats.org/wordprocessingml/2006/main" xmlns:w10="urn:schemas-microsoft-com:office:word" xmlns:v="urn:schemas-microsoft-com:vml" xmlns:o="urn:schemas-microsoft-com:office:office" id="{48D1EE26-C554-4728-A89A-63629BBF7F37}"/>
+                  <a16:creationId xmlns:o="urn:schemas-microsoft-com:office:office" xmlns:v="urn:schemas-microsoft-com:vml" xmlns:w10="urn:schemas-microsoft-com:office:word" xmlns:w="http://schemas.openxmlformats.org/wordprocessingml/2006/main" xmlns:p="http://schemas.openxmlformats.org/presentationml/2006/main" xmlns:a16="http://schemas.microsoft.com/office/drawing/2014/main" xmlns="" xmlns:lc="http://schemas.openxmlformats.org/drawingml/2006/lockedCanvas" id="{48D1EE26-C554-4728-A89A-63629BBF7F37}"/>
                 </a:ext>
               </a:extLst>
             </wp:docPr>
@@ -6598,7 +6394,7 @@
                     <pic:cNvPr id="5" name="Content Placeholder 4" descr="A screenshot of a cell phone&#10;&#10;Description automatically generated">
                       <a:extLst>
                         <a:ext uri="{FF2B5EF4-FFF2-40B4-BE49-F238E27FC236}">
-                          <a16:creationId xmlns:lc="http://schemas.openxmlformats.org/drawingml/2006/lockedCanvas" xmlns="" xmlns:a16="http://schemas.microsoft.com/office/drawing/2014/main" xmlns:p="http://schemas.openxmlformats.org/presentationml/2006/main" xmlns:w="http://schemas.openxmlformats.org/wordprocessingml/2006/main" xmlns:w10="urn:schemas-microsoft-com:office:word" xmlns:v="urn:schemas-microsoft-com:vml" xmlns:o="urn:schemas-microsoft-com:office:office" id="{48D1EE26-C554-4728-A89A-63629BBF7F37}"/>
+                          <a16:creationId xmlns:o="urn:schemas-microsoft-com:office:office" xmlns:v="urn:schemas-microsoft-com:vml" xmlns:w10="urn:schemas-microsoft-com:office:word" xmlns:w="http://schemas.openxmlformats.org/wordprocessingml/2006/main" xmlns:p="http://schemas.openxmlformats.org/presentationml/2006/main" xmlns:a16="http://schemas.microsoft.com/office/drawing/2014/main" xmlns="" xmlns:lc="http://schemas.openxmlformats.org/drawingml/2006/lockedCanvas" id="{48D1EE26-C554-4728-A89A-63629BBF7F37}"/>
                         </a:ext>
                       </a:extLst>
                     </pic:cNvPr>
@@ -6680,12 +6476,12 @@
       <w:pPr>
         <w:pStyle w:val="Heading1"/>
       </w:pPr>
-      <w:bookmarkStart w:id="14" w:name="_Toc32143007"/>
+      <w:bookmarkStart w:id="13" w:name="_Toc34640481"/>
       <w:r>
         <w:lastRenderedPageBreak/>
         <w:t>Website Wireframes (if not applicable, remove section)</w:t>
       </w:r>
-      <w:bookmarkEnd w:id="14"/>
+      <w:bookmarkEnd w:id="13"/>
     </w:p>
     <w:p>
       <w:pPr>
@@ -6778,7 +6574,7 @@
             <w:noProof/>
             <w:lang w:val="nl-NL"/>
           </w:rPr>
-          <w:t>14</w:t>
+          <w:t>8</w:t>
         </w:r>
         <w:r>
           <w:fldChar w:fldCharType="end"/>
@@ -9036,6 +8832,7 @@
     <w:rsid w:val="00BD4CE0"/>
     <w:rsid w:val="00CA7BB1"/>
     <w:rsid w:val="00E2621B"/>
+    <w:rsid w:val="00E97B95"/>
     <w:rsid w:val="00F74B02"/>
   </w:rsids>
   <m:mathPr>
@@ -9801,18 +9598,18 @@
 </file>
 
 <file path=customXml/item2.xml><?xml version="1.0" encoding="utf-8"?>
+<p:properties xmlns:p="http://schemas.microsoft.com/office/2006/metadata/properties" xmlns:xsi="http://www.w3.org/2001/XMLSchema-instance" xmlns:pc="http://schemas.microsoft.com/office/infopath/2007/PartnerControls">
+  <documentManagement/>
+</p:properties>
+</file>
+
+<file path=customXml/item3.xml><?xml version="1.0" encoding="utf-8"?>
 <?mso-contentType ?>
 <FormTemplates xmlns="http://schemas.microsoft.com/sharepoint/v3/contenttype/forms">
   <Display>DocumentLibraryForm</Display>
   <Edit>DocumentLibraryForm</Edit>
   <New>DocumentLibraryForm</New>
 </FormTemplates>
-</file>
-
-<file path=customXml/item3.xml><?xml version="1.0" encoding="utf-8"?>
-<p:properties xmlns:p="http://schemas.microsoft.com/office/2006/metadata/properties" xmlns:xsi="http://www.w3.org/2001/XMLSchema-instance" xmlns:pc="http://schemas.microsoft.com/office/infopath/2007/PartnerControls">
-  <documentManagement/>
-</p:properties>
 </file>
 
 <file path=customXml/item4.xml><?xml version="1.0" encoding="utf-8"?>
@@ -10051,18 +9848,18 @@
 </file>
 
 <file path=customXml/itemProps2.xml><?xml version="1.0" encoding="utf-8"?>
-<ds:datastoreItem xmlns:ds="http://schemas.openxmlformats.org/officeDocument/2006/customXml" ds:itemID="{B58AF498-6A51-4E05-9DFE-D23F181CA660}">
+<ds:datastoreItem xmlns:ds="http://schemas.openxmlformats.org/officeDocument/2006/customXml" ds:itemID="{F4035C12-6B24-4FEA-BA29-0B88CCFC933E}">
   <ds:schemaRefs>
-    <ds:schemaRef ds:uri="http://schemas.microsoft.com/sharepoint/v3/contenttype/forms"/>
+    <ds:schemaRef ds:uri="http://schemas.microsoft.com/office/2006/metadata/properties"/>
+    <ds:schemaRef ds:uri="http://schemas.microsoft.com/office/infopath/2007/PartnerControls"/>
   </ds:schemaRefs>
 </ds:datastoreItem>
 </file>
 
 <file path=customXml/itemProps3.xml><?xml version="1.0" encoding="utf-8"?>
-<ds:datastoreItem xmlns:ds="http://schemas.openxmlformats.org/officeDocument/2006/customXml" ds:itemID="{F4035C12-6B24-4FEA-BA29-0B88CCFC933E}">
+<ds:datastoreItem xmlns:ds="http://schemas.openxmlformats.org/officeDocument/2006/customXml" ds:itemID="{B58AF498-6A51-4E05-9DFE-D23F181CA660}">
   <ds:schemaRefs>
-    <ds:schemaRef ds:uri="http://schemas.microsoft.com/office/2006/metadata/properties"/>
-    <ds:schemaRef ds:uri="http://schemas.microsoft.com/office/infopath/2007/PartnerControls"/>
+    <ds:schemaRef ds:uri="http://schemas.microsoft.com/sharepoint/v3/contenttype/forms"/>
   </ds:schemaRefs>
 </ds:datastoreItem>
 </file>
@@ -10087,7 +9884,7 @@
 </file>
 
 <file path=customXml/itemProps5.xml><?xml version="1.0" encoding="utf-8"?>
-<ds:datastoreItem xmlns:ds="http://schemas.openxmlformats.org/officeDocument/2006/customXml" ds:itemID="{017E8FCE-90BA-4A96-8166-979327111745}">
+<ds:datastoreItem xmlns:ds="http://schemas.openxmlformats.org/officeDocument/2006/customXml" ds:itemID="{2695BDE5-D631-4418-8792-B89B7C01A379}">
   <ds:schemaRefs>
     <ds:schemaRef ds:uri="http://schemas.openxmlformats.org/officeDocument/2006/bibliography"/>
   </ds:schemaRefs>

</xml_diff>